<commit_message>
ran the final pipeline
</commit_message>
<xml_diff>
--- a/Project Summary.docx
+++ b/Project Summary.docx
@@ -65,17 +65,6 @@
     <w:p>
       <w:pPr>
         <w:spacing w:line="276" w:lineRule="auto"/>
-        <w:jc w:val="center"/>
-        <w:rPr>
-          <w:sz w:val="22"/>
-          <w:szCs w:val="22"/>
-          <w:lang w:val="en-US"/>
-        </w:rPr>
-      </w:pPr>
-    </w:p>
-    <w:p>
-      <w:pPr>
-        <w:spacing w:line="276" w:lineRule="auto"/>
         <w:rPr>
           <w:b/>
           <w:bCs/>
@@ -121,10 +110,23 @@
           <w:lang w:val="en-US"/>
         </w:rPr>
       </w:pPr>
-    </w:p>
-    <w:p>
-      <w:pPr>
-        <w:spacing w:line="276" w:lineRule="auto"/>
+      <w:r>
+        <w:rPr>
+          <w:sz w:val="22"/>
+          <w:szCs w:val="22"/>
+          <w:lang w:val="en-US"/>
+        </w:rPr>
+        <w:t>We were asked to predict when an Ecommerce session has ended with a purchase. After examining four Machine Learning models, the model that scored the best score is Random Forest</w:t>
+      </w:r>
+      <w:r>
+        <w:rPr>
+          <w:sz w:val="22"/>
+          <w:szCs w:val="22"/>
+          <w:lang w:val="en-US"/>
+        </w:rPr>
+        <w:t>, with AUC of 0.94.</w:t>
+      </w:r>
+      <w:r>
         <w:rPr>
           <w:b/>
           <w:bCs/>
@@ -133,7 +135,66 @@
           <w:u w:val="single"/>
           <w:lang w:val="en-US"/>
         </w:rPr>
-      </w:pPr>
+        <w:t xml:space="preserve"> </w:t>
+      </w:r>
+      <w:r>
+        <w:rPr>
+          <w:sz w:val="22"/>
+          <w:szCs w:val="22"/>
+          <w:lang w:val="en-US"/>
+        </w:rPr>
+        <w:t xml:space="preserve">We used several techniques during the process, such as dimensionality reduction (with testing both PCA and Forward Selection), hyperparameters selection using </w:t>
+      </w:r>
+      <w:proofErr w:type="spellStart"/>
+      <w:r>
+        <w:rPr>
+          <w:sz w:val="22"/>
+          <w:szCs w:val="22"/>
+          <w:lang w:val="en-US"/>
+        </w:rPr>
+        <w:t>GridSeaechCV</w:t>
+      </w:r>
+      <w:proofErr w:type="spellEnd"/>
+      <w:r>
+        <w:rPr>
+          <w:sz w:val="22"/>
+          <w:szCs w:val="22"/>
+          <w:lang w:val="en-US"/>
+        </w:rPr>
+        <w:t>, and K-Fold Cross Validation to reduce the chance of overfitting.</w:t>
+      </w:r>
+      <w:r>
+        <w:rPr>
+          <w:sz w:val="22"/>
+          <w:szCs w:val="22"/>
+          <w:lang w:val="en-US"/>
+        </w:rPr>
+        <w:t xml:space="preserve"> The </w:t>
+      </w:r>
+      <w:r>
+        <w:rPr>
+          <w:sz w:val="22"/>
+          <w:szCs w:val="22"/>
+          <w:lang w:val="en-US"/>
+        </w:rPr>
+        <w:t xml:space="preserve">key knowledge </w:t>
+      </w:r>
+      <w:r>
+        <w:rPr>
+          <w:sz w:val="22"/>
+          <w:szCs w:val="22"/>
+          <w:lang w:val="en-US"/>
+        </w:rPr>
+        <w:t>we gathered d</w:t>
+      </w:r>
+      <w:r>
+        <w:rPr>
+          <w:sz w:val="22"/>
+          <w:szCs w:val="22"/>
+          <w:lang w:val="en-US"/>
+        </w:rPr>
+        <w:t>uring the exploration of the data, which help us to standardize the data we have, fill its the empty values and detect and remove outliers.</w:t>
+      </w:r>
     </w:p>
     <w:p>
       <w:pPr>
@@ -147,7 +208,10 @@
           <w:lang w:val="en-US"/>
         </w:rPr>
       </w:pPr>
-      <w:r>
+    </w:p>
+    <w:p>
+      <w:pPr>
+        <w:spacing w:line="276" w:lineRule="auto"/>
         <w:rPr>
           <w:b/>
           <w:bCs/>
@@ -156,8 +220,7 @@
           <w:u w:val="single"/>
           <w:lang w:val="en-US"/>
         </w:rPr>
-        <w:t xml:space="preserve">Data </w:t>
-      </w:r>
+      </w:pPr>
       <w:r>
         <w:rPr>
           <w:b/>
@@ -167,6 +230,17 @@
           <w:u w:val="single"/>
           <w:lang w:val="en-US"/>
         </w:rPr>
+        <w:t xml:space="preserve">Data </w:t>
+      </w:r>
+      <w:r>
+        <w:rPr>
+          <w:b/>
+          <w:bCs/>
+          <w:sz w:val="22"/>
+          <w:szCs w:val="22"/>
+          <w:u w:val="single"/>
+          <w:lang w:val="en-US"/>
+        </w:rPr>
         <w:t>Exploration</w:t>
       </w:r>
     </w:p>
@@ -331,7 +405,39 @@
           <w:szCs w:val="22"/>
           <w:lang w:val="en-US"/>
         </w:rPr>
-        <w:t>Afterwards, we used both boxplot and histogram to see the data distribution. We noticed that due to high variation, some of the columns are not really fit the boxplot visualization, but it did help us to realize that some of the columns, like the region</w:t>
+        <w:t xml:space="preserve">Afterwards, we used both boxplot </w:t>
+      </w:r>
+      <w:r>
+        <w:rPr>
+          <w:sz w:val="22"/>
+          <w:szCs w:val="22"/>
+          <w:lang w:val="en-US"/>
+        </w:rPr>
+        <w:t xml:space="preserve">(figure 1) </w:t>
+      </w:r>
+      <w:r>
+        <w:rPr>
+          <w:sz w:val="22"/>
+          <w:szCs w:val="22"/>
+          <w:lang w:val="en-US"/>
+        </w:rPr>
+        <w:t>and histogram</w:t>
+      </w:r>
+      <w:r>
+        <w:rPr>
+          <w:sz w:val="22"/>
+          <w:szCs w:val="22"/>
+          <w:lang w:val="en-US"/>
+        </w:rPr>
+        <w:t xml:space="preserve"> (figure 2)</w:t>
+      </w:r>
+      <w:r>
+        <w:rPr>
+          <w:sz w:val="22"/>
+          <w:szCs w:val="22"/>
+          <w:lang w:val="en-US"/>
+        </w:rPr>
+        <w:t xml:space="preserve"> to see the data distribution. We noticed that due to high variation, some of the columns are not really fit the boxplot visualization, but it did help us to realize that some of the columns, like the region</w:t>
       </w:r>
       <w:r>
         <w:rPr>
@@ -399,7 +505,23 @@
           <w:szCs w:val="22"/>
           <w:lang w:val="en-US"/>
         </w:rPr>
-        <w:t xml:space="preserve">Eventually, we used heatmap to plot the feature correlation. </w:t>
+        <w:t>Eventually, we used heatmap to plot the feature correlation</w:t>
+      </w:r>
+      <w:r>
+        <w:rPr>
+          <w:sz w:val="22"/>
+          <w:szCs w:val="22"/>
+          <w:lang w:val="en-US"/>
+        </w:rPr>
+        <w:t xml:space="preserve"> (figure 3)</w:t>
+      </w:r>
+      <w:r>
+        <w:rPr>
+          <w:sz w:val="22"/>
+          <w:szCs w:val="22"/>
+          <w:lang w:val="en-US"/>
+        </w:rPr>
+        <w:t xml:space="preserve">. </w:t>
       </w:r>
       <w:r>
         <w:rPr>
@@ -554,43 +676,7 @@
           <w:szCs w:val="22"/>
           <w:lang w:val="en-US"/>
         </w:rPr>
-        <w:t>The first part of the pre-processing stage is to normalize the data and modify it in a way that would allow us to use it in machine learning models. At the exploration part of the project, we've reviewed the data manually and looked how the values look like. We understand that we need all the values to be numeric</w:t>
-      </w:r>
-      <w:r>
-        <w:rPr>
-          <w:rFonts w:asciiTheme="minorHAnsi" w:eastAsiaTheme="minorHAnsi" w:hAnsiTheme="minorHAnsi" w:cstheme="minorBidi"/>
-          <w:sz w:val="22"/>
-          <w:szCs w:val="22"/>
-          <w:lang w:val="en-US"/>
-        </w:rPr>
-        <w:t xml:space="preserve"> </w:t>
-      </w:r>
-      <w:r>
-        <w:rPr>
-          <w:rFonts w:asciiTheme="minorHAnsi" w:eastAsiaTheme="minorHAnsi" w:hAnsiTheme="minorHAnsi" w:cstheme="minorBidi"/>
-          <w:sz w:val="22"/>
-          <w:szCs w:val="22"/>
-          <w:lang w:val="en-US"/>
-        </w:rPr>
-        <w:t>and</w:t>
-      </w:r>
-      <w:r>
-        <w:rPr>
-          <w:rFonts w:asciiTheme="minorHAnsi" w:eastAsiaTheme="minorHAnsi" w:hAnsiTheme="minorHAnsi" w:cstheme="minorBidi"/>
-          <w:sz w:val="22"/>
-          <w:szCs w:val="22"/>
-          <w:lang w:val="en-US"/>
-        </w:rPr>
-        <w:t xml:space="preserve"> this</w:t>
-      </w:r>
-      <w:r>
-        <w:rPr>
-          <w:rFonts w:asciiTheme="minorHAnsi" w:eastAsiaTheme="minorHAnsi" w:hAnsiTheme="minorHAnsi" w:cstheme="minorBidi"/>
-          <w:sz w:val="22"/>
-          <w:szCs w:val="22"/>
-          <w:lang w:val="en-US"/>
-        </w:rPr>
-        <w:t xml:space="preserve"> required modification.</w:t>
+        <w:t>The first part of the pre-processing stage is to normalize the data and modify it in a way that would allow us to use it in machine learning models. At the exploration part of the project, we've reviewed the data manually and looked how the values look like.</w:t>
       </w:r>
     </w:p>
     <w:p>
@@ -612,7 +698,17 @@
           <w:szCs w:val="22"/>
           <w:lang w:val="en-US"/>
         </w:rPr>
-        <w:t>As the modifications can have several methods of implementation (for example: categorical data can have different encoders), we've created a function that receives a dataframe and which columns should go through which preprocessing. We've determined which processing is required through manually looking at the table and the distinct values of each feature. The preprocessing contains:</w:t>
+        <w:t xml:space="preserve">As the modifications can have several methods of implementation (for example: categorical data can have different encoders), we've created a function that receives a dataframe and which columns should </w:t>
+      </w:r>
+      <w:r>
+        <w:rPr>
+          <w:rFonts w:asciiTheme="minorHAnsi" w:eastAsiaTheme="minorHAnsi" w:hAnsiTheme="minorHAnsi" w:cstheme="minorBidi"/>
+          <w:sz w:val="22"/>
+          <w:szCs w:val="22"/>
+          <w:lang w:val="en-US"/>
+        </w:rPr>
+        <w:lastRenderedPageBreak/>
+        <w:t>go through which preprocessing. We've determined which processing is required through manually looking at the table and the distinct values of each feature. The preprocessing contains:</w:t>
       </w:r>
     </w:p>
     <w:p>
@@ -638,6 +734,15 @@
         </w:rPr>
         <w:t>Converting boolean data to 0,1</w:t>
       </w:r>
+      <w:r>
+        <w:rPr>
+          <w:rFonts w:asciiTheme="minorHAnsi" w:eastAsiaTheme="minorHAnsi" w:hAnsiTheme="minorHAnsi" w:cstheme="minorBidi"/>
+          <w:sz w:val="22"/>
+          <w:szCs w:val="22"/>
+          <w:lang w:val="en-US"/>
+        </w:rPr>
+        <w:t>.</w:t>
+      </w:r>
     </w:p>
     <w:p>
       <w:pPr>
@@ -662,6 +767,15 @@
         </w:rPr>
         <w:t>Converting month names to numbers</w:t>
       </w:r>
+      <w:r>
+        <w:rPr>
+          <w:rFonts w:asciiTheme="minorHAnsi" w:eastAsiaTheme="minorHAnsi" w:hAnsiTheme="minorHAnsi" w:cstheme="minorBidi"/>
+          <w:sz w:val="22"/>
+          <w:szCs w:val="22"/>
+          <w:lang w:val="en-US"/>
+        </w:rPr>
+        <w:t>.</w:t>
+      </w:r>
     </w:p>
     <w:p>
       <w:pPr>
@@ -684,8 +798,16 @@
           <w:sz w:val="22"/>
           <w:szCs w:val="22"/>
         </w:rPr>
-        <w:lastRenderedPageBreak/>
         <w:t>Extract numbers from string with words = "23.5 minutes"</w:t>
+      </w:r>
+      <w:r>
+        <w:rPr>
+          <w:rFonts w:asciiTheme="minorHAnsi" w:eastAsiaTheme="minorHAnsi" w:hAnsiTheme="minorHAnsi" w:cstheme="minorBidi"/>
+          <w:sz w:val="22"/>
+          <w:szCs w:val="22"/>
+          <w:lang w:val="en-US"/>
+        </w:rPr>
+        <w:t>.</w:t>
       </w:r>
     </w:p>
     <w:p>
@@ -871,7 +993,25 @@
           <w:szCs w:val="22"/>
           <w:lang w:val="en-US"/>
         </w:rPr>
-        <w:t xml:space="preserve">). With the knowledge we gained during the exploration, we decided to use different approaches </w:t>
+        <w:t xml:space="preserve">). </w:t>
+      </w:r>
+      <w:r>
+        <w:rPr>
+          <w:rFonts w:asciiTheme="minorHAnsi" w:eastAsiaTheme="minorHAnsi" w:hAnsiTheme="minorHAnsi" w:cstheme="minorBidi"/>
+          <w:sz w:val="22"/>
+          <w:szCs w:val="22"/>
+          <w:lang w:val="en-US"/>
+        </w:rPr>
+        <w:t>W</w:t>
+      </w:r>
+      <w:r>
+        <w:rPr>
+          <w:rFonts w:asciiTheme="minorHAnsi" w:eastAsiaTheme="minorHAnsi" w:hAnsiTheme="minorHAnsi" w:cstheme="minorBidi"/>
+          <w:sz w:val="22"/>
+          <w:szCs w:val="22"/>
+          <w:lang w:val="en-US"/>
+        </w:rPr>
+        <w:t xml:space="preserve">e decided to use different approaches </w:t>
       </w:r>
       <w:r>
         <w:rPr>
@@ -1381,6 +1521,7 @@
           <w:sz w:val="22"/>
           <w:szCs w:val="22"/>
         </w:rPr>
+        <w:lastRenderedPageBreak/>
         <w:t>K-Fold cross validation - althogh cross validation doesn't prevent the model from being over fitted, it could help us to see if it is suffering from overfitting. Combining it with the other methods will reduce the concern of our model being over-fitted.</w:t>
       </w:r>
     </w:p>
@@ -2277,24 +2418,31 @@
       </w:r>
       <w:r>
         <w:rPr>
-          <w:sz w:val="22"/>
-          <w:szCs w:val="22"/>
+          <w:i/>
+          <w:iCs/>
+          <w:sz w:val="20"/>
+          <w:szCs w:val="20"/>
         </w:rPr>
         <w:t>['num_of_admin_pages', 'PageValues', 'Weekend', 'A', 'device_5.0', 'device_6.0',</w:t>
       </w:r>
       <w:r>
         <w:rPr>
-          <w:sz w:val="22"/>
-          <w:szCs w:val="22"/>
+          <w:i/>
+          <w:iCs/>
+          <w:sz w:val="20"/>
+          <w:szCs w:val="20"/>
           <w:lang w:val="en-US"/>
         </w:rPr>
         <w:t xml:space="preserve"> </w:t>
       </w:r>
       <w:r>
         <w:rPr>
-          <w:sz w:val="22"/>
-          <w:szCs w:val="22"/>
-        </w:rPr>
+          <w:i/>
+          <w:iCs/>
+          <w:sz w:val="20"/>
+          <w:szCs w:val="20"/>
+        </w:rPr>
+        <w:lastRenderedPageBreak/>
         <w:t>'device_7.0', 'device_8.0', 'device_other', 'user_type_Other', 'user_type_other', 'browser_name_browser', 'browser_name_unknown', 'Month_Dec', 'Month_Feb', 'Month_Jul', 'Month_June', 'Month_Mar', 'Month_May', 'Month_Nov', 'Month_Sep']</w:t>
       </w:r>
     </w:p>
@@ -2318,7 +2466,6 @@
           <w:szCs w:val="22"/>
           <w:lang w:val="en-US"/>
         </w:rPr>
-        <w:lastRenderedPageBreak/>
         <w:t xml:space="preserve">To find the best K value to use, we plotted for each K its MSE result. The K value that yielded the best MSE result is </w:t>
       </w:r>
       <w:r>
@@ -2483,53 +2630,67 @@
       </w:r>
       <w:r>
         <w:rPr>
-          <w:sz w:val="22"/>
-          <w:szCs w:val="22"/>
+          <w:i/>
+          <w:iCs/>
+          <w:sz w:val="20"/>
+          <w:szCs w:val="20"/>
         </w:rPr>
         <w:t>['num_of_admin_pages', 'PageValues', 'closeness_to_holiday', 'Weekend', 'device_1.0',</w:t>
       </w:r>
       <w:r>
         <w:rPr>
-          <w:sz w:val="22"/>
-          <w:szCs w:val="22"/>
+          <w:i/>
+          <w:iCs/>
+          <w:sz w:val="20"/>
+          <w:szCs w:val="20"/>
           <w:lang w:val="en-US"/>
         </w:rPr>
         <w:t xml:space="preserve"> </w:t>
       </w:r>
       <w:r>
         <w:rPr>
-          <w:sz w:val="22"/>
-          <w:szCs w:val="22"/>
+          <w:i/>
+          <w:iCs/>
+          <w:sz w:val="20"/>
+          <w:szCs w:val="20"/>
         </w:rPr>
         <w:t>'device_4.0', 'device_5.0',</w:t>
       </w:r>
       <w:r>
         <w:rPr>
-          <w:sz w:val="22"/>
-          <w:szCs w:val="22"/>
+          <w:i/>
+          <w:iCs/>
+          <w:sz w:val="20"/>
+          <w:szCs w:val="20"/>
           <w:lang w:val="en-US"/>
         </w:rPr>
         <w:t xml:space="preserve"> </w:t>
       </w:r>
       <w:r>
         <w:rPr>
-          <w:sz w:val="22"/>
-          <w:szCs w:val="22"/>
+          <w:i/>
+          <w:iCs/>
+          <w:sz w:val="20"/>
+          <w:szCs w:val="20"/>
         </w:rPr>
         <w:t>'device_6.0', 'device_7.0', 'device_8.0', 'device_other', 'user_type_Other', 'user_type_other',</w:t>
       </w:r>
       <w:r>
         <w:rPr>
-          <w:sz w:val="22"/>
-          <w:szCs w:val="22"/>
+          <w:i/>
+          <w:iCs/>
+          <w:sz w:val="20"/>
+          <w:szCs w:val="20"/>
           <w:lang w:val="en-US"/>
         </w:rPr>
         <w:t xml:space="preserve"> </w:t>
       </w:r>
       <w:r>
         <w:rPr>
-          <w:sz w:val="22"/>
-          <w:szCs w:val="22"/>
+          <w:i/>
+          <w:iCs/>
+          <w:sz w:val="20"/>
+          <w:szCs w:val="20"/>
         </w:rPr>
         <w:t>'browser_name_unknown', 'Month_Feb', 'Month_June', 'Month_Mar', 'Month_May', 'Month_Nov', 'Month_Sep', 'Month_other']</w:t>
       </w:r>
@@ -2656,10 +2817,19 @@
       </w:r>
       <w:r>
         <w:rPr>
-          <w:sz w:val="22"/>
-          <w:szCs w:val="22"/>
-        </w:rPr>
-        <w:t xml:space="preserve">{'max_depth': 9, 'min_samples_split': 3, 'n_estimators': 90} </w:t>
+          <w:i/>
+          <w:iCs/>
+          <w:sz w:val="20"/>
+          <w:szCs w:val="20"/>
+        </w:rPr>
+        <w:t>{'max_depth': 9, 'min_samples_split': 3, 'n_estimators': 90}</w:t>
+      </w:r>
+      <w:r>
+        <w:rPr>
+          <w:sz w:val="20"/>
+          <w:szCs w:val="20"/>
+        </w:rPr>
+        <w:t xml:space="preserve"> </w:t>
       </w:r>
     </w:p>
     <w:p>
@@ -2758,7 +2928,39 @@
           <w:szCs w:val="22"/>
           <w:lang w:val="en-US"/>
         </w:rPr>
-        <w:t xml:space="preserve"> - according to the model, this is the most important feature. According to the feature information we received, this indicates an average value for a page that a user visited, before landing on the goal page or completing a transaction. Since we are trying to predict which e-commerce sessions are ending with a purchase, it makes a perfect sense that higher </w:t>
+        <w:t xml:space="preserve"> - according to the model, this is the most important feature. </w:t>
+      </w:r>
+      <w:r>
+        <w:rPr>
+          <w:sz w:val="22"/>
+          <w:szCs w:val="22"/>
+          <w:lang w:val="en-US"/>
+        </w:rPr>
+        <w:t>T</w:t>
+      </w:r>
+      <w:r>
+        <w:rPr>
+          <w:sz w:val="22"/>
+          <w:szCs w:val="22"/>
+          <w:lang w:val="en-US"/>
+        </w:rPr>
+        <w:t>his</w:t>
+      </w:r>
+      <w:r>
+        <w:rPr>
+          <w:sz w:val="22"/>
+          <w:szCs w:val="22"/>
+          <w:lang w:val="en-US"/>
+        </w:rPr>
+        <w:t xml:space="preserve"> feature</w:t>
+      </w:r>
+      <w:r>
+        <w:rPr>
+          <w:sz w:val="22"/>
+          <w:szCs w:val="22"/>
+          <w:lang w:val="en-US"/>
+        </w:rPr>
+        <w:t xml:space="preserve"> indicates an average value for a page that a user visited, before landing on the goal page or completing a transaction. Since we are trying to predict which e-commerce sessions are ending with a purchase, it makes a perfect sense that higher </w:t>
       </w:r>
       <w:proofErr w:type="spellStart"/>
       <w:r>
@@ -2948,7 +3150,7 @@
           <w:szCs w:val="22"/>
           <w:lang w:val="en-US"/>
         </w:rPr>
-        <w:t xml:space="preserve"> (and New Year's Eve) only a month later, November is the last month to prepare to these events. According to this infographic by </w:t>
+        <w:t xml:space="preserve"> only a month later, November is the last month to prepare to these events. According to this infographic by </w:t>
       </w:r>
       <w:proofErr w:type="spellStart"/>
       <w:r>
@@ -3240,23 +3442,29 @@
       </w:r>
       <w:r>
         <w:rPr>
-          <w:sz w:val="22"/>
-          <w:szCs w:val="22"/>
+          <w:i/>
+          <w:iCs/>
+          <w:sz w:val="20"/>
+          <w:szCs w:val="20"/>
         </w:rPr>
         <w:t>{'alpha': 1, 'hidden_layer_sizes': (</w:t>
       </w:r>
       <w:r>
         <w:rPr>
-          <w:sz w:val="22"/>
-          <w:szCs w:val="22"/>
+          <w:i/>
+          <w:iCs/>
+          <w:sz w:val="20"/>
+          <w:szCs w:val="20"/>
           <w:lang w:val="en-US"/>
         </w:rPr>
         <w:t>80</w:t>
       </w:r>
       <w:r>
         <w:rPr>
-          <w:sz w:val="22"/>
-          <w:szCs w:val="22"/>
+          <w:i/>
+          <w:iCs/>
+          <w:sz w:val="20"/>
+          <w:szCs w:val="20"/>
         </w:rPr>
         <w:t>,)}</w:t>
       </w:r>
@@ -3309,41 +3517,59 @@
       </w:r>
       <w:r>
         <w:rPr>
-          <w:sz w:val="22"/>
-          <w:szCs w:val="22"/>
+          <w:i/>
+          <w:iCs/>
+          <w:sz w:val="20"/>
+          <w:szCs w:val="20"/>
         </w:rPr>
         <w:t>{'alpha': 1, 'hidden_layer_sizes': (</w:t>
       </w:r>
       <w:r>
         <w:rPr>
-          <w:sz w:val="22"/>
-          <w:szCs w:val="22"/>
+          <w:i/>
+          <w:iCs/>
+          <w:sz w:val="20"/>
+          <w:szCs w:val="20"/>
           <w:lang w:val="en-US"/>
         </w:rPr>
         <w:t>40</w:t>
       </w:r>
       <w:r>
         <w:rPr>
-          <w:sz w:val="22"/>
-          <w:szCs w:val="22"/>
+          <w:i/>
+          <w:iCs/>
+          <w:sz w:val="20"/>
+          <w:szCs w:val="20"/>
         </w:rPr>
         <w:t>,)}</w:t>
       </w:r>
       <w:r>
         <w:rPr>
-          <w:sz w:val="22"/>
-          <w:szCs w:val="22"/>
+          <w:i/>
+          <w:iCs/>
+          <w:sz w:val="20"/>
+          <w:szCs w:val="20"/>
           <w:lang w:val="en-US"/>
         </w:rPr>
         <w:t>,</w:t>
       </w:r>
       <w:r>
         <w:rPr>
-          <w:sz w:val="22"/>
-          <w:szCs w:val="22"/>
-          <w:lang w:val="en-US"/>
-        </w:rPr>
-        <w:t xml:space="preserve"> and scored an AUC of 0.92.</w:t>
+          <w:i/>
+          <w:iCs/>
+          <w:sz w:val="20"/>
+          <w:szCs w:val="20"/>
+          <w:lang w:val="en-US"/>
+        </w:rPr>
+        <w:t xml:space="preserve"> </w:t>
+      </w:r>
+      <w:r>
+        <w:rPr>
+          <w:sz w:val="22"/>
+          <w:szCs w:val="22"/>
+          <w:lang w:val="en-US"/>
+        </w:rPr>
+        <w:t>and scored an AUC of 0.92.</w:t>
       </w:r>
       <w:r>
         <w:rPr>
@@ -3382,6 +3608,163 @@
       <w:pPr>
         <w:spacing w:line="276" w:lineRule="auto"/>
         <w:rPr>
+          <w:sz w:val="22"/>
+          <w:szCs w:val="22"/>
+        </w:rPr>
+      </w:pPr>
+      <w:r>
+        <w:rPr>
+          <w:sz w:val="22"/>
+          <w:szCs w:val="22"/>
+        </w:rPr>
+        <w:t>After running all the models, it appears that the model that scored the best AUC score is Random Forest, with AUC of 0.94.</w:t>
+      </w:r>
+      <w:r>
+        <w:rPr>
+          <w:sz w:val="22"/>
+          <w:szCs w:val="22"/>
+          <w:lang w:val="en-US"/>
+        </w:rPr>
+        <w:t xml:space="preserve"> </w:t>
+      </w:r>
+      <w:r>
+        <w:rPr>
+          <w:sz w:val="22"/>
+          <w:szCs w:val="22"/>
+        </w:rPr>
+        <w:t>We will use it as the final model, with the</w:t>
+      </w:r>
+      <w:r>
+        <w:rPr>
+          <w:sz w:val="22"/>
+          <w:szCs w:val="22"/>
+          <w:lang w:val="en-US"/>
+        </w:rPr>
+        <w:t xml:space="preserve"> following</w:t>
+      </w:r>
+      <w:r>
+        <w:rPr>
+          <w:sz w:val="22"/>
+          <w:szCs w:val="22"/>
+        </w:rPr>
+        <w:t xml:space="preserve"> parametrs:</w:t>
+      </w:r>
+    </w:p>
+    <w:p>
+      <w:pPr>
+        <w:pStyle w:val="ListParagraph"/>
+        <w:numPr>
+          <w:ilvl w:val="0"/>
+          <w:numId w:val="6"/>
+        </w:numPr>
+        <w:spacing w:line="276" w:lineRule="auto"/>
+        <w:rPr>
+          <w:sz w:val="22"/>
+          <w:szCs w:val="22"/>
+        </w:rPr>
+      </w:pPr>
+      <w:r>
+        <w:rPr>
+          <w:sz w:val="22"/>
+          <w:szCs w:val="22"/>
+        </w:rPr>
+        <w:t xml:space="preserve">Features that were selected from Forward Selection: </w:t>
+      </w:r>
+      <w:r>
+        <w:rPr>
+          <w:i/>
+          <w:iCs/>
+          <w:sz w:val="20"/>
+          <w:szCs w:val="20"/>
+        </w:rPr>
+        <w:t>['num_of_admin_pages', 'PageValues', 'closeness_to_holiday', 'Weekend', 'device_1.0', 'device_4.0', 'device_5.0', 'device_6.0', 'device_7.0', 'device_8.0', 'device_other', 'user_type_Other', 'user_type_other', 'browser_name_unknown', 'Month_Feb', 'Month_June', 'Month_Mar', 'Month_May', 'Month_Nov', 'Month_Sep', 'Month_other']</w:t>
+      </w:r>
+    </w:p>
+    <w:p>
+      <w:pPr>
+        <w:pStyle w:val="ListParagraph"/>
+        <w:numPr>
+          <w:ilvl w:val="0"/>
+          <w:numId w:val="6"/>
+        </w:numPr>
+        <w:spacing w:line="276" w:lineRule="auto"/>
+        <w:rPr>
+          <w:sz w:val="22"/>
+          <w:szCs w:val="22"/>
+        </w:rPr>
+      </w:pPr>
+      <w:r>
+        <w:rPr>
+          <w:sz w:val="22"/>
+          <w:szCs w:val="22"/>
+        </w:rPr>
+        <w:t>max_depth = 9</w:t>
+      </w:r>
+    </w:p>
+    <w:p>
+      <w:pPr>
+        <w:pStyle w:val="ListParagraph"/>
+        <w:numPr>
+          <w:ilvl w:val="0"/>
+          <w:numId w:val="6"/>
+        </w:numPr>
+        <w:spacing w:line="276" w:lineRule="auto"/>
+        <w:rPr>
+          <w:sz w:val="22"/>
+          <w:szCs w:val="22"/>
+        </w:rPr>
+      </w:pPr>
+      <w:r>
+        <w:rPr>
+          <w:sz w:val="22"/>
+          <w:szCs w:val="22"/>
+        </w:rPr>
+        <w:t>min_samples_split = 3</w:t>
+      </w:r>
+    </w:p>
+    <w:p>
+      <w:pPr>
+        <w:pStyle w:val="ListParagraph"/>
+        <w:numPr>
+          <w:ilvl w:val="0"/>
+          <w:numId w:val="6"/>
+        </w:numPr>
+        <w:spacing w:line="276" w:lineRule="auto"/>
+        <w:rPr>
+          <w:sz w:val="22"/>
+          <w:szCs w:val="22"/>
+        </w:rPr>
+      </w:pPr>
+      <w:r>
+        <w:rPr>
+          <w:sz w:val="22"/>
+          <w:szCs w:val="22"/>
+        </w:rPr>
+        <w:t>n_estimators = 90</w:t>
+      </w:r>
+    </w:p>
+    <w:p>
+      <w:pPr>
+        <w:spacing w:line="276" w:lineRule="auto"/>
+        <w:rPr>
+          <w:sz w:val="22"/>
+          <w:szCs w:val="22"/>
+          <w:lang w:val="en-US"/>
+        </w:rPr>
+      </w:pPr>
+      <w:r>
+        <w:rPr>
+          <w:sz w:val="22"/>
+          <w:szCs w:val="22"/>
+          <w:lang w:val="en-US"/>
+        </w:rPr>
+        <w:t>At this point, we implemented the final pipeline that extracts the CSV file with our model’s predictions.</w:t>
+      </w:r>
+    </w:p>
+    <w:p>
+      <w:pPr>
+        <w:spacing w:line="276" w:lineRule="auto"/>
+        <w:rPr>
           <w:b/>
           <w:bCs/>
           <w:sz w:val="22"/>
@@ -3403,10 +3786,7 @@
           <w:lang w:val="en-US"/>
         </w:rPr>
       </w:pPr>
-    </w:p>
-    <w:p>
-      <w:pPr>
-        <w:spacing w:line="276" w:lineRule="auto"/>
+      <w:r>
         <w:rPr>
           <w:b/>
           <w:bCs/>
@@ -3415,16 +3795,6 @@
           <w:u w:val="single"/>
           <w:lang w:val="en-US"/>
         </w:rPr>
-      </w:pPr>
-      <w:r>
-        <w:rPr>
-          <w:b/>
-          <w:bCs/>
-          <w:sz w:val="22"/>
-          <w:szCs w:val="22"/>
-          <w:u w:val="single"/>
-          <w:lang w:val="en-US"/>
-        </w:rPr>
         <w:t>Summary</w:t>
       </w:r>
     </w:p>
@@ -3597,7 +3967,15 @@
           <w:szCs w:val="22"/>
           <w:lang w:val="en-US"/>
         </w:rPr>
-        <w:t>After examining two dimensional reduction method, we decided to use forward selection that yielded better results.</w:t>
+        <w:t>We decided to test two dimensionality reduction methods on each model, and for each to use the one that yields the best results</w:t>
+      </w:r>
+      <w:r>
+        <w:rPr>
+          <w:sz w:val="22"/>
+          <w:szCs w:val="22"/>
+          <w:lang w:val="en-US"/>
+        </w:rPr>
+        <w:t>.</w:t>
       </w:r>
     </w:p>
     <w:p>
@@ -3620,18 +3998,40 @@
           <w:szCs w:val="22"/>
           <w:lang w:val="en-US"/>
         </w:rPr>
-        <w:t xml:space="preserve">The Logistic Regression model yielded an AUC score of 0.88, which is considered good, meaning it predicts almost all the results successfully. </w:t>
-      </w:r>
-    </w:p>
-    <w:p>
-      <w:pPr>
-        <w:spacing w:line="276" w:lineRule="auto"/>
-        <w:rPr>
-          <w:b/>
-          <w:bCs/>
-          <w:sz w:val="22"/>
-          <w:szCs w:val="22"/>
-          <w:u w:val="single"/>
+        <w:t>We ran Logistics Regression, KNN, Random Forest and MLP. Random Forest has yielded the best AUC score, with value of 0.94.</w:t>
+      </w:r>
+    </w:p>
+    <w:p>
+      <w:pPr>
+        <w:pStyle w:val="ListParagraph"/>
+        <w:numPr>
+          <w:ilvl w:val="0"/>
+          <w:numId w:val="2"/>
+        </w:numPr>
+        <w:spacing w:line="276" w:lineRule="auto"/>
+        <w:rPr>
+          <w:sz w:val="22"/>
+          <w:szCs w:val="22"/>
+          <w:lang w:val="en-US"/>
+        </w:rPr>
+      </w:pPr>
+      <w:r>
+        <w:rPr>
+          <w:sz w:val="22"/>
+          <w:szCs w:val="22"/>
+          <w:lang w:val="en-US"/>
+        </w:rPr>
+        <w:t>We than decided to use Random Forest as our model for the final pipeline.</w:t>
+      </w:r>
+    </w:p>
+    <w:p>
+      <w:pPr>
+        <w:pStyle w:val="ListParagraph"/>
+        <w:spacing w:line="276" w:lineRule="auto"/>
+        <w:ind w:left="360"/>
+        <w:rPr>
+          <w:sz w:val="22"/>
+          <w:szCs w:val="22"/>
           <w:lang w:val="en-US"/>
         </w:rPr>
       </w:pPr>
@@ -3657,6 +4057,7 @@
           <w:u w:val="single"/>
           <w:lang w:val="en-US"/>
         </w:rPr>
+        <w:lastRenderedPageBreak/>
         <w:t xml:space="preserve">Appendix </w:t>
       </w:r>
     </w:p>
@@ -3905,7 +4306,6 @@
           <w:szCs w:val="22"/>
           <w:lang w:val="en-US"/>
         </w:rPr>
-        <w:lastRenderedPageBreak/>
         <w:t>Estimation utility – Michaela</w:t>
       </w:r>
     </w:p>
@@ -3987,15 +4387,414 @@
         </w:tabs>
         <w:spacing w:line="276" w:lineRule="auto"/>
         <w:rPr>
-          <w:lang w:val="en-US"/>
-        </w:rPr>
-      </w:pPr>
-      <w:r>
-        <w:rPr>
-          <w:lang w:val="en-US"/>
-        </w:rPr>
-        <w:t>???</w:t>
-      </w:r>
+          <w:i/>
+          <w:iCs/>
+          <w:lang w:val="en-US"/>
+        </w:rPr>
+      </w:pPr>
+      <w:r>
+        <w:rPr>
+          <w:i/>
+          <w:iCs/>
+          <w:lang w:val="en-US"/>
+        </w:rPr>
+        <w:t>Figure 1</w:t>
+      </w:r>
+      <w:r>
+        <w:rPr>
+          <w:i/>
+          <w:iCs/>
+          <w:lang w:val="en-US"/>
+        </w:rPr>
+        <w:t xml:space="preserve"> – Boxplot:</w:t>
+      </w:r>
+    </w:p>
+    <w:p>
+      <w:pPr>
+        <w:tabs>
+          <w:tab w:val="left" w:pos="3966"/>
+        </w:tabs>
+        <w:spacing w:line="276" w:lineRule="auto"/>
+        <w:rPr>
+          <w:i/>
+          <w:iCs/>
+          <w:lang w:val="en-US"/>
+        </w:rPr>
+      </w:pPr>
+    </w:p>
+    <w:p>
+      <w:pPr>
+        <w:tabs>
+          <w:tab w:val="left" w:pos="3966"/>
+        </w:tabs>
+        <w:spacing w:line="276" w:lineRule="auto"/>
+        <w:rPr>
+          <w:i/>
+          <w:iCs/>
+          <w:lang w:val="en-US"/>
+        </w:rPr>
+      </w:pPr>
+      <w:r>
+        <w:rPr>
+          <w:i/>
+          <w:iCs/>
+          <w:lang w:val="en-US"/>
+        </w:rPr>
+        <w:drawing>
+          <wp:anchor distT="0" distB="0" distL="114300" distR="114300" simplePos="0" relativeHeight="251658240" behindDoc="1" locked="0" layoutInCell="1" allowOverlap="1" wp14:anchorId="1F3B7016" wp14:editId="6B88C7EC">
+            <wp:simplePos x="0" y="0"/>
+            <wp:positionH relativeFrom="column">
+              <wp:posOffset>-2540</wp:posOffset>
+            </wp:positionH>
+            <wp:positionV relativeFrom="paragraph">
+              <wp:posOffset>12700</wp:posOffset>
+            </wp:positionV>
+            <wp:extent cx="5638800" cy="3238500"/>
+            <wp:effectExtent l="12700" t="12700" r="12700" b="12700"/>
+            <wp:wrapSquare wrapText="bothSides"/>
+            <wp:docPr id="1" name="Picture 1" descr="Diagram&#10;&#10;Description automatically generated"/>
+            <wp:cNvGraphicFramePr>
+              <a:graphicFrameLocks xmlns:a="http://schemas.openxmlformats.org/drawingml/2006/main" noChangeAspect="1"/>
+            </wp:cNvGraphicFramePr>
+            <a:graphic xmlns:a="http://schemas.openxmlformats.org/drawingml/2006/main">
+              <a:graphicData uri="http://schemas.openxmlformats.org/drawingml/2006/picture">
+                <pic:pic xmlns:pic="http://schemas.openxmlformats.org/drawingml/2006/picture">
+                  <pic:nvPicPr>
+                    <pic:cNvPr id="1" name="Picture 1" descr="Diagram&#10;&#10;Description automatically generated"/>
+                    <pic:cNvPicPr/>
+                  </pic:nvPicPr>
+                  <pic:blipFill>
+                    <a:blip r:embed="rId8">
+                      <a:extLst>
+                        <a:ext uri="{28A0092B-C50C-407E-A947-70E740481C1C}">
+                          <a14:useLocalDpi xmlns:a14="http://schemas.microsoft.com/office/drawing/2010/main" val="0"/>
+                        </a:ext>
+                      </a:extLst>
+                    </a:blip>
+                    <a:stretch>
+                      <a:fillRect/>
+                    </a:stretch>
+                  </pic:blipFill>
+                  <pic:spPr>
+                    <a:xfrm>
+                      <a:off x="0" y="0"/>
+                      <a:ext cx="5638800" cy="3238500"/>
+                    </a:xfrm>
+                    <a:prstGeom prst="rect">
+                      <a:avLst/>
+                    </a:prstGeom>
+                    <a:ln>
+                      <a:solidFill>
+                        <a:schemeClr val="accent1"/>
+                      </a:solidFill>
+                    </a:ln>
+                  </pic:spPr>
+                </pic:pic>
+              </a:graphicData>
+            </a:graphic>
+            <wp14:sizeRelH relativeFrom="page">
+              <wp14:pctWidth>0</wp14:pctWidth>
+            </wp14:sizeRelH>
+            <wp14:sizeRelV relativeFrom="page">
+              <wp14:pctHeight>0</wp14:pctHeight>
+            </wp14:sizeRelV>
+          </wp:anchor>
+        </w:drawing>
+      </w:r>
+    </w:p>
+    <w:p>
+      <w:pPr>
+        <w:tabs>
+          <w:tab w:val="left" w:pos="3966"/>
+        </w:tabs>
+        <w:spacing w:line="276" w:lineRule="auto"/>
+        <w:rPr>
+          <w:i/>
+          <w:iCs/>
+          <w:lang w:val="en-US"/>
+        </w:rPr>
+      </w:pPr>
+    </w:p>
+    <w:p>
+      <w:pPr>
+        <w:tabs>
+          <w:tab w:val="left" w:pos="3966"/>
+        </w:tabs>
+        <w:spacing w:line="276" w:lineRule="auto"/>
+        <w:rPr>
+          <w:i/>
+          <w:iCs/>
+          <w:lang w:val="en-US"/>
+        </w:rPr>
+      </w:pPr>
+    </w:p>
+    <w:p>
+      <w:pPr>
+        <w:tabs>
+          <w:tab w:val="left" w:pos="3966"/>
+        </w:tabs>
+        <w:spacing w:line="276" w:lineRule="auto"/>
+        <w:rPr>
+          <w:i/>
+          <w:iCs/>
+          <w:lang w:val="en-US"/>
+        </w:rPr>
+      </w:pPr>
+    </w:p>
+    <w:p>
+      <w:pPr>
+        <w:tabs>
+          <w:tab w:val="left" w:pos="3966"/>
+        </w:tabs>
+        <w:spacing w:line="276" w:lineRule="auto"/>
+        <w:rPr>
+          <w:i/>
+          <w:iCs/>
+          <w:lang w:val="en-US"/>
+        </w:rPr>
+      </w:pPr>
+    </w:p>
+    <w:p>
+      <w:pPr>
+        <w:tabs>
+          <w:tab w:val="left" w:pos="3966"/>
+        </w:tabs>
+        <w:spacing w:line="276" w:lineRule="auto"/>
+        <w:rPr>
+          <w:i/>
+          <w:iCs/>
+          <w:lang w:val="en-US"/>
+        </w:rPr>
+      </w:pPr>
+    </w:p>
+    <w:p>
+      <w:pPr>
+        <w:tabs>
+          <w:tab w:val="left" w:pos="3966"/>
+        </w:tabs>
+        <w:spacing w:line="276" w:lineRule="auto"/>
+        <w:rPr>
+          <w:i/>
+          <w:iCs/>
+          <w:lang w:val="en-US"/>
+        </w:rPr>
+      </w:pPr>
+    </w:p>
+    <w:p>
+      <w:pPr>
+        <w:tabs>
+          <w:tab w:val="left" w:pos="3966"/>
+        </w:tabs>
+        <w:spacing w:line="276" w:lineRule="auto"/>
+        <w:rPr>
+          <w:i/>
+          <w:iCs/>
+          <w:lang w:val="en-US"/>
+        </w:rPr>
+      </w:pPr>
+      <w:r>
+        <w:rPr>
+          <w:i/>
+          <w:iCs/>
+          <w:lang w:val="en-US"/>
+        </w:rPr>
+        <w:lastRenderedPageBreak/>
+        <w:t>Figure 2 – Histogram:</w:t>
+      </w:r>
+    </w:p>
+    <w:p>
+      <w:pPr>
+        <w:tabs>
+          <w:tab w:val="left" w:pos="3966"/>
+        </w:tabs>
+        <w:spacing w:line="276" w:lineRule="auto"/>
+        <w:rPr>
+          <w:i/>
+          <w:iCs/>
+          <w:lang w:val="en-US"/>
+        </w:rPr>
+      </w:pPr>
+    </w:p>
+    <w:p>
+      <w:pPr>
+        <w:tabs>
+          <w:tab w:val="left" w:pos="3966"/>
+        </w:tabs>
+        <w:spacing w:line="276" w:lineRule="auto"/>
+        <w:rPr>
+          <w:i/>
+          <w:iCs/>
+          <w:lang w:val="en-US"/>
+        </w:rPr>
+      </w:pPr>
+      <w:r>
+        <w:rPr>
+          <w:i/>
+          <w:iCs/>
+          <w:lang w:val="en-US"/>
+        </w:rPr>
+        <w:drawing>
+          <wp:anchor distT="0" distB="0" distL="114300" distR="114300" simplePos="0" relativeHeight="251659264" behindDoc="0" locked="0" layoutInCell="1" allowOverlap="1" wp14:anchorId="3F864B11" wp14:editId="4328AEF5">
+            <wp:simplePos x="0" y="0"/>
+            <wp:positionH relativeFrom="column">
+              <wp:posOffset>0</wp:posOffset>
+            </wp:positionH>
+            <wp:positionV relativeFrom="paragraph">
+              <wp:posOffset>0</wp:posOffset>
+            </wp:positionV>
+            <wp:extent cx="5613400" cy="3276600"/>
+            <wp:effectExtent l="12700" t="12700" r="12700" b="12700"/>
+            <wp:wrapSquare wrapText="bothSides"/>
+            <wp:docPr id="2" name="Picture 2" descr="Calendar&#10;&#10;Description automatically generated"/>
+            <wp:cNvGraphicFramePr>
+              <a:graphicFrameLocks xmlns:a="http://schemas.openxmlformats.org/drawingml/2006/main" noChangeAspect="1"/>
+            </wp:cNvGraphicFramePr>
+            <a:graphic xmlns:a="http://schemas.openxmlformats.org/drawingml/2006/main">
+              <a:graphicData uri="http://schemas.openxmlformats.org/drawingml/2006/picture">
+                <pic:pic xmlns:pic="http://schemas.openxmlformats.org/drawingml/2006/picture">
+                  <pic:nvPicPr>
+                    <pic:cNvPr id="2" name="Picture 2" descr="Calendar&#10;&#10;Description automatically generated"/>
+                    <pic:cNvPicPr/>
+                  </pic:nvPicPr>
+                  <pic:blipFill>
+                    <a:blip r:embed="rId9">
+                      <a:extLst>
+                        <a:ext uri="{28A0092B-C50C-407E-A947-70E740481C1C}">
+                          <a14:useLocalDpi xmlns:a14="http://schemas.microsoft.com/office/drawing/2010/main" val="0"/>
+                        </a:ext>
+                      </a:extLst>
+                    </a:blip>
+                    <a:stretch>
+                      <a:fillRect/>
+                    </a:stretch>
+                  </pic:blipFill>
+                  <pic:spPr>
+                    <a:xfrm>
+                      <a:off x="0" y="0"/>
+                      <a:ext cx="5613400" cy="3276600"/>
+                    </a:xfrm>
+                    <a:prstGeom prst="rect">
+                      <a:avLst/>
+                    </a:prstGeom>
+                    <a:ln>
+                      <a:solidFill>
+                        <a:schemeClr val="accent1"/>
+                      </a:solidFill>
+                    </a:ln>
+                  </pic:spPr>
+                </pic:pic>
+              </a:graphicData>
+            </a:graphic>
+            <wp14:sizeRelH relativeFrom="page">
+              <wp14:pctWidth>0</wp14:pctWidth>
+            </wp14:sizeRelH>
+            <wp14:sizeRelV relativeFrom="page">
+              <wp14:pctHeight>0</wp14:pctHeight>
+            </wp14:sizeRelV>
+          </wp:anchor>
+        </w:drawing>
+      </w:r>
+    </w:p>
+    <w:p>
+      <w:pPr>
+        <w:tabs>
+          <w:tab w:val="left" w:pos="3966"/>
+        </w:tabs>
+        <w:spacing w:line="276" w:lineRule="auto"/>
+        <w:rPr>
+          <w:i/>
+          <w:iCs/>
+          <w:lang w:val="en-US"/>
+        </w:rPr>
+      </w:pPr>
+      <w:r>
+        <w:rPr>
+          <w:i/>
+          <w:iCs/>
+          <w:lang w:val="en-US"/>
+        </w:rPr>
+        <w:drawing>
+          <wp:anchor distT="0" distB="0" distL="114300" distR="114300" simplePos="0" relativeHeight="251660288" behindDoc="0" locked="0" layoutInCell="1" allowOverlap="1" wp14:anchorId="11116C22" wp14:editId="46ECC91F">
+            <wp:simplePos x="0" y="0"/>
+            <wp:positionH relativeFrom="column">
+              <wp:posOffset>-2540</wp:posOffset>
+            </wp:positionH>
+            <wp:positionV relativeFrom="paragraph">
+              <wp:posOffset>282534</wp:posOffset>
+            </wp:positionV>
+            <wp:extent cx="5943600" cy="3994150"/>
+            <wp:effectExtent l="12700" t="12700" r="12700" b="19050"/>
+            <wp:wrapSquare wrapText="bothSides"/>
+            <wp:docPr id="3" name="Picture 3" descr="Chart&#10;&#10;Description automatically generated"/>
+            <wp:cNvGraphicFramePr>
+              <a:graphicFrameLocks xmlns:a="http://schemas.openxmlformats.org/drawingml/2006/main" noChangeAspect="1"/>
+            </wp:cNvGraphicFramePr>
+            <a:graphic xmlns:a="http://schemas.openxmlformats.org/drawingml/2006/main">
+              <a:graphicData uri="http://schemas.openxmlformats.org/drawingml/2006/picture">
+                <pic:pic xmlns:pic="http://schemas.openxmlformats.org/drawingml/2006/picture">
+                  <pic:nvPicPr>
+                    <pic:cNvPr id="3" name="Picture 3" descr="Chart&#10;&#10;Description automatically generated"/>
+                    <pic:cNvPicPr/>
+                  </pic:nvPicPr>
+                  <pic:blipFill>
+                    <a:blip r:embed="rId10">
+                      <a:extLst>
+                        <a:ext uri="{28A0092B-C50C-407E-A947-70E740481C1C}">
+                          <a14:useLocalDpi xmlns:a14="http://schemas.microsoft.com/office/drawing/2010/main" val="0"/>
+                        </a:ext>
+                      </a:extLst>
+                    </a:blip>
+                    <a:stretch>
+                      <a:fillRect/>
+                    </a:stretch>
+                  </pic:blipFill>
+                  <pic:spPr>
+                    <a:xfrm>
+                      <a:off x="0" y="0"/>
+                      <a:ext cx="5943600" cy="3994150"/>
+                    </a:xfrm>
+                    <a:prstGeom prst="rect">
+                      <a:avLst/>
+                    </a:prstGeom>
+                    <a:ln>
+                      <a:solidFill>
+                        <a:schemeClr val="accent1"/>
+                      </a:solidFill>
+                    </a:ln>
+                  </pic:spPr>
+                </pic:pic>
+              </a:graphicData>
+            </a:graphic>
+            <wp14:sizeRelH relativeFrom="page">
+              <wp14:pctWidth>0</wp14:pctWidth>
+            </wp14:sizeRelH>
+            <wp14:sizeRelV relativeFrom="page">
+              <wp14:pctHeight>0</wp14:pctHeight>
+            </wp14:sizeRelV>
+          </wp:anchor>
+        </w:drawing>
+      </w:r>
+      <w:r>
+        <w:rPr>
+          <w:i/>
+          <w:iCs/>
+          <w:lang w:val="en-US"/>
+        </w:rPr>
+        <w:t>Figure 3 – Correlation plot:</w:t>
+      </w:r>
+    </w:p>
+    <w:p>
+      <w:pPr>
+        <w:tabs>
+          <w:tab w:val="left" w:pos="3966"/>
+        </w:tabs>
+        <w:spacing w:line="276" w:lineRule="auto"/>
+        <w:rPr>
+          <w:i/>
+          <w:iCs/>
+          <w:lang w:val="en-US"/>
+        </w:rPr>
+      </w:pPr>
     </w:p>
     <w:sectPr>
       <w:pgSz w:w="12240" w:h="15840"/>
@@ -4448,6 +5247,208 @@
     </w:lvl>
   </w:abstractNum>
   <w:abstractNum w:abstractNumId="4" w15:restartNumberingAfterBreak="0">
+    <w:nsid w:val="44C4687D"/>
+    <w:multiLevelType w:val="hybridMultilevel"/>
+    <w:tmpl w:val="F482E078"/>
+    <w:lvl w:ilvl="0" w:tplc="F350E564">
+      <w:start w:val="1"/>
+      <w:numFmt w:val="bullet"/>
+      <w:lvlText w:val=""/>
+      <w:lvlJc w:val="left"/>
+      <w:pPr>
+        <w:ind w:left="360" w:hanging="360"/>
+      </w:pPr>
+      <w:rPr>
+        <w:rFonts w:ascii="Symbol" w:eastAsiaTheme="minorHAnsi" w:hAnsi="Symbol" w:cstheme="minorBidi" w:hint="default"/>
+      </w:rPr>
+    </w:lvl>
+    <w:lvl w:ilvl="1" w:tplc="04090003" w:tentative="1">
+      <w:start w:val="1"/>
+      <w:numFmt w:val="bullet"/>
+      <w:lvlText w:val="o"/>
+      <w:lvlJc w:val="left"/>
+      <w:pPr>
+        <w:ind w:left="1080" w:hanging="360"/>
+      </w:pPr>
+      <w:rPr>
+        <w:rFonts w:ascii="Courier New" w:hAnsi="Courier New" w:hint="default"/>
+      </w:rPr>
+    </w:lvl>
+    <w:lvl w:ilvl="2" w:tplc="04090005" w:tentative="1">
+      <w:start w:val="1"/>
+      <w:numFmt w:val="bullet"/>
+      <w:lvlText w:val=""/>
+      <w:lvlJc w:val="left"/>
+      <w:pPr>
+        <w:ind w:left="1800" w:hanging="360"/>
+      </w:pPr>
+      <w:rPr>
+        <w:rFonts w:ascii="Wingdings" w:hAnsi="Wingdings" w:hint="default"/>
+      </w:rPr>
+    </w:lvl>
+    <w:lvl w:ilvl="3" w:tplc="04090001" w:tentative="1">
+      <w:start w:val="1"/>
+      <w:numFmt w:val="bullet"/>
+      <w:lvlText w:val=""/>
+      <w:lvlJc w:val="left"/>
+      <w:pPr>
+        <w:ind w:left="2520" w:hanging="360"/>
+      </w:pPr>
+      <w:rPr>
+        <w:rFonts w:ascii="Symbol" w:hAnsi="Symbol" w:hint="default"/>
+      </w:rPr>
+    </w:lvl>
+    <w:lvl w:ilvl="4" w:tplc="04090003" w:tentative="1">
+      <w:start w:val="1"/>
+      <w:numFmt w:val="bullet"/>
+      <w:lvlText w:val="o"/>
+      <w:lvlJc w:val="left"/>
+      <w:pPr>
+        <w:ind w:left="3240" w:hanging="360"/>
+      </w:pPr>
+      <w:rPr>
+        <w:rFonts w:ascii="Courier New" w:hAnsi="Courier New" w:hint="default"/>
+      </w:rPr>
+    </w:lvl>
+    <w:lvl w:ilvl="5" w:tplc="04090005" w:tentative="1">
+      <w:start w:val="1"/>
+      <w:numFmt w:val="bullet"/>
+      <w:lvlText w:val=""/>
+      <w:lvlJc w:val="left"/>
+      <w:pPr>
+        <w:ind w:left="3960" w:hanging="360"/>
+      </w:pPr>
+      <w:rPr>
+        <w:rFonts w:ascii="Wingdings" w:hAnsi="Wingdings" w:hint="default"/>
+      </w:rPr>
+    </w:lvl>
+    <w:lvl w:ilvl="6" w:tplc="04090001" w:tentative="1">
+      <w:start w:val="1"/>
+      <w:numFmt w:val="bullet"/>
+      <w:lvlText w:val=""/>
+      <w:lvlJc w:val="left"/>
+      <w:pPr>
+        <w:ind w:left="4680" w:hanging="360"/>
+      </w:pPr>
+      <w:rPr>
+        <w:rFonts w:ascii="Symbol" w:hAnsi="Symbol" w:hint="default"/>
+      </w:rPr>
+    </w:lvl>
+    <w:lvl w:ilvl="7" w:tplc="04090003" w:tentative="1">
+      <w:start w:val="1"/>
+      <w:numFmt w:val="bullet"/>
+      <w:lvlText w:val="o"/>
+      <w:lvlJc w:val="left"/>
+      <w:pPr>
+        <w:ind w:left="5400" w:hanging="360"/>
+      </w:pPr>
+      <w:rPr>
+        <w:rFonts w:ascii="Courier New" w:hAnsi="Courier New" w:hint="default"/>
+      </w:rPr>
+    </w:lvl>
+    <w:lvl w:ilvl="8" w:tplc="04090005" w:tentative="1">
+      <w:start w:val="1"/>
+      <w:numFmt w:val="bullet"/>
+      <w:lvlText w:val=""/>
+      <w:lvlJc w:val="left"/>
+      <w:pPr>
+        <w:ind w:left="6120" w:hanging="360"/>
+      </w:pPr>
+      <w:rPr>
+        <w:rFonts w:ascii="Wingdings" w:hAnsi="Wingdings" w:hint="default"/>
+      </w:rPr>
+    </w:lvl>
+  </w:abstractNum>
+  <w:abstractNum w:abstractNumId="5" w15:restartNumberingAfterBreak="0">
+    <w:nsid w:val="49D95DAF"/>
+    <w:multiLevelType w:val="hybridMultilevel"/>
+    <w:tmpl w:val="86CA69F8"/>
+    <w:lvl w:ilvl="0" w:tplc="33489CC0">
+      <w:start w:val="1"/>
+      <w:numFmt w:val="decimal"/>
+      <w:lvlText w:val="%1."/>
+      <w:lvlJc w:val="left"/>
+      <w:pPr>
+        <w:ind w:left="720" w:hanging="360"/>
+      </w:pPr>
+      <w:rPr>
+        <w:rFonts w:hint="default"/>
+      </w:rPr>
+    </w:lvl>
+    <w:lvl w:ilvl="1" w:tplc="04090019" w:tentative="1">
+      <w:start w:val="1"/>
+      <w:numFmt w:val="lowerLetter"/>
+      <w:lvlText w:val="%2."/>
+      <w:lvlJc w:val="left"/>
+      <w:pPr>
+        <w:ind w:left="1440" w:hanging="360"/>
+      </w:pPr>
+    </w:lvl>
+    <w:lvl w:ilvl="2" w:tplc="0409001B" w:tentative="1">
+      <w:start w:val="1"/>
+      <w:numFmt w:val="lowerRoman"/>
+      <w:lvlText w:val="%3."/>
+      <w:lvlJc w:val="right"/>
+      <w:pPr>
+        <w:ind w:left="2160" w:hanging="180"/>
+      </w:pPr>
+    </w:lvl>
+    <w:lvl w:ilvl="3" w:tplc="0409000F" w:tentative="1">
+      <w:start w:val="1"/>
+      <w:numFmt w:val="decimal"/>
+      <w:lvlText w:val="%4."/>
+      <w:lvlJc w:val="left"/>
+      <w:pPr>
+        <w:ind w:left="2880" w:hanging="360"/>
+      </w:pPr>
+    </w:lvl>
+    <w:lvl w:ilvl="4" w:tplc="04090019" w:tentative="1">
+      <w:start w:val="1"/>
+      <w:numFmt w:val="lowerLetter"/>
+      <w:lvlText w:val="%5."/>
+      <w:lvlJc w:val="left"/>
+      <w:pPr>
+        <w:ind w:left="3600" w:hanging="360"/>
+      </w:pPr>
+    </w:lvl>
+    <w:lvl w:ilvl="5" w:tplc="0409001B" w:tentative="1">
+      <w:start w:val="1"/>
+      <w:numFmt w:val="lowerRoman"/>
+      <w:lvlText w:val="%6."/>
+      <w:lvlJc w:val="right"/>
+      <w:pPr>
+        <w:ind w:left="4320" w:hanging="180"/>
+      </w:pPr>
+    </w:lvl>
+    <w:lvl w:ilvl="6" w:tplc="0409000F" w:tentative="1">
+      <w:start w:val="1"/>
+      <w:numFmt w:val="decimal"/>
+      <w:lvlText w:val="%7."/>
+      <w:lvlJc w:val="left"/>
+      <w:pPr>
+        <w:ind w:left="5040" w:hanging="360"/>
+      </w:pPr>
+    </w:lvl>
+    <w:lvl w:ilvl="7" w:tplc="04090019" w:tentative="1">
+      <w:start w:val="1"/>
+      <w:numFmt w:val="lowerLetter"/>
+      <w:lvlText w:val="%8."/>
+      <w:lvlJc w:val="left"/>
+      <w:pPr>
+        <w:ind w:left="5760" w:hanging="360"/>
+      </w:pPr>
+    </w:lvl>
+    <w:lvl w:ilvl="8" w:tplc="0409001B" w:tentative="1">
+      <w:start w:val="1"/>
+      <w:numFmt w:val="lowerRoman"/>
+      <w:lvlText w:val="%9."/>
+      <w:lvlJc w:val="right"/>
+      <w:pPr>
+        <w:ind w:left="6480" w:hanging="180"/>
+      </w:pPr>
+    </w:lvl>
+  </w:abstractNum>
+  <w:abstractNum w:abstractNumId="6" w15:restartNumberingAfterBreak="0">
     <w:nsid w:val="555C7962"/>
     <w:multiLevelType w:val="hybridMultilevel"/>
     <w:tmpl w:val="024C6894"/>
@@ -4566,13 +5567,19 @@
     <w:abstractNumId w:val="2"/>
   </w:num>
   <w:num w:numId="3" w16cid:durableId="1287465878">
-    <w:abstractNumId w:val="4"/>
+    <w:abstractNumId w:val="6"/>
   </w:num>
   <w:num w:numId="4" w16cid:durableId="609624569">
     <w:abstractNumId w:val="1"/>
   </w:num>
   <w:num w:numId="5" w16cid:durableId="187255950">
     <w:abstractNumId w:val="0"/>
+  </w:num>
+  <w:num w:numId="6" w16cid:durableId="556010561">
+    <w:abstractNumId w:val="5"/>
+  </w:num>
+  <w:num w:numId="7" w16cid:durableId="561329228">
+    <w:abstractNumId w:val="4"/>
   </w:num>
 </w:numbering>
 </file>
@@ -5383,4 +6390,16 @@
     </a:ext>
   </a:extLst>
 </a:theme>
+</file>
+
+<file path=customXml/item1.xml><?xml version="1.0" encoding="utf-8"?>
+<b:Sources xmlns:b="http://schemas.openxmlformats.org/officeDocument/2006/bibliography" xmlns="http://schemas.openxmlformats.org/officeDocument/2006/bibliography" SelectedStyle="/APASixthEditionOfficeOnline.xsl" StyleName="APA" Version="6"/>
+</file>
+
+<file path=customXml/itemProps1.xml><?xml version="1.0" encoding="utf-8"?>
+<ds:datastoreItem xmlns:ds="http://schemas.openxmlformats.org/officeDocument/2006/customXml" ds:itemID="{3594E34B-CD0D-D648-87C9-AF20523F11C3}">
+  <ds:schemaRefs>
+    <ds:schemaRef ds:uri="http://schemas.openxmlformats.org/officeDocument/2006/bibliography"/>
+  </ds:schemaRefs>
+</ds:datastoreItem>
 </file>
</xml_diff>

<commit_message>
Add documentation and clean leftovers from the code
</commit_message>
<xml_diff>
--- a/Project Summary.docx
+++ b/Project Summary.docx
@@ -1,6 +1,6 @@
 
 <file path=word/document.xml><?xml version="1.0" encoding="utf-8"?>
-<w:document xmlns:wpc="http://schemas.microsoft.com/office/word/2010/wordprocessingCanvas" xmlns:cx="http://schemas.microsoft.com/office/drawing/2014/chartex" xmlns:cx1="http://schemas.microsoft.com/office/drawing/2015/9/8/chartex" xmlns:cx2="http://schemas.microsoft.com/office/drawing/2015/10/21/chartex" xmlns:cx3="http://schemas.microsoft.com/office/drawing/2016/5/9/chartex" xmlns:cx4="http://schemas.microsoft.com/office/drawing/2016/5/10/chartex" xmlns:cx5="http://schemas.microsoft.com/office/drawing/2016/5/11/chartex" xmlns:cx6="http://schemas.microsoft.com/office/drawing/2016/5/12/chartex" xmlns:cx7="http://schemas.microsoft.com/office/drawing/2016/5/13/chartex" xmlns:cx8="http://schemas.microsoft.com/office/drawing/2016/5/14/chartex" xmlns:mc="http://schemas.openxmlformats.org/markup-compatibility/2006" xmlns:aink="http://schemas.microsoft.com/office/drawing/2016/ink" xmlns:am3d="http://schemas.microsoft.com/office/drawing/2017/model3d" xmlns:o="urn:schemas-microsoft-com:office:office" xmlns:oel="http://schemas.microsoft.com/office/2019/extlst" xmlns:r="http://schemas.openxmlformats.org/officeDocument/2006/relationships" xmlns:m="http://schemas.openxmlformats.org/officeDocument/2006/math" xmlns:v="urn:schemas-microsoft-com:vml" xmlns:wp14="http://schemas.microsoft.com/office/word/2010/wordprocessingDrawing" xmlns:wp="http://schemas.openxmlformats.org/drawingml/2006/wordprocessingDrawing" xmlns:w10="urn:schemas-microsoft-com:office:word" xmlns:w="http://schemas.openxmlformats.org/wordprocessingml/2006/main" xmlns:w14="http://schemas.microsoft.com/office/word/2010/wordml" xmlns:w15="http://schemas.microsoft.com/office/word/2012/wordml" xmlns:w16cex="http://schemas.microsoft.com/office/word/2018/wordml/cex" xmlns:w16cid="http://schemas.microsoft.com/office/word/2016/wordml/cid" xmlns:w16="http://schemas.microsoft.com/office/word/2018/wordml" xmlns:w16sdtdh="http://schemas.microsoft.com/office/word/2020/wordml/sdtdatahash" xmlns:w16se="http://schemas.microsoft.com/office/word/2015/wordml/symex" xmlns:wpg="http://schemas.microsoft.com/office/word/2010/wordprocessingGroup" xmlns:wpi="http://schemas.microsoft.com/office/word/2010/wordprocessingInk" xmlns:wne="http://schemas.microsoft.com/office/word/2006/wordml" xmlns:wps="http://schemas.microsoft.com/office/word/2010/wordprocessingShape" mc:Ignorable="w14 w15 w16se w16cid w16 w16cex w16sdtdh wp14">
+<w:document xmlns:wpc="http://schemas.microsoft.com/office/word/2010/wordprocessingCanvas" xmlns:cx="http://schemas.microsoft.com/office/drawing/2014/chartex" xmlns:cx1="http://schemas.microsoft.com/office/drawing/2015/9/8/chartex" xmlns:cx2="http://schemas.microsoft.com/office/drawing/2015/10/21/chartex" xmlns:cx3="http://schemas.microsoft.com/office/drawing/2016/5/9/chartex" xmlns:cx4="http://schemas.microsoft.com/office/drawing/2016/5/10/chartex" xmlns:cx5="http://schemas.microsoft.com/office/drawing/2016/5/11/chartex" xmlns:cx6="http://schemas.microsoft.com/office/drawing/2016/5/12/chartex" xmlns:cx7="http://schemas.microsoft.com/office/drawing/2016/5/13/chartex" xmlns:cx8="http://schemas.microsoft.com/office/drawing/2016/5/14/chartex" xmlns:mc="http://schemas.openxmlformats.org/markup-compatibility/2006" xmlns:aink="http://schemas.microsoft.com/office/drawing/2016/ink" xmlns:am3d="http://schemas.microsoft.com/office/drawing/2017/model3d" xmlns:o="urn:schemas-microsoft-com:office:office" xmlns:r="http://schemas.openxmlformats.org/officeDocument/2006/relationships" xmlns:m="http://schemas.openxmlformats.org/officeDocument/2006/math" xmlns:v="urn:schemas-microsoft-com:vml" xmlns:wp14="http://schemas.microsoft.com/office/word/2010/wordprocessingDrawing" xmlns:wp="http://schemas.openxmlformats.org/drawingml/2006/wordprocessingDrawing" xmlns:w10="urn:schemas-microsoft-com:office:word" xmlns:w="http://schemas.openxmlformats.org/wordprocessingml/2006/main" xmlns:w14="http://schemas.microsoft.com/office/word/2010/wordml" xmlns:w15="http://schemas.microsoft.com/office/word/2012/wordml" xmlns:w16cex="http://schemas.microsoft.com/office/word/2018/wordml/cex" xmlns:w16cid="http://schemas.microsoft.com/office/word/2016/wordml/cid" xmlns:w16="http://schemas.microsoft.com/office/word/2018/wordml" xmlns:w16sdtdh="http://schemas.microsoft.com/office/word/2020/wordml/sdtdatahash" xmlns:w16se="http://schemas.microsoft.com/office/word/2015/wordml/symex" xmlns:wpg="http://schemas.microsoft.com/office/word/2010/wordprocessingGroup" xmlns:wpi="http://schemas.microsoft.com/office/word/2010/wordprocessingInk" xmlns:wne="http://schemas.microsoft.com/office/word/2006/wordml" xmlns:wps="http://schemas.microsoft.com/office/word/2010/wordprocessingShape" mc:Ignorable="w14 w15 w16se w16cid w16 w16cex w16sdtdh wp14">
   <w:body>
     <w:p>
       <w:pPr>
@@ -143,25 +143,7 @@
           <w:szCs w:val="22"/>
           <w:lang w:val="en-US"/>
         </w:rPr>
-        <w:t xml:space="preserve">We used several techniques during the process, such as dimensionality reduction (with testing both PCA and Forward Selection), hyperparameters selection using </w:t>
-      </w:r>
-      <w:proofErr w:type="spellStart"/>
-      <w:r>
-        <w:rPr>
-          <w:sz w:val="22"/>
-          <w:szCs w:val="22"/>
-          <w:lang w:val="en-US"/>
-        </w:rPr>
-        <w:t>GridSeaechCV</w:t>
-      </w:r>
-      <w:proofErr w:type="spellEnd"/>
-      <w:r>
-        <w:rPr>
-          <w:sz w:val="22"/>
-          <w:szCs w:val="22"/>
-          <w:lang w:val="en-US"/>
-        </w:rPr>
-        <w:t>, and K-Fold Cross Validation to reduce the chance of overfitting.</w:t>
+        <w:t>We used several techniques during the process, such as dimensionality reduction (with testing both PCA and Forward Selection), hyperparameters selection using GridSeaechCV, and K-Fold Cross Validation to reduce the chance of overfitting.</w:t>
       </w:r>
       <w:r>
         <w:rPr>
@@ -193,7 +175,59 @@
           <w:szCs w:val="22"/>
           <w:lang w:val="en-US"/>
         </w:rPr>
-        <w:t>uring the exploration of the data, which help us to standardize the data we have, fill its the empty values and detect and remove outliers.</w:t>
+        <w:t>uring the exploration of the data</w:t>
+      </w:r>
+      <w:r>
+        <w:rPr>
+          <w:rFonts w:hint="cs"/>
+          <w:sz w:val="22"/>
+          <w:szCs w:val="22"/>
+          <w:rtl/>
+          <w:lang w:val="en-US"/>
+        </w:rPr>
+        <w:t xml:space="preserve"> </w:t>
+      </w:r>
+      <w:r>
+        <w:rPr>
+          <w:sz w:val="22"/>
+          <w:szCs w:val="22"/>
+          <w:lang w:val="en-US"/>
+        </w:rPr>
+        <w:t>help</w:t>
+      </w:r>
+      <w:r>
+        <w:rPr>
+          <w:sz w:val="22"/>
+          <w:szCs w:val="22"/>
+          <w:lang w:val="en-US"/>
+        </w:rPr>
+        <w:t>ed</w:t>
+      </w:r>
+      <w:r>
+        <w:rPr>
+          <w:sz w:val="22"/>
+          <w:szCs w:val="22"/>
+          <w:lang w:val="en-US"/>
+        </w:rPr>
+        <w:t xml:space="preserve"> us to standardize the data we have, fill its the empty </w:t>
+      </w:r>
+      <w:proofErr w:type="gramStart"/>
+      <w:r>
+        <w:rPr>
+          <w:sz w:val="22"/>
+          <w:szCs w:val="22"/>
+          <w:lang w:val="en-US"/>
+        </w:rPr>
+        <w:t>values</w:t>
+      </w:r>
+      <w:proofErr w:type="gramEnd"/>
+      <w:r>
+        <w:rPr>
+          <w:sz w:val="22"/>
+          <w:szCs w:val="22"/>
+          <w:lang w:val="en-US"/>
+        </w:rPr>
+        <w:t xml:space="preserve"> and detect and remove outliers.</w:t>
       </w:r>
     </w:p>
     <w:p>
@@ -445,18 +479,8 @@
           <w:szCs w:val="22"/>
           <w:lang w:val="en-US"/>
         </w:rPr>
-        <w:t xml:space="preserve"> and </w:t>
-      </w:r>
-      <w:proofErr w:type="spellStart"/>
-      <w:r>
-        <w:rPr>
-          <w:sz w:val="22"/>
-          <w:szCs w:val="22"/>
-          <w:lang w:val="en-US"/>
-        </w:rPr>
-        <w:t>total_duration</w:t>
-      </w:r>
-      <w:proofErr w:type="spellEnd"/>
+        <w:t xml:space="preserve"> and total_duration</w:t>
+      </w:r>
       <w:r>
         <w:rPr>
           <w:sz w:val="22"/>
@@ -537,61 +561,7 @@
           <w:szCs w:val="22"/>
           <w:lang w:val="en-US"/>
         </w:rPr>
-        <w:t xml:space="preserve">s, like </w:t>
-      </w:r>
-      <w:proofErr w:type="spellStart"/>
-      <w:r>
-        <w:rPr>
-          <w:sz w:val="22"/>
-          <w:szCs w:val="22"/>
-          <w:lang w:val="en-US"/>
-        </w:rPr>
-        <w:t>BoundRates</w:t>
-      </w:r>
-      <w:proofErr w:type="spellEnd"/>
-      <w:r>
-        <w:rPr>
-          <w:sz w:val="22"/>
-          <w:szCs w:val="22"/>
-          <w:lang w:val="en-US"/>
-        </w:rPr>
-        <w:t xml:space="preserve"> and </w:t>
-      </w:r>
-      <w:proofErr w:type="spellStart"/>
-      <w:r>
-        <w:rPr>
-          <w:sz w:val="22"/>
-          <w:szCs w:val="22"/>
-          <w:lang w:val="en-US"/>
-        </w:rPr>
-        <w:t>ExitRates</w:t>
-      </w:r>
-      <w:proofErr w:type="spellEnd"/>
-      <w:r>
-        <w:rPr>
-          <w:sz w:val="22"/>
-          <w:szCs w:val="22"/>
-          <w:lang w:val="en-US"/>
-        </w:rPr>
-        <w:t xml:space="preserve">, are strongly correlated, and we might want to consider reducing features with this kind of strong correlation. In addition, we can see that some features are more correlated to “purchase” than other – like </w:t>
-      </w:r>
-      <w:proofErr w:type="spellStart"/>
-      <w:r>
-        <w:rPr>
-          <w:sz w:val="22"/>
-          <w:szCs w:val="22"/>
-          <w:lang w:val="en-US"/>
-        </w:rPr>
-        <w:t>PageValues</w:t>
-      </w:r>
-      <w:proofErr w:type="spellEnd"/>
-      <w:r>
-        <w:rPr>
-          <w:sz w:val="22"/>
-          <w:szCs w:val="22"/>
-          <w:lang w:val="en-US"/>
-        </w:rPr>
-        <w:t xml:space="preserve"> and the “D” column. </w:t>
+        <w:t xml:space="preserve">s, like BoundRates and ExitRates, are strongly correlated, and we might want to consider reducing features with this kind of strong correlation. In addition, we can see that some features are more correlated to “purchase” than other – like PageValues and the “D” column. </w:t>
       </w:r>
     </w:p>
     <w:p>
@@ -732,7 +702,25 @@
           <w:sz w:val="22"/>
           <w:szCs w:val="22"/>
         </w:rPr>
-        <w:t>Converting boolean data to 0,1</w:t>
+        <w:t xml:space="preserve">Converting </w:t>
+      </w:r>
+      <w:r>
+        <w:rPr>
+          <w:rFonts w:asciiTheme="minorHAnsi" w:eastAsiaTheme="minorHAnsi" w:hAnsiTheme="minorHAnsi" w:cstheme="minorBidi"/>
+          <w:b/>
+          <w:bCs/>
+          <w:sz w:val="22"/>
+          <w:szCs w:val="22"/>
+        </w:rPr>
+        <w:t>boolean</w:t>
+      </w:r>
+      <w:r>
+        <w:rPr>
+          <w:rFonts w:asciiTheme="minorHAnsi" w:eastAsiaTheme="minorHAnsi" w:hAnsiTheme="minorHAnsi" w:cstheme="minorBidi"/>
+          <w:sz w:val="22"/>
+          <w:szCs w:val="22"/>
+        </w:rPr>
+        <w:t xml:space="preserve"> data to 0,1</w:t>
       </w:r>
       <w:r>
         <w:rPr>
@@ -765,7 +753,25 @@
           <w:sz w:val="22"/>
           <w:szCs w:val="22"/>
         </w:rPr>
-        <w:t>Converting month names to numbers</w:t>
+        <w:t xml:space="preserve">Converting </w:t>
+      </w:r>
+      <w:r>
+        <w:rPr>
+          <w:rFonts w:asciiTheme="minorHAnsi" w:eastAsiaTheme="minorHAnsi" w:hAnsiTheme="minorHAnsi" w:cstheme="minorBidi"/>
+          <w:b/>
+          <w:bCs/>
+          <w:sz w:val="22"/>
+          <w:szCs w:val="22"/>
+        </w:rPr>
+        <w:t>month</w:t>
+      </w:r>
+      <w:r>
+        <w:rPr>
+          <w:rFonts w:asciiTheme="minorHAnsi" w:eastAsiaTheme="minorHAnsi" w:hAnsiTheme="minorHAnsi" w:cstheme="minorBidi"/>
+          <w:sz w:val="22"/>
+          <w:szCs w:val="22"/>
+        </w:rPr>
+        <w:t xml:space="preserve"> names to numbers</w:t>
       </w:r>
       <w:r>
         <w:rPr>
@@ -775,6 +781,35 @@
           <w:lang w:val="en-US"/>
         </w:rPr>
         <w:t>.</w:t>
+      </w:r>
+      <w:r>
+        <w:rPr>
+          <w:rFonts w:asciiTheme="minorHAnsi" w:eastAsiaTheme="minorHAnsi" w:hAnsiTheme="minorHAnsi" w:cstheme="minorBidi"/>
+          <w:sz w:val="22"/>
+          <w:szCs w:val="22"/>
+          <w:lang w:val="en-US"/>
+        </w:rPr>
+        <w:t xml:space="preserve"> (</w:t>
+      </w:r>
+      <w:proofErr w:type="gramStart"/>
+      <w:r>
+        <w:rPr>
+          <w:rFonts w:asciiTheme="minorHAnsi" w:eastAsiaTheme="minorHAnsi" w:hAnsiTheme="minorHAnsi" w:cstheme="minorBidi"/>
+          <w:sz w:val="22"/>
+          <w:szCs w:val="22"/>
+          <w:lang w:val="en-US"/>
+        </w:rPr>
+        <w:t>which</w:t>
+      </w:r>
+      <w:proofErr w:type="gramEnd"/>
+      <w:r>
+        <w:rPr>
+          <w:rFonts w:asciiTheme="minorHAnsi" w:eastAsiaTheme="minorHAnsi" w:hAnsiTheme="minorHAnsi" w:cstheme="minorBidi"/>
+          <w:sz w:val="22"/>
+          <w:szCs w:val="22"/>
+          <w:lang w:val="en-US"/>
+        </w:rPr>
+        <w:t xml:space="preserve"> we eventually decide not to use)</w:t>
       </w:r>
     </w:p>
     <w:p>
@@ -798,7 +833,25 @@
           <w:sz w:val="22"/>
           <w:szCs w:val="22"/>
         </w:rPr>
-        <w:t>Extract numbers from string with words = "23.5 minutes"</w:t>
+        <w:t xml:space="preserve">Extract </w:t>
+      </w:r>
+      <w:r>
+        <w:rPr>
+          <w:rFonts w:asciiTheme="minorHAnsi" w:eastAsiaTheme="minorHAnsi" w:hAnsiTheme="minorHAnsi" w:cstheme="minorBidi"/>
+          <w:b/>
+          <w:bCs/>
+          <w:sz w:val="22"/>
+          <w:szCs w:val="22"/>
+        </w:rPr>
+        <w:t>numbers</w:t>
+      </w:r>
+      <w:r>
+        <w:rPr>
+          <w:rFonts w:asciiTheme="minorHAnsi" w:eastAsiaTheme="minorHAnsi" w:hAnsiTheme="minorHAnsi" w:cstheme="minorBidi"/>
+          <w:sz w:val="22"/>
+          <w:szCs w:val="22"/>
+        </w:rPr>
+        <w:t xml:space="preserve"> from string with words = "23.5 minutes"</w:t>
       </w:r>
       <w:r>
         <w:rPr>
@@ -828,10 +881,20 @@
       <w:r>
         <w:rPr>
           <w:rFonts w:asciiTheme="minorHAnsi" w:eastAsiaTheme="minorHAnsi" w:hAnsiTheme="minorHAnsi" w:cstheme="minorBidi"/>
-          <w:sz w:val="22"/>
-          <w:szCs w:val="22"/>
-        </w:rPr>
-        <w:t>Browser data - looking carefully on the values, there is a pattern detected - "&lt;browser_name&gt;_&lt;version&gt;" where the version can  be in different patterns and styles.</w:t>
+          <w:b/>
+          <w:bCs/>
+          <w:sz w:val="22"/>
+          <w:szCs w:val="22"/>
+        </w:rPr>
+        <w:t>Browser data</w:t>
+      </w:r>
+      <w:r>
+        <w:rPr>
+          <w:rFonts w:asciiTheme="minorHAnsi" w:eastAsiaTheme="minorHAnsi" w:hAnsiTheme="minorHAnsi" w:cstheme="minorBidi"/>
+          <w:sz w:val="22"/>
+          <w:szCs w:val="22"/>
+        </w:rPr>
+        <w:t xml:space="preserve"> - looking carefully on the values, there is a pattern detected - "&lt;browser_name&gt;_&lt;version&gt;" where the version can  be in different patterns and styles.</w:t>
       </w:r>
       <w:r>
         <w:rPr>
@@ -869,10 +932,20 @@
       <w:r>
         <w:rPr>
           <w:rFonts w:asciiTheme="minorHAnsi" w:eastAsiaTheme="minorHAnsi" w:hAnsiTheme="minorHAnsi" w:cstheme="minorBidi"/>
-          <w:sz w:val="22"/>
-          <w:szCs w:val="22"/>
-        </w:rPr>
-        <w:t xml:space="preserve">Categorical data </w:t>
+          <w:b/>
+          <w:bCs/>
+          <w:sz w:val="22"/>
+          <w:szCs w:val="22"/>
+        </w:rPr>
+        <w:t>Categorical data</w:t>
+      </w:r>
+      <w:r>
+        <w:rPr>
+          <w:rFonts w:asciiTheme="minorHAnsi" w:eastAsiaTheme="minorHAnsi" w:hAnsiTheme="minorHAnsi" w:cstheme="minorBidi"/>
+          <w:sz w:val="22"/>
+          <w:szCs w:val="22"/>
+        </w:rPr>
+        <w:t xml:space="preserve"> </w:t>
       </w:r>
       <w:r>
         <w:rPr>
@@ -946,7 +1019,26 @@
           <w:szCs w:val="22"/>
           <w:lang w:val="en-US"/>
         </w:rPr>
-        <w:t xml:space="preserve"> were able to move on to dealing with missing values. During the data exploration process, we noticed </w:t>
+        <w:t xml:space="preserve"> were able to move on to </w:t>
+      </w:r>
+      <w:r>
+        <w:rPr>
+          <w:rFonts w:asciiTheme="minorHAnsi" w:eastAsiaTheme="minorHAnsi" w:hAnsiTheme="minorHAnsi" w:cstheme="minorBidi"/>
+          <w:sz w:val="22"/>
+          <w:szCs w:val="22"/>
+          <w:u w:val="single"/>
+          <w:lang w:val="en-US"/>
+        </w:rPr>
+        <w:t>dealing with missing values</w:t>
+      </w:r>
+      <w:r>
+        <w:rPr>
+          <w:rFonts w:asciiTheme="minorHAnsi" w:eastAsiaTheme="minorHAnsi" w:hAnsiTheme="minorHAnsi" w:cstheme="minorBidi"/>
+          <w:sz w:val="22"/>
+          <w:szCs w:val="22"/>
+          <w:lang w:val="en-US"/>
+        </w:rPr>
+        <w:t xml:space="preserve">. During the data exploration process, we noticed </w:t>
       </w:r>
       <w:r>
         <w:rPr>
@@ -973,27 +1065,7 @@
           <w:szCs w:val="22"/>
           <w:lang w:val="en-US"/>
         </w:rPr>
-        <w:t xml:space="preserve"> the columns in our train data have missing values (</w:t>
-      </w:r>
-      <w:proofErr w:type="spellStart"/>
-      <w:r>
-        <w:rPr>
-          <w:rFonts w:asciiTheme="minorHAnsi" w:eastAsiaTheme="minorHAnsi" w:hAnsiTheme="minorHAnsi" w:cstheme="minorBidi"/>
-          <w:sz w:val="22"/>
-          <w:szCs w:val="22"/>
-          <w:lang w:val="en-US"/>
-        </w:rPr>
-        <w:t>NaNs</w:t>
-      </w:r>
-      <w:proofErr w:type="spellEnd"/>
-      <w:r>
-        <w:rPr>
-          <w:rFonts w:asciiTheme="minorHAnsi" w:eastAsiaTheme="minorHAnsi" w:hAnsiTheme="minorHAnsi" w:cstheme="minorBidi"/>
-          <w:sz w:val="22"/>
-          <w:szCs w:val="22"/>
-          <w:lang w:val="en-US"/>
-        </w:rPr>
-        <w:t xml:space="preserve">). </w:t>
+        <w:t xml:space="preserve"> the columns in our train data have missing values (NaNs). </w:t>
       </w:r>
       <w:r>
         <w:rPr>
@@ -1042,6 +1114,8 @@
       <w:r>
         <w:rPr>
           <w:rFonts w:asciiTheme="minorHAnsi" w:eastAsiaTheme="minorHAnsi" w:hAnsiTheme="minorHAnsi" w:cstheme="minorBidi"/>
+          <w:b/>
+          <w:bCs/>
           <w:sz w:val="22"/>
           <w:szCs w:val="22"/>
           <w:lang w:val="en-US"/>
@@ -1077,11 +1151,22 @@
       <w:r>
         <w:rPr>
           <w:rFonts w:asciiTheme="minorHAnsi" w:eastAsiaTheme="minorHAnsi" w:hAnsiTheme="minorHAnsi" w:cstheme="minorBidi"/>
-          <w:sz w:val="22"/>
-          <w:szCs w:val="22"/>
-          <w:lang w:val="en-US"/>
-        </w:rPr>
-        <w:t>Page durations – first, we wanted to make sure to avoid conflicts between columns. We filled the page duration columns with zeros wherever the total duration equals zero, wherever the number of visited page equals zero and vice versa.</w:t>
+          <w:b/>
+          <w:bCs/>
+          <w:sz w:val="22"/>
+          <w:szCs w:val="22"/>
+          <w:lang w:val="en-US"/>
+        </w:rPr>
+        <w:t>Page durations</w:t>
+      </w:r>
+      <w:r>
+        <w:rPr>
+          <w:rFonts w:asciiTheme="minorHAnsi" w:eastAsiaTheme="minorHAnsi" w:hAnsiTheme="minorHAnsi" w:cstheme="minorBidi"/>
+          <w:sz w:val="22"/>
+          <w:szCs w:val="22"/>
+          <w:lang w:val="en-US"/>
+        </w:rPr>
+        <w:t xml:space="preserve"> – first, we wanted to make sure to avoid conflicts between columns. We filled the page duration columns with zeros wherever the total duration equals zero, wherever the number of visited page equals zero and vice versa.</w:t>
       </w:r>
     </w:p>
     <w:p>
@@ -1103,11 +1188,22 @@
       <w:r>
         <w:rPr>
           <w:rFonts w:asciiTheme="minorHAnsi" w:eastAsiaTheme="minorHAnsi" w:hAnsiTheme="minorHAnsi" w:cstheme="minorBidi"/>
-          <w:sz w:val="22"/>
-          <w:szCs w:val="22"/>
-          <w:lang w:val="en-US"/>
-        </w:rPr>
-        <w:t xml:space="preserve"> Column A – we noticed that the column values are between 1-15, so we filled the missing values with zeros.</w:t>
+          <w:b/>
+          <w:bCs/>
+          <w:sz w:val="22"/>
+          <w:szCs w:val="22"/>
+          <w:lang w:val="en-US"/>
+        </w:rPr>
+        <w:t xml:space="preserve"> Column A</w:t>
+      </w:r>
+      <w:r>
+        <w:rPr>
+          <w:rFonts w:asciiTheme="minorHAnsi" w:eastAsiaTheme="minorHAnsi" w:hAnsiTheme="minorHAnsi" w:cstheme="minorBidi"/>
+          <w:sz w:val="22"/>
+          <w:szCs w:val="22"/>
+          <w:lang w:val="en-US"/>
+        </w:rPr>
+        <w:t xml:space="preserve"> – we noticed that the column values are between 1-15, so we filled the missing values with zeros.</w:t>
       </w:r>
     </w:p>
     <w:p>
@@ -1129,11 +1225,22 @@
       <w:r>
         <w:rPr>
           <w:rFonts w:asciiTheme="minorHAnsi" w:eastAsiaTheme="minorHAnsi" w:hAnsiTheme="minorHAnsi" w:cstheme="minorBidi"/>
-          <w:sz w:val="22"/>
-          <w:szCs w:val="22"/>
-          <w:lang w:val="en-US"/>
-        </w:rPr>
-        <w:t>Column C – since it has very little amount of missing data, we filled it with the most common value</w:t>
+          <w:b/>
+          <w:bCs/>
+          <w:sz w:val="22"/>
+          <w:szCs w:val="22"/>
+          <w:lang w:val="en-US"/>
+        </w:rPr>
+        <w:t>Column C</w:t>
+      </w:r>
+      <w:r>
+        <w:rPr>
+          <w:rFonts w:asciiTheme="minorHAnsi" w:eastAsiaTheme="minorHAnsi" w:hAnsiTheme="minorHAnsi" w:cstheme="minorBidi"/>
+          <w:sz w:val="22"/>
+          <w:szCs w:val="22"/>
+          <w:lang w:val="en-US"/>
+        </w:rPr>
+        <w:t xml:space="preserve"> – since it has very little amount of missing data, we filled it with the most common value</w:t>
       </w:r>
       <w:r>
         <w:rPr>
@@ -1168,7 +1275,27 @@
           <w:szCs w:val="22"/>
           <w:lang w:val="en-US"/>
         </w:rPr>
-        <w:t>At this point, we used KNN to fill any remaining missing values in all the other columns, except the total duration.</w:t>
+        <w:t xml:space="preserve">At this point, we used </w:t>
+      </w:r>
+      <w:r>
+        <w:rPr>
+          <w:rFonts w:asciiTheme="minorHAnsi" w:eastAsiaTheme="minorHAnsi" w:hAnsiTheme="minorHAnsi" w:cstheme="minorBidi"/>
+          <w:b/>
+          <w:bCs/>
+          <w:sz w:val="22"/>
+          <w:szCs w:val="22"/>
+          <w:lang w:val="en-US"/>
+        </w:rPr>
+        <w:t>KNN</w:t>
+      </w:r>
+      <w:r>
+        <w:rPr>
+          <w:rFonts w:asciiTheme="minorHAnsi" w:eastAsiaTheme="minorHAnsi" w:hAnsiTheme="minorHAnsi" w:cstheme="minorBidi"/>
+          <w:sz w:val="22"/>
+          <w:szCs w:val="22"/>
+          <w:lang w:val="en-US"/>
+        </w:rPr>
+        <w:t xml:space="preserve"> to fill any remaining missing values in all the other columns, except the total duration.</w:t>
       </w:r>
     </w:p>
     <w:p>
@@ -1194,7 +1321,27 @@
           <w:szCs w:val="22"/>
           <w:lang w:val="en-US"/>
         </w:rPr>
-        <w:t>At last, we filled the total duration with the sum of the other page duration fields.</w:t>
+        <w:t xml:space="preserve">At last, we filled the </w:t>
+      </w:r>
+      <w:r>
+        <w:rPr>
+          <w:rFonts w:asciiTheme="minorHAnsi" w:eastAsiaTheme="minorHAnsi" w:hAnsiTheme="minorHAnsi" w:cstheme="minorBidi"/>
+          <w:b/>
+          <w:bCs/>
+          <w:sz w:val="22"/>
+          <w:szCs w:val="22"/>
+          <w:lang w:val="en-US"/>
+        </w:rPr>
+        <w:t>total duration</w:t>
+      </w:r>
+      <w:r>
+        <w:rPr>
+          <w:rFonts w:asciiTheme="minorHAnsi" w:eastAsiaTheme="minorHAnsi" w:hAnsiTheme="minorHAnsi" w:cstheme="minorBidi"/>
+          <w:sz w:val="22"/>
+          <w:szCs w:val="22"/>
+          <w:lang w:val="en-US"/>
+        </w:rPr>
+        <w:t xml:space="preserve"> with the sum of the other page duration fields.</w:t>
       </w:r>
     </w:p>
     <w:p>
@@ -1216,128 +1363,44 @@
           <w:szCs w:val="22"/>
           <w:lang w:val="en-US"/>
         </w:rPr>
-        <w:t xml:space="preserve">The last thing we’ve done in the pre-processing stage is to remove outliers. </w:t>
-      </w:r>
-      <w:proofErr w:type="spellStart"/>
-      <w:r>
-        <w:rPr>
-          <w:rFonts w:asciiTheme="minorHAnsi" w:eastAsiaTheme="minorHAnsi" w:hAnsiTheme="minorHAnsi" w:cstheme="minorBidi"/>
-          <w:sz w:val="22"/>
-          <w:szCs w:val="22"/>
-          <w:lang w:val="en-US"/>
-        </w:rPr>
-        <w:t>Zscore</w:t>
-      </w:r>
-      <w:proofErr w:type="spellEnd"/>
-      <w:r>
-        <w:rPr>
-          <w:rFonts w:asciiTheme="minorHAnsi" w:eastAsiaTheme="minorHAnsi" w:hAnsiTheme="minorHAnsi" w:cstheme="minorBidi"/>
-          <w:sz w:val="22"/>
-          <w:szCs w:val="22"/>
-          <w:lang w:val="en-US"/>
-        </w:rPr>
-        <w:t xml:space="preserve"> test usually applied on normally distributed data. As we previously seen, not </w:t>
-      </w:r>
-      <w:r>
-        <w:rPr>
-          <w:rFonts w:asciiTheme="minorHAnsi" w:eastAsiaTheme="minorHAnsi" w:hAnsiTheme="minorHAnsi" w:cstheme="minorBidi"/>
-          <w:sz w:val="22"/>
-          <w:szCs w:val="22"/>
-          <w:lang w:val="en-US"/>
-        </w:rPr>
-        <w:t>all</w:t>
-      </w:r>
-      <w:r>
-        <w:rPr>
-          <w:rFonts w:asciiTheme="minorHAnsi" w:eastAsiaTheme="minorHAnsi" w:hAnsiTheme="minorHAnsi" w:cstheme="minorBidi"/>
-          <w:sz w:val="22"/>
-          <w:szCs w:val="22"/>
-          <w:lang w:val="en-US"/>
-        </w:rPr>
-        <w:t xml:space="preserve"> our </w:t>
-      </w:r>
-      <w:r>
-        <w:rPr>
-          <w:rFonts w:asciiTheme="minorHAnsi" w:eastAsiaTheme="minorHAnsi" w:hAnsiTheme="minorHAnsi" w:cstheme="minorBidi"/>
-          <w:sz w:val="22"/>
-          <w:szCs w:val="22"/>
-          <w:lang w:val="en-US"/>
-        </w:rPr>
-        <w:t>columns</w:t>
-      </w:r>
-      <w:r>
-        <w:rPr>
-          <w:rFonts w:asciiTheme="minorHAnsi" w:eastAsiaTheme="minorHAnsi" w:hAnsiTheme="minorHAnsi" w:cstheme="minorBidi"/>
-          <w:sz w:val="22"/>
-          <w:szCs w:val="22"/>
-          <w:lang w:val="en-US"/>
-        </w:rPr>
-        <w:t xml:space="preserve"> are normally distributed, but we believe that this will be covered due to the large amount of train data that we have. In addition, we will </w:t>
-      </w:r>
-      <w:r>
-        <w:rPr>
-          <w:rFonts w:asciiTheme="minorHAnsi" w:eastAsiaTheme="minorHAnsi" w:hAnsiTheme="minorHAnsi" w:cstheme="minorBidi"/>
-          <w:sz w:val="22"/>
-          <w:szCs w:val="22"/>
-          <w:lang w:val="en-US"/>
-        </w:rPr>
-        <w:t>look</w:t>
-      </w:r>
-      <w:r>
-        <w:rPr>
-          <w:rFonts w:asciiTheme="minorHAnsi" w:eastAsiaTheme="minorHAnsi" w:hAnsiTheme="minorHAnsi" w:cstheme="minorBidi"/>
-          <w:sz w:val="22"/>
-          <w:szCs w:val="22"/>
-          <w:lang w:val="en-US"/>
-        </w:rPr>
-        <w:t xml:space="preserve"> at the "before and after" charts, and make sure that only obvious </w:t>
-      </w:r>
-      <w:r>
-        <w:rPr>
-          <w:rFonts w:asciiTheme="minorHAnsi" w:eastAsiaTheme="minorHAnsi" w:hAnsiTheme="minorHAnsi" w:cstheme="minorBidi"/>
-          <w:sz w:val="22"/>
-          <w:szCs w:val="22"/>
-          <w:lang w:val="en-US"/>
-        </w:rPr>
-        <w:t>outliers</w:t>
-      </w:r>
-      <w:r>
-        <w:rPr>
-          <w:rFonts w:asciiTheme="minorHAnsi" w:eastAsiaTheme="minorHAnsi" w:hAnsiTheme="minorHAnsi" w:cstheme="minorBidi"/>
-          <w:sz w:val="22"/>
-          <w:szCs w:val="22"/>
-          <w:lang w:val="en-US"/>
-        </w:rPr>
-        <w:t xml:space="preserve"> are filtered out for each column.</w:t>
-      </w:r>
-      <w:r>
-        <w:rPr>
-          <w:rFonts w:asciiTheme="minorHAnsi" w:eastAsiaTheme="minorHAnsi" w:hAnsiTheme="minorHAnsi" w:cstheme="minorBidi"/>
-          <w:sz w:val="22"/>
-          <w:szCs w:val="22"/>
-          <w:lang w:val="en-US"/>
-        </w:rPr>
-        <w:t xml:space="preserve"> We used </w:t>
-      </w:r>
-      <w:proofErr w:type="spellStart"/>
-      <w:r>
-        <w:rPr>
-          <w:rFonts w:asciiTheme="minorHAnsi" w:eastAsiaTheme="minorHAnsi" w:hAnsiTheme="minorHAnsi" w:cstheme="minorBidi"/>
-          <w:sz w:val="22"/>
-          <w:szCs w:val="22"/>
-          <w:lang w:val="en-US"/>
-        </w:rPr>
-        <w:t>Zscore</w:t>
-      </w:r>
-      <w:proofErr w:type="spellEnd"/>
-      <w:r>
-        <w:rPr>
-          <w:rFonts w:asciiTheme="minorHAnsi" w:eastAsiaTheme="minorHAnsi" w:hAnsiTheme="minorHAnsi" w:cstheme="minorBidi"/>
-          <w:sz w:val="22"/>
-          <w:szCs w:val="22"/>
-          <w:lang w:val="en-US"/>
-        </w:rPr>
-        <w:t xml:space="preserve"> with 5.5 Standard Deviations, so we won’t remove more than 10% of the training data we have.</w:t>
+        <w:t xml:space="preserve">The last thing we’ve done in the pre-processing stage is to </w:t>
+      </w:r>
+      <w:r>
+        <w:rPr>
+          <w:rFonts w:asciiTheme="minorHAnsi" w:eastAsiaTheme="minorHAnsi" w:hAnsiTheme="minorHAnsi" w:cstheme="minorBidi"/>
+          <w:sz w:val="22"/>
+          <w:szCs w:val="22"/>
+          <w:u w:val="single"/>
+          <w:lang w:val="en-US"/>
+        </w:rPr>
+        <w:t>remove outliers</w:t>
+      </w:r>
+      <w:r>
+        <w:rPr>
+          <w:rFonts w:asciiTheme="minorHAnsi" w:eastAsiaTheme="minorHAnsi" w:hAnsiTheme="minorHAnsi" w:cstheme="minorBidi"/>
+          <w:sz w:val="22"/>
+          <w:szCs w:val="22"/>
+          <w:lang w:val="en-US"/>
+        </w:rPr>
+        <w:t xml:space="preserve">. </w:t>
+      </w:r>
+      <w:r>
+        <w:rPr>
+          <w:rFonts w:asciiTheme="minorHAnsi" w:eastAsiaTheme="minorHAnsi" w:hAnsiTheme="minorHAnsi" w:cstheme="minorBidi"/>
+          <w:sz w:val="22"/>
+          <w:szCs w:val="22"/>
+          <w:lang w:val="en-US"/>
+        </w:rPr>
+        <w:t>Zscore test usually applied on normally distributed data. As we previously seen, not all our columns are normally distributed, but we believe that this will be covered due to the large amount of train data that we have. In addition, we will look at the "before and after" charts, and make sure that only obvious outliers are filtered out for each column.</w:t>
+      </w:r>
+      <w:r>
+        <w:rPr>
+          <w:rFonts w:asciiTheme="minorHAnsi" w:eastAsiaTheme="minorHAnsi" w:hAnsiTheme="minorHAnsi" w:cstheme="minorBidi"/>
+          <w:sz w:val="22"/>
+          <w:szCs w:val="22"/>
+          <w:lang w:val="en-US"/>
+        </w:rPr>
+        <w:t xml:space="preserve"> We used Zscore with 5.5 Standard Deviations, so we won’t remove more than 10% of the training data we have.</w:t>
       </w:r>
     </w:p>
     <w:p>
@@ -1476,10 +1539,51 @@
       </w:pPr>
       <w:r>
         <w:rPr>
-          <w:sz w:val="22"/>
-          <w:szCs w:val="22"/>
-        </w:rPr>
-        <w:t>Dimensionality reduction - reducing the dimensionality of the data reduces the complexity of it, as more complex models may over fit the data.</w:t>
+          <w:b/>
+          <w:bCs/>
+          <w:sz w:val="22"/>
+          <w:szCs w:val="22"/>
+        </w:rPr>
+        <w:t>Dimensionality reduction</w:t>
+      </w:r>
+      <w:r>
+        <w:rPr>
+          <w:sz w:val="22"/>
+          <w:szCs w:val="22"/>
+        </w:rPr>
+        <w:t xml:space="preserve"> - reducing the dimensionality of the data reduces the complexity of it, as more complex models may over fit the data</w:t>
+      </w:r>
+      <w:r>
+        <w:rPr>
+          <w:sz w:val="22"/>
+          <w:szCs w:val="22"/>
+          <w:lang w:val="en-US"/>
+        </w:rPr>
+        <w:t xml:space="preserve"> (we had </w:t>
+      </w:r>
+      <w:r>
+        <w:rPr>
+          <w:sz w:val="22"/>
+          <w:szCs w:val="22"/>
+          <w:highlight w:val="yellow"/>
+          <w:lang w:val="en-US"/>
+        </w:rPr>
+        <w:t>X</w:t>
+      </w:r>
+      <w:r>
+        <w:rPr>
+          <w:sz w:val="22"/>
+          <w:szCs w:val="22"/>
+          <w:lang w:val="en-US"/>
+        </w:rPr>
+        <w:t xml:space="preserve"> features after the normalization)</w:t>
+      </w:r>
+      <w:r>
+        <w:rPr>
+          <w:sz w:val="22"/>
+          <w:szCs w:val="22"/>
+        </w:rPr>
+        <w:t>.</w:t>
       </w:r>
     </w:p>
     <w:p>
@@ -1497,10 +1601,19 @@
       </w:pPr>
       <w:r>
         <w:rPr>
-          <w:sz w:val="22"/>
-          <w:szCs w:val="22"/>
-        </w:rPr>
-        <w:t>Regularization - we will use regularization methods such as Lasso or Ridge to reduce the model's complexity. Regularization adds penalty to the model as the complexity increases.</w:t>
+          <w:b/>
+          <w:bCs/>
+          <w:sz w:val="22"/>
+          <w:szCs w:val="22"/>
+        </w:rPr>
+        <w:t>Regularization</w:t>
+      </w:r>
+      <w:r>
+        <w:rPr>
+          <w:sz w:val="22"/>
+          <w:szCs w:val="22"/>
+        </w:rPr>
+        <w:t xml:space="preserve"> - we will use regularization methods such as Lasso or Ridge to reduce the model's complexity. Regularization adds penalty to the model as the complexity increases.</w:t>
       </w:r>
     </w:p>
     <w:p>
@@ -1518,11 +1631,20 @@
       </w:pPr>
       <w:r>
         <w:rPr>
+          <w:b/>
+          <w:bCs/>
           <w:sz w:val="22"/>
           <w:szCs w:val="22"/>
         </w:rPr>
         <w:lastRenderedPageBreak/>
-        <w:t>K-Fold cross validation - althogh cross validation doesn't prevent the model from being over fitted, it could help us to see if it is suffering from overfitting. Combining it with the other methods will reduce the concern of our model being over-fitted.</w:t>
+        <w:t>K-Fold cross validation</w:t>
+      </w:r>
+      <w:r>
+        <w:rPr>
+          <w:sz w:val="22"/>
+          <w:szCs w:val="22"/>
+        </w:rPr>
+        <w:t xml:space="preserve"> - althogh cross validation doesn't prevent the model from being over fitted, it could help us to see if it is suffering from overfitting. Combining it with the other methods will reduce the concern of our model being over-fitted.</w:t>
       </w:r>
     </w:p>
     <w:p>
@@ -1605,13 +1727,17 @@
         </w:numPr>
         <w:spacing w:line="276" w:lineRule="auto"/>
         <w:rPr>
-          <w:sz w:val="22"/>
-          <w:szCs w:val="22"/>
-          <w:lang w:val="en-US"/>
-        </w:rPr>
-      </w:pPr>
-      <w:r>
-        <w:rPr>
+          <w:b/>
+          <w:bCs/>
+          <w:sz w:val="22"/>
+          <w:szCs w:val="22"/>
+          <w:lang w:val="en-US"/>
+        </w:rPr>
+      </w:pPr>
+      <w:r>
+        <w:rPr>
+          <w:b/>
+          <w:bCs/>
           <w:sz w:val="22"/>
           <w:szCs w:val="22"/>
           <w:lang w:val="en-US"/>
@@ -1620,6 +1746,8 @@
       </w:r>
       <w:r>
         <w:rPr>
+          <w:b/>
+          <w:bCs/>
           <w:sz w:val="22"/>
           <w:szCs w:val="22"/>
           <w:lang w:val="en-US"/>
@@ -1645,9 +1773,18 @@
         <w:rPr>
           <w:sz w:val="22"/>
           <w:szCs w:val="22"/>
-          <w:lang w:val="en-US"/>
-        </w:rPr>
-        <w:t xml:space="preserve">High correlation - features that are very similar can be redundant and we may prefer taking only one of them instead of </w:t>
+          <w:u w:val="single"/>
+          <w:lang w:val="en-US"/>
+        </w:rPr>
+        <w:t>High correlation</w:t>
+      </w:r>
+      <w:r>
+        <w:rPr>
+          <w:sz w:val="22"/>
+          <w:szCs w:val="22"/>
+          <w:lang w:val="en-US"/>
+        </w:rPr>
+        <w:t xml:space="preserve"> - features that are very similar can be redundant and we may prefer taking only one of them instead of </w:t>
       </w:r>
       <w:r>
         <w:rPr>
@@ -1671,16 +1808,7 @@
           <w:szCs w:val="22"/>
           <w:lang w:val="en-US"/>
         </w:rPr>
-        <w:t xml:space="preserve">We saw that </w:t>
-      </w:r>
-      <w:proofErr w:type="spellStart"/>
-      <w:r>
-        <w:rPr>
-          <w:sz w:val="22"/>
-          <w:szCs w:val="22"/>
-          <w:lang w:val="en-US"/>
-        </w:rPr>
-        <w:t>Boun</w:t>
+        <w:t>We saw that Boun</w:t>
       </w:r>
       <w:r>
         <w:rPr>
@@ -1696,43 +1824,7 @@
           <w:szCs w:val="22"/>
           <w:lang w:val="en-US"/>
         </w:rPr>
-        <w:t>Rates</w:t>
-      </w:r>
-      <w:proofErr w:type="spellEnd"/>
-      <w:r>
-        <w:rPr>
-          <w:sz w:val="22"/>
-          <w:szCs w:val="22"/>
-          <w:lang w:val="en-US"/>
-        </w:rPr>
-        <w:t xml:space="preserve"> and </w:t>
-      </w:r>
-      <w:proofErr w:type="spellStart"/>
-      <w:r>
-        <w:rPr>
-          <w:sz w:val="22"/>
-          <w:szCs w:val="22"/>
-          <w:lang w:val="en-US"/>
-        </w:rPr>
-        <w:t>ExitRates</w:t>
-      </w:r>
-      <w:proofErr w:type="spellEnd"/>
-      <w:r>
-        <w:rPr>
-          <w:sz w:val="22"/>
-          <w:szCs w:val="22"/>
-          <w:lang w:val="en-US"/>
-        </w:rPr>
-        <w:t xml:space="preserve"> are strongly correlated and decided to remove the </w:t>
-      </w:r>
-      <w:proofErr w:type="spellStart"/>
-      <w:r>
-        <w:rPr>
-          <w:sz w:val="22"/>
-          <w:szCs w:val="22"/>
-          <w:lang w:val="en-US"/>
-        </w:rPr>
-        <w:t>Boun</w:t>
+        <w:t>Rates and ExitRates are strongly correlated and decided to remove the Boun</w:t>
       </w:r>
       <w:r>
         <w:rPr>
@@ -1748,16 +1840,7 @@
           <w:szCs w:val="22"/>
           <w:lang w:val="en-US"/>
         </w:rPr>
-        <w:t>Rates</w:t>
-      </w:r>
-      <w:proofErr w:type="spellEnd"/>
-      <w:r>
-        <w:rPr>
-          <w:sz w:val="22"/>
-          <w:szCs w:val="22"/>
-          <w:lang w:val="en-US"/>
-        </w:rPr>
-        <w:t xml:space="preserve"> feature.</w:t>
+        <w:t>Rates feature.</w:t>
       </w:r>
     </w:p>
     <w:p>
@@ -1778,9 +1861,18 @@
         <w:rPr>
           <w:sz w:val="22"/>
           <w:szCs w:val="22"/>
-          <w:lang w:val="en-US"/>
-        </w:rPr>
-        <w:t xml:space="preserve">Logical dependency - all the </w:t>
+          <w:u w:val="single"/>
+          <w:lang w:val="en-US"/>
+        </w:rPr>
+        <w:t>Logical dependency</w:t>
+      </w:r>
+      <w:r>
+        <w:rPr>
+          <w:sz w:val="22"/>
+          <w:szCs w:val="22"/>
+          <w:lang w:val="en-US"/>
+        </w:rPr>
+        <w:t xml:space="preserve"> - all the </w:t>
       </w:r>
       <w:r>
         <w:rPr>
@@ -1855,11 +1947,21 @@
       </w:pPr>
       <w:r>
         <w:rPr>
-          <w:sz w:val="22"/>
-          <w:szCs w:val="22"/>
-          <w:lang w:val="en-US"/>
-        </w:rPr>
-        <w:t xml:space="preserve">Computational methods - we would test 2 different methods for dimension </w:t>
+          <w:b/>
+          <w:bCs/>
+          <w:sz w:val="22"/>
+          <w:szCs w:val="22"/>
+          <w:lang w:val="en-US"/>
+        </w:rPr>
+        <w:t>Computational methods</w:t>
+      </w:r>
+      <w:r>
+        <w:rPr>
+          <w:sz w:val="22"/>
+          <w:szCs w:val="22"/>
+          <w:lang w:val="en-US"/>
+        </w:rPr>
+        <w:t xml:space="preserve"> - we would test 2 different methods for dimension </w:t>
       </w:r>
       <w:r>
         <w:rPr>
@@ -1912,9 +2014,18 @@
         <w:rPr>
           <w:sz w:val="22"/>
           <w:szCs w:val="22"/>
-          <w:lang w:val="en-US"/>
-        </w:rPr>
-        <w:t>Forward selection - compare each number of features to the one before it and pick the best number of features subset.</w:t>
+          <w:u w:val="single"/>
+          <w:lang w:val="en-US"/>
+        </w:rPr>
+        <w:t>Forward selection</w:t>
+      </w:r>
+      <w:r>
+        <w:rPr>
+          <w:sz w:val="22"/>
+          <w:szCs w:val="22"/>
+          <w:lang w:val="en-US"/>
+        </w:rPr>
+        <w:t xml:space="preserve"> - compare each number of features to the one before it and pick the best number of features subset.</w:t>
       </w:r>
     </w:p>
     <w:p>
@@ -1935,9 +2046,18 @@
         <w:rPr>
           <w:sz w:val="22"/>
           <w:szCs w:val="22"/>
-          <w:lang w:val="en-US"/>
-        </w:rPr>
-        <w:t>PCA - variance of 0.9</w:t>
+          <w:u w:val="single"/>
+          <w:lang w:val="en-US"/>
+        </w:rPr>
+        <w:t>PCA</w:t>
+      </w:r>
+      <w:r>
+        <w:rPr>
+          <w:sz w:val="22"/>
+          <w:szCs w:val="22"/>
+          <w:lang w:val="en-US"/>
+        </w:rPr>
+        <w:t xml:space="preserve"> - variance of 0.9</w:t>
       </w:r>
       <w:r>
         <w:rPr>
@@ -1953,25 +2073,7 @@
           <w:szCs w:val="22"/>
           <w:lang w:val="en-US"/>
         </w:rPr>
-        <w:t xml:space="preserve"> was chosen as a const for not losing too much of the data. Different </w:t>
-      </w:r>
-      <w:proofErr w:type="spellStart"/>
-      <w:r>
-        <w:rPr>
-          <w:sz w:val="22"/>
-          <w:szCs w:val="22"/>
-          <w:lang w:val="en-US"/>
-        </w:rPr>
-        <w:t>consts</w:t>
-      </w:r>
-      <w:proofErr w:type="spellEnd"/>
-      <w:r>
-        <w:rPr>
-          <w:sz w:val="22"/>
-          <w:szCs w:val="22"/>
-          <w:lang w:val="en-US"/>
-        </w:rPr>
-        <w:t xml:space="preserve"> would yield different results and it is configurable in change this assumption changes.</w:t>
+        <w:t xml:space="preserve"> was chosen as a const for not losing too much of the data. Different consts would yield different results and it is configurable in change this assumption changes.</w:t>
       </w:r>
     </w:p>
     <w:p>
@@ -2169,7 +2271,39 @@
           <w:szCs w:val="22"/>
           <w:lang w:val="en-US"/>
         </w:rPr>
-        <w:t>Before running the model, we used the “score” metric to search for the best “C” hyperparameter.</w:t>
+        <w:t>We looked for the best “C” value using</w:t>
+      </w:r>
+      <w:r>
+        <w:rPr>
+          <w:sz w:val="22"/>
+          <w:szCs w:val="22"/>
+          <w:lang w:val="en-US"/>
+        </w:rPr>
+        <w:t xml:space="preserve"> the “score” metri</w:t>
+      </w:r>
+      <w:r>
+        <w:rPr>
+          <w:sz w:val="22"/>
+          <w:szCs w:val="22"/>
+          <w:lang w:val="en-US"/>
+        </w:rPr>
+        <w:t>c</w:t>
+      </w:r>
+      <w:r>
+        <w:rPr>
+          <w:sz w:val="22"/>
+          <w:szCs w:val="22"/>
+          <w:lang w:val="en-US"/>
+        </w:rPr>
+        <w:t>.</w:t>
+      </w:r>
+      <w:r>
+        <w:rPr>
+          <w:sz w:val="22"/>
+          <w:szCs w:val="22"/>
+          <w:lang w:val="en-US"/>
+        </w:rPr>
+        <w:t xml:space="preserve"> It will help us avoid overfitting.</w:t>
       </w:r>
       <w:r>
         <w:rPr>
@@ -2232,6 +2366,14 @@
           <w:lang w:val="en-US"/>
         </w:rPr>
         <w:t>.</w:t>
+      </w:r>
+      <w:r>
+        <w:rPr>
+          <w:sz w:val="22"/>
+          <w:szCs w:val="22"/>
+          <w:lang w:val="en-US"/>
+        </w:rPr>
+        <w:t xml:space="preserve"> For the rest of the params we used default values as we thought C’s impact is the largest.</w:t>
       </w:r>
     </w:p>
     <w:p>
@@ -2390,60 +2532,16 @@
           <w:szCs w:val="22"/>
           <w:lang w:val="en-US"/>
         </w:rPr>
-        <w:t xml:space="preserve">This time, the </w:t>
-      </w:r>
-      <w:r>
-        <w:rPr>
-          <w:sz w:val="22"/>
-          <w:szCs w:val="22"/>
-          <w:lang w:val="en-US"/>
-        </w:rPr>
-        <w:t>dimensionality reduction method</w:t>
-      </w:r>
-      <w:r>
-        <w:rPr>
-          <w:sz w:val="22"/>
-          <w:szCs w:val="22"/>
-          <w:lang w:val="en-US"/>
-        </w:rPr>
-        <w:t xml:space="preserve"> that was selected is Forward Selection, with these columns:</w:t>
-      </w:r>
-      <w:r>
-        <w:rPr>
-          <w:sz w:val="22"/>
-          <w:szCs w:val="22"/>
-          <w:lang w:val="en-US"/>
-        </w:rPr>
-        <w:t xml:space="preserve"> </w:t>
-      </w:r>
-      <w:r>
-        <w:rPr>
-          <w:i/>
-          <w:iCs/>
-          <w:sz w:val="20"/>
-          <w:szCs w:val="20"/>
-        </w:rPr>
-        <w:t>['num_of_admin_pages', 'PageValues', 'Weekend', 'A', 'device_5.0', 'device_6.0',</w:t>
-      </w:r>
-      <w:r>
-        <w:rPr>
-          <w:i/>
-          <w:iCs/>
-          <w:sz w:val="20"/>
-          <w:szCs w:val="20"/>
-          <w:lang w:val="en-US"/>
-        </w:rPr>
-        <w:t xml:space="preserve"> </w:t>
-      </w:r>
-      <w:r>
-        <w:rPr>
-          <w:i/>
-          <w:iCs/>
-          <w:sz w:val="20"/>
-          <w:szCs w:val="20"/>
-        </w:rPr>
         <w:lastRenderedPageBreak/>
-        <w:t>'device_7.0', 'device_8.0', 'device_other', 'user_type_Other', 'user_type_other', 'browser_name_browser', 'browser_name_unknown', 'Month_Dec', 'Month_Feb', 'Month_Jul', 'Month_June', 'Month_Mar', 'Month_May', 'Month_Nov', 'Month_Sep']</w:t>
+        <w:t>This time, the dimensionality reduction method that was selected is Forward Selection</w:t>
+      </w:r>
+      <w:r>
+        <w:rPr>
+          <w:sz w:val="22"/>
+          <w:szCs w:val="22"/>
+          <w:lang w:val="en-US"/>
+        </w:rPr>
+        <w:t xml:space="preserve"> which came with the best 21 features.</w:t>
       </w:r>
     </w:p>
     <w:p>
@@ -2714,25 +2812,23 @@
           <w:szCs w:val="22"/>
           <w:lang w:val="en-US"/>
         </w:rPr>
-        <w:t xml:space="preserve">This time, we used </w:t>
-      </w:r>
-      <w:proofErr w:type="spellStart"/>
-      <w:r>
-        <w:rPr>
-          <w:sz w:val="22"/>
-          <w:szCs w:val="22"/>
-          <w:lang w:val="en-US"/>
-        </w:rPr>
-        <w:t>GridSearchCV</w:t>
-      </w:r>
-      <w:proofErr w:type="spellEnd"/>
-      <w:r>
-        <w:rPr>
-          <w:sz w:val="22"/>
-          <w:szCs w:val="22"/>
-          <w:lang w:val="en-US"/>
-        </w:rPr>
-        <w:t xml:space="preserve"> to help us find the best hyperparameters for the model. These are the hyperparameters we looked for:</w:t>
+        <w:t>This time, we used GridSearchCV to help us find the best hyperparameters for the model. These are the hyperparameters we looked for</w:t>
+      </w:r>
+      <w:r>
+        <w:rPr>
+          <w:sz w:val="22"/>
+          <w:szCs w:val="22"/>
+          <w:lang w:val="en-US"/>
+        </w:rPr>
+        <w:t>, as we find them most central for model improvement</w:t>
+      </w:r>
+      <w:r>
+        <w:rPr>
+          <w:sz w:val="22"/>
+          <w:szCs w:val="22"/>
+          <w:lang w:val="en-US"/>
+        </w:rPr>
+        <w:t>:</w:t>
       </w:r>
     </w:p>
     <w:p>
@@ -2750,10 +2846,19 @@
       </w:pPr>
       <w:r>
         <w:rPr>
-          <w:sz w:val="22"/>
-          <w:szCs w:val="22"/>
-        </w:rPr>
-        <w:t>n_estimators - number of trees in the forest.</w:t>
+          <w:b/>
+          <w:bCs/>
+          <w:sz w:val="22"/>
+          <w:szCs w:val="22"/>
+        </w:rPr>
+        <w:t>n_estimators</w:t>
+      </w:r>
+      <w:r>
+        <w:rPr>
+          <w:sz w:val="22"/>
+          <w:szCs w:val="22"/>
+        </w:rPr>
+        <w:t xml:space="preserve"> - number of trees in the forest.</w:t>
       </w:r>
     </w:p>
     <w:p>
@@ -2771,10 +2876,27 @@
       </w:pPr>
       <w:r>
         <w:rPr>
-          <w:sz w:val="22"/>
-          <w:szCs w:val="22"/>
-        </w:rPr>
-        <w:t>max_depth - depth levels of each tree</w:t>
+          <w:b/>
+          <w:bCs/>
+          <w:sz w:val="22"/>
+          <w:szCs w:val="22"/>
+        </w:rPr>
+        <w:t>max_depth</w:t>
+      </w:r>
+      <w:r>
+        <w:rPr>
+          <w:sz w:val="22"/>
+          <w:szCs w:val="22"/>
+        </w:rPr>
+        <w:t xml:space="preserve"> - depth levels of each tree</w:t>
+      </w:r>
+      <w:r>
+        <w:rPr>
+          <w:sz w:val="22"/>
+          <w:szCs w:val="22"/>
+          <w:lang w:val="en-US"/>
+        </w:rPr>
+        <w:t>.</w:t>
       </w:r>
     </w:p>
     <w:p>
@@ -2792,10 +2914,19 @@
       </w:pPr>
       <w:r>
         <w:rPr>
-          <w:sz w:val="22"/>
-          <w:szCs w:val="22"/>
-        </w:rPr>
-        <w:t>min_samples_split - minumum samples required for a split in the tree.</w:t>
+          <w:b/>
+          <w:bCs/>
+          <w:sz w:val="22"/>
+          <w:szCs w:val="22"/>
+        </w:rPr>
+        <w:t>min_samples_split</w:t>
+      </w:r>
+      <w:r>
+        <w:rPr>
+          <w:sz w:val="22"/>
+          <w:szCs w:val="22"/>
+        </w:rPr>
+        <w:t xml:space="preserve"> - minumum samples required for a split in the tree.</w:t>
       </w:r>
     </w:p>
     <w:p>
@@ -2852,25 +2983,7 @@
           <w:szCs w:val="22"/>
           <w:lang w:val="en-US"/>
         </w:rPr>
-        <w:t xml:space="preserve">The mean AUC score that we got for Random Forest is 0.94, which is the best score so far. We believe that the reasons for it are the fact that this is a more complex model, and that we used </w:t>
-      </w:r>
-      <w:proofErr w:type="spellStart"/>
-      <w:r>
-        <w:rPr>
-          <w:sz w:val="22"/>
-          <w:szCs w:val="22"/>
-          <w:lang w:val="en-US"/>
-        </w:rPr>
-        <w:t>GridSearchCV</w:t>
-      </w:r>
-      <w:proofErr w:type="spellEnd"/>
-      <w:r>
-        <w:rPr>
-          <w:sz w:val="22"/>
-          <w:szCs w:val="22"/>
-          <w:lang w:val="en-US"/>
-        </w:rPr>
-        <w:t xml:space="preserve"> to find the best hyperparameters.</w:t>
+        <w:t>The mean AUC score that we got for Random Forest is 0.94, which is the best score so far. We believe that the reasons for it are the fact that this is a more complex model, and that we used GridSearchCV to find the best hyperparameters.</w:t>
       </w:r>
     </w:p>
     <w:p>
@@ -2891,9 +3004,34 @@
         <w:rPr>
           <w:sz w:val="22"/>
           <w:szCs w:val="22"/>
-          <w:lang w:val="en-US"/>
-        </w:rPr>
-        <w:t>Feature importance – Random Forest allows us to see which are the best features that helped for the model estimation. We added a plot and found out that these features had helped the most:</w:t>
+          <w:u w:val="single"/>
+          <w:lang w:val="en-US"/>
+        </w:rPr>
+        <w:t>Feature importance</w:t>
+      </w:r>
+      <w:r>
+        <w:rPr>
+          <w:sz w:val="22"/>
+          <w:szCs w:val="22"/>
+          <w:lang w:val="en-US"/>
+        </w:rPr>
+        <w:t xml:space="preserve"> – Random Forest allows us to see which are the best features that helped for the model estimation. We added a plot </w:t>
+      </w:r>
+      <w:r>
+        <w:rPr>
+          <w:sz w:val="22"/>
+          <w:szCs w:val="22"/>
+          <w:lang w:val="en-US"/>
+        </w:rPr>
+        <w:t xml:space="preserve">(figure 4) </w:t>
+      </w:r>
+      <w:r>
+        <w:rPr>
+          <w:sz w:val="22"/>
+          <w:szCs w:val="22"/>
+          <w:lang w:val="en-US"/>
+        </w:rPr>
+        <w:t>and found out that these features had helped the most:</w:t>
       </w:r>
     </w:p>
     <w:p>
@@ -2910,7 +3048,6 @@
           <w:lang w:val="en-US"/>
         </w:rPr>
       </w:pPr>
-      <w:proofErr w:type="spellStart"/>
       <w:r>
         <w:rPr>
           <w:b/>
@@ -2921,7 +3058,6 @@
         </w:rPr>
         <w:t>PageValues</w:t>
       </w:r>
-      <w:proofErr w:type="spellEnd"/>
       <w:r>
         <w:rPr>
           <w:sz w:val="22"/>
@@ -2960,61 +3096,7 @@
           <w:szCs w:val="22"/>
           <w:lang w:val="en-US"/>
         </w:rPr>
-        <w:t xml:space="preserve"> indicates an average value for a page that a user visited, before landing on the goal page or completing a transaction. Since we are trying to predict which e-commerce sessions are ending with a purchase, it makes a perfect sense that higher </w:t>
-      </w:r>
-      <w:proofErr w:type="spellStart"/>
-      <w:r>
-        <w:rPr>
-          <w:sz w:val="22"/>
-          <w:szCs w:val="22"/>
-          <w:lang w:val="en-US"/>
-        </w:rPr>
-        <w:t>PageValues</w:t>
-      </w:r>
-      <w:proofErr w:type="spellEnd"/>
-      <w:r>
-        <w:rPr>
-          <w:sz w:val="22"/>
-          <w:szCs w:val="22"/>
-          <w:lang w:val="en-US"/>
-        </w:rPr>
-        <w:t xml:space="preserve"> will be given to sessions that eventually ended up with a purchase. In addition, according to the Google Analytics </w:t>
-      </w:r>
-      <w:proofErr w:type="spellStart"/>
-      <w:r>
-        <w:rPr>
-          <w:sz w:val="22"/>
-          <w:szCs w:val="22"/>
-          <w:lang w:val="en-US"/>
-        </w:rPr>
-        <w:t>PageValue</w:t>
-      </w:r>
-      <w:proofErr w:type="spellEnd"/>
-      <w:r>
-        <w:rPr>
-          <w:sz w:val="22"/>
-          <w:szCs w:val="22"/>
-          <w:lang w:val="en-US"/>
-        </w:rPr>
-        <w:t xml:space="preserve"> explanation, a </w:t>
-      </w:r>
-      <w:proofErr w:type="spellStart"/>
-      <w:r>
-        <w:rPr>
-          <w:sz w:val="22"/>
-          <w:szCs w:val="22"/>
-          <w:lang w:val="en-US"/>
-        </w:rPr>
-        <w:t>PageValue</w:t>
-      </w:r>
-      <w:proofErr w:type="spellEnd"/>
-      <w:r>
-        <w:rPr>
-          <w:sz w:val="22"/>
-          <w:szCs w:val="22"/>
-          <w:lang w:val="en-US"/>
-        </w:rPr>
-        <w:t xml:space="preserve"> of 0 indicates that the session didn't end with a transaction - which also makes it an </w:t>
+        <w:t xml:space="preserve"> indicates an average value for a page that a user visited, before landing on the goal page or completing a transaction. Since we are trying to predict which e-commerce sessions are ending with a purchase, it makes a perfect sense that higher PageValues will be given to sessions that eventually ended up with a purchase. In addition, according to the Google Analytics PageValue explanation, a PageValue of 0 indicates that the session didn't end with a transaction - which also makes it an </w:t>
       </w:r>
       <w:r>
         <w:rPr>
@@ -3047,7 +3129,6 @@
           <w:lang w:val="en-US"/>
         </w:rPr>
       </w:pPr>
-      <w:proofErr w:type="spellStart"/>
       <w:r>
         <w:rPr>
           <w:b/>
@@ -3058,7 +3139,6 @@
         </w:rPr>
         <w:t>num_of_admin_pages</w:t>
       </w:r>
-      <w:proofErr w:type="spellEnd"/>
       <w:r>
         <w:rPr>
           <w:sz w:val="22"/>
@@ -3081,25 +3161,7 @@
           <w:szCs w:val="22"/>
           <w:lang w:val="en-US"/>
         </w:rPr>
-        <w:t xml:space="preserve"> than the </w:t>
-      </w:r>
-      <w:proofErr w:type="spellStart"/>
-      <w:r>
-        <w:rPr>
-          <w:sz w:val="22"/>
-          <w:szCs w:val="22"/>
-          <w:lang w:val="en-US"/>
-        </w:rPr>
-        <w:t>PageValues</w:t>
-      </w:r>
-      <w:proofErr w:type="spellEnd"/>
-      <w:r>
-        <w:rPr>
-          <w:sz w:val="22"/>
-          <w:szCs w:val="22"/>
-          <w:lang w:val="en-US"/>
-        </w:rPr>
-        <w:t xml:space="preserve"> feature, it is understandable that users, especially returning visitors, that are taking care of their app/website settings and profile are more engaged users, with a higher chance of purchasing items at the end of their sessions.</w:t>
+        <w:t xml:space="preserve"> than the PageValues feature, it is understandable that users, especially returning visitors, that are taking care of their app/website settings and profile are more engaged users, with a higher chance of purchasing items at the end of their sessions.</w:t>
       </w:r>
     </w:p>
     <w:p>
@@ -3116,7 +3178,6 @@
           <w:lang w:val="en-US"/>
         </w:rPr>
       </w:pPr>
-      <w:proofErr w:type="spellStart"/>
       <w:r>
         <w:rPr>
           <w:b/>
@@ -3127,7 +3188,6 @@
         </w:rPr>
         <w:t>Month_nov</w:t>
       </w:r>
-      <w:proofErr w:type="spellEnd"/>
       <w:r>
         <w:rPr>
           <w:sz w:val="22"/>
@@ -3150,25 +3210,7 @@
           <w:szCs w:val="22"/>
           <w:lang w:val="en-US"/>
         </w:rPr>
-        <w:t xml:space="preserve"> only a month later, November is the last month to prepare to these events. According to this infographic by </w:t>
-      </w:r>
-      <w:proofErr w:type="spellStart"/>
-      <w:r>
-        <w:rPr>
-          <w:sz w:val="22"/>
-          <w:szCs w:val="22"/>
-          <w:lang w:val="en-US"/>
-        </w:rPr>
-        <w:t>Yesmail</w:t>
-      </w:r>
-      <w:proofErr w:type="spellEnd"/>
-      <w:r>
-        <w:rPr>
-          <w:sz w:val="22"/>
-          <w:szCs w:val="22"/>
-          <w:lang w:val="en-US"/>
-        </w:rPr>
-        <w:t xml:space="preserve"> (https://www.rcs-uk.com/people-start-shopping-for-christmas/#shopping-infographic), 31% of the people start their shopping for Christmas </w:t>
+        <w:t xml:space="preserve"> only a month later, November is the last month to prepare to these events. According to this infographic by Yesmail (https://www.rcs-uk.com/people-start-shopping-for-christmas/#shopping-infographic), 31% of the people start their shopping for Christmas </w:t>
       </w:r>
       <w:r>
         <w:rPr>
@@ -3201,7 +3243,6 @@
           <w:lang w:val="en-US"/>
         </w:rPr>
       </w:pPr>
-      <w:proofErr w:type="spellStart"/>
       <w:r>
         <w:rPr>
           <w:b/>
@@ -3213,7 +3254,6 @@
         <w:lastRenderedPageBreak/>
         <w:t>closeness_to_holiday</w:t>
       </w:r>
-      <w:proofErr w:type="spellEnd"/>
       <w:r>
         <w:rPr>
           <w:sz w:val="22"/>
@@ -3306,25 +3346,7 @@
           <w:szCs w:val="22"/>
           <w:lang w:val="en-US"/>
         </w:rPr>
-        <w:t xml:space="preserve">We again used </w:t>
-      </w:r>
-      <w:proofErr w:type="spellStart"/>
-      <w:r>
-        <w:rPr>
-          <w:sz w:val="22"/>
-          <w:szCs w:val="22"/>
-          <w:lang w:val="en-US"/>
-        </w:rPr>
-        <w:t>GridSeaechCV</w:t>
-      </w:r>
-      <w:proofErr w:type="spellEnd"/>
-      <w:r>
-        <w:rPr>
-          <w:sz w:val="22"/>
-          <w:szCs w:val="22"/>
-          <w:lang w:val="en-US"/>
-        </w:rPr>
-        <w:t xml:space="preserve"> to find the best </w:t>
+        <w:t xml:space="preserve">We again used GridSeaechCV to find the best </w:t>
       </w:r>
       <w:r>
         <w:rPr>
@@ -3420,25 +3442,7 @@
           <w:szCs w:val="22"/>
           <w:lang w:val="en-US"/>
         </w:rPr>
-        <w:t xml:space="preserve">With PCA, the </w:t>
-      </w:r>
-      <w:proofErr w:type="spellStart"/>
-      <w:r>
-        <w:rPr>
-          <w:sz w:val="22"/>
-          <w:szCs w:val="22"/>
-          <w:lang w:val="en-US"/>
-        </w:rPr>
-        <w:t>GridSearchCV</w:t>
-      </w:r>
-      <w:proofErr w:type="spellEnd"/>
-      <w:r>
-        <w:rPr>
-          <w:sz w:val="22"/>
-          <w:szCs w:val="22"/>
-          <w:lang w:val="en-US"/>
-        </w:rPr>
-        <w:t xml:space="preserve"> results were </w:t>
+        <w:t xml:space="preserve">With PCA, the GridSearchCV results were </w:t>
       </w:r>
       <w:r>
         <w:rPr>
@@ -3551,14 +3555,83 @@
           <w:szCs w:val="20"/>
           <w:lang w:val="en-US"/>
         </w:rPr>
-        <w:t>,</w:t>
-      </w:r>
-      <w:r>
-        <w:rPr>
-          <w:i/>
-          <w:iCs/>
-          <w:sz w:val="20"/>
-          <w:szCs w:val="20"/>
+        <w:t xml:space="preserve">, </w:t>
+      </w:r>
+      <w:r>
+        <w:rPr>
+          <w:sz w:val="22"/>
+          <w:szCs w:val="22"/>
+          <w:lang w:val="en-US"/>
+        </w:rPr>
+        <w:t>and scored an AUC of 0.92.</w:t>
+      </w:r>
+      <w:r>
+        <w:rPr>
+          <w:sz w:val="22"/>
+          <w:szCs w:val="22"/>
+          <w:lang w:val="en-US"/>
+        </w:rPr>
+        <w:br/>
+      </w:r>
+    </w:p>
+    <w:p>
+      <w:pPr>
+        <w:spacing w:line="276" w:lineRule="auto"/>
+        <w:rPr>
+          <w:b/>
+          <w:bCs/>
+          <w:sz w:val="22"/>
+          <w:szCs w:val="22"/>
+          <w:u w:val="single"/>
+          <w:lang w:val="en-US"/>
+        </w:rPr>
+      </w:pPr>
+      <w:r>
+        <w:rPr>
+          <w:b/>
+          <w:bCs/>
+          <w:sz w:val="22"/>
+          <w:szCs w:val="22"/>
+          <w:u w:val="single"/>
+          <w:lang w:val="en-US"/>
+        </w:rPr>
+        <w:t>Predictions</w:t>
+      </w:r>
+    </w:p>
+    <w:p>
+      <w:pPr>
+        <w:spacing w:line="276" w:lineRule="auto"/>
+        <w:rPr>
+          <w:sz w:val="22"/>
+          <w:szCs w:val="22"/>
+        </w:rPr>
+      </w:pPr>
+      <w:r>
+        <w:rPr>
+          <w:sz w:val="22"/>
+          <w:szCs w:val="22"/>
+        </w:rPr>
+        <w:t>After running all the models, it appears that the model that scored the best AUC score is Random Forest, with AUC of 0.94</w:t>
+      </w:r>
+      <w:r>
+        <w:rPr>
+          <w:sz w:val="22"/>
+          <w:szCs w:val="22"/>
+          <w:lang w:val="en-US"/>
+        </w:rPr>
+        <w:t xml:space="preserve"> (figure 5)</w:t>
+      </w:r>
+      <w:r>
+        <w:rPr>
+          <w:sz w:val="22"/>
+          <w:szCs w:val="22"/>
+        </w:rPr>
+        <w:t>.</w:t>
+      </w:r>
+      <w:r>
+        <w:rPr>
+          <w:sz w:val="22"/>
+          <w:szCs w:val="22"/>
           <w:lang w:val="en-US"/>
         </w:rPr>
         <w:t xml:space="preserve"> </w:t>
@@ -3567,9 +3640,72 @@
         <w:rPr>
           <w:sz w:val="22"/>
           <w:szCs w:val="22"/>
-          <w:lang w:val="en-US"/>
-        </w:rPr>
-        <w:t>and scored an AUC of 0.92.</w:t>
+        </w:rPr>
+        <w:t xml:space="preserve">We will use it as the final model, </w:t>
+      </w:r>
+      <w:r>
+        <w:rPr>
+          <w:sz w:val="22"/>
+          <w:szCs w:val="22"/>
+          <w:lang w:val="en-US"/>
+        </w:rPr>
+        <w:t xml:space="preserve">using only the features from Forward Selection results and </w:t>
+      </w:r>
+      <w:r>
+        <w:rPr>
+          <w:sz w:val="22"/>
+          <w:szCs w:val="22"/>
+        </w:rPr>
+        <w:t>with</w:t>
+      </w:r>
+      <w:r>
+        <w:rPr>
+          <w:sz w:val="22"/>
+          <w:szCs w:val="22"/>
+          <w:lang w:val="en-US"/>
+        </w:rPr>
+        <w:t xml:space="preserve"> </w:t>
+      </w:r>
+      <w:r>
+        <w:rPr>
+          <w:sz w:val="22"/>
+          <w:szCs w:val="22"/>
+        </w:rPr>
+        <w:t>the</w:t>
+      </w:r>
+      <w:r>
+        <w:rPr>
+          <w:sz w:val="22"/>
+          <w:szCs w:val="22"/>
+          <w:lang w:val="en-US"/>
+        </w:rPr>
+        <w:t xml:space="preserve"> </w:t>
+      </w:r>
+      <w:r>
+        <w:rPr>
+          <w:sz w:val="22"/>
+          <w:szCs w:val="22"/>
+          <w:lang w:val="en-US"/>
+        </w:rPr>
+        <w:t>hyperparameters described above.</w:t>
+      </w:r>
+    </w:p>
+    <w:p>
+      <w:pPr>
+        <w:spacing w:line="276" w:lineRule="auto"/>
+        <w:rPr>
+          <w:sz w:val="22"/>
+          <w:szCs w:val="22"/>
+          <w:lang w:val="en-US"/>
+        </w:rPr>
+      </w:pPr>
+      <w:r>
+        <w:rPr>
+          <w:sz w:val="22"/>
+          <w:szCs w:val="22"/>
+          <w:lang w:val="en-US"/>
+        </w:rPr>
+        <w:t>At this point, we implemented the final pipeline that extracts the CSV file with our model’s predictions.</w:t>
       </w:r>
       <w:r>
         <w:rPr>
@@ -3578,187 +3714,7 @@
           <w:lang w:val="en-US"/>
         </w:rPr>
         <w:br/>
-      </w:r>
-    </w:p>
-    <w:p>
-      <w:pPr>
-        <w:spacing w:line="276" w:lineRule="auto"/>
-        <w:rPr>
-          <w:b/>
-          <w:bCs/>
-          <w:sz w:val="22"/>
-          <w:szCs w:val="22"/>
-          <w:u w:val="single"/>
-          <w:lang w:val="en-US"/>
-        </w:rPr>
-      </w:pPr>
-      <w:r>
-        <w:rPr>
-          <w:b/>
-          <w:bCs/>
-          <w:sz w:val="22"/>
-          <w:szCs w:val="22"/>
-          <w:u w:val="single"/>
-          <w:lang w:val="en-US"/>
-        </w:rPr>
-        <w:t>Predictions</w:t>
-      </w:r>
-    </w:p>
-    <w:p>
-      <w:pPr>
-        <w:spacing w:line="276" w:lineRule="auto"/>
-        <w:rPr>
-          <w:sz w:val="22"/>
-          <w:szCs w:val="22"/>
-        </w:rPr>
-      </w:pPr>
-      <w:r>
-        <w:rPr>
-          <w:sz w:val="22"/>
-          <w:szCs w:val="22"/>
-        </w:rPr>
-        <w:t>After running all the models, it appears that the model that scored the best AUC score is Random Forest, with AUC of 0.94.</w:t>
-      </w:r>
-      <w:r>
-        <w:rPr>
-          <w:sz w:val="22"/>
-          <w:szCs w:val="22"/>
-          <w:lang w:val="en-US"/>
-        </w:rPr>
-        <w:t xml:space="preserve"> </w:t>
-      </w:r>
-      <w:r>
-        <w:rPr>
-          <w:sz w:val="22"/>
-          <w:szCs w:val="22"/>
-        </w:rPr>
-        <w:t>We will use it as the final model, with the</w:t>
-      </w:r>
-      <w:r>
-        <w:rPr>
-          <w:sz w:val="22"/>
-          <w:szCs w:val="22"/>
-          <w:lang w:val="en-US"/>
-        </w:rPr>
-        <w:t xml:space="preserve"> following</w:t>
-      </w:r>
-      <w:r>
-        <w:rPr>
-          <w:sz w:val="22"/>
-          <w:szCs w:val="22"/>
-        </w:rPr>
-        <w:t xml:space="preserve"> parametrs:</w:t>
-      </w:r>
-    </w:p>
-    <w:p>
-      <w:pPr>
-        <w:pStyle w:val="ListParagraph"/>
-        <w:numPr>
-          <w:ilvl w:val="0"/>
-          <w:numId w:val="6"/>
-        </w:numPr>
-        <w:spacing w:line="276" w:lineRule="auto"/>
-        <w:rPr>
-          <w:sz w:val="22"/>
-          <w:szCs w:val="22"/>
-        </w:rPr>
-      </w:pPr>
-      <w:r>
-        <w:rPr>
-          <w:sz w:val="22"/>
-          <w:szCs w:val="22"/>
-        </w:rPr>
-        <w:t xml:space="preserve">Features that were selected from Forward Selection: </w:t>
-      </w:r>
-      <w:r>
-        <w:rPr>
-          <w:i/>
-          <w:iCs/>
-          <w:sz w:val="20"/>
-          <w:szCs w:val="20"/>
-        </w:rPr>
-        <w:t>['num_of_admin_pages', 'PageValues', 'closeness_to_holiday', 'Weekend', 'device_1.0', 'device_4.0', 'device_5.0', 'device_6.0', 'device_7.0', 'device_8.0', 'device_other', 'user_type_Other', 'user_type_other', 'browser_name_unknown', 'Month_Feb', 'Month_June', 'Month_Mar', 'Month_May', 'Month_Nov', 'Month_Sep', 'Month_other']</w:t>
-      </w:r>
-    </w:p>
-    <w:p>
-      <w:pPr>
-        <w:pStyle w:val="ListParagraph"/>
-        <w:numPr>
-          <w:ilvl w:val="0"/>
-          <w:numId w:val="6"/>
-        </w:numPr>
-        <w:spacing w:line="276" w:lineRule="auto"/>
-        <w:rPr>
-          <w:sz w:val="22"/>
-          <w:szCs w:val="22"/>
-        </w:rPr>
-      </w:pPr>
-      <w:r>
-        <w:rPr>
-          <w:sz w:val="22"/>
-          <w:szCs w:val="22"/>
-        </w:rPr>
-        <w:t>max_depth = 9</w:t>
-      </w:r>
-    </w:p>
-    <w:p>
-      <w:pPr>
-        <w:pStyle w:val="ListParagraph"/>
-        <w:numPr>
-          <w:ilvl w:val="0"/>
-          <w:numId w:val="6"/>
-        </w:numPr>
-        <w:spacing w:line="276" w:lineRule="auto"/>
-        <w:rPr>
-          <w:sz w:val="22"/>
-          <w:szCs w:val="22"/>
-        </w:rPr>
-      </w:pPr>
-      <w:r>
-        <w:rPr>
-          <w:sz w:val="22"/>
-          <w:szCs w:val="22"/>
-        </w:rPr>
-        <w:t>min_samples_split = 3</w:t>
-      </w:r>
-    </w:p>
-    <w:p>
-      <w:pPr>
-        <w:pStyle w:val="ListParagraph"/>
-        <w:numPr>
-          <w:ilvl w:val="0"/>
-          <w:numId w:val="6"/>
-        </w:numPr>
-        <w:spacing w:line="276" w:lineRule="auto"/>
-        <w:rPr>
-          <w:sz w:val="22"/>
-          <w:szCs w:val="22"/>
-        </w:rPr>
-      </w:pPr>
-      <w:r>
-        <w:rPr>
-          <w:sz w:val="22"/>
-          <w:szCs w:val="22"/>
-        </w:rPr>
-        <w:t>n_estimators = 90</w:t>
-      </w:r>
-    </w:p>
-    <w:p>
-      <w:pPr>
-        <w:spacing w:line="276" w:lineRule="auto"/>
-        <w:rPr>
-          <w:sz w:val="22"/>
-          <w:szCs w:val="22"/>
-          <w:lang w:val="en-US"/>
-        </w:rPr>
-      </w:pPr>
-      <w:r>
-        <w:rPr>
-          <w:sz w:val="22"/>
-          <w:szCs w:val="22"/>
-          <w:lang w:val="en-US"/>
-        </w:rPr>
-        <w:t>At this point, we implemented the final pipeline that extracts the CSV file with our model’s predictions.</w:t>
+        <w:t>The pipeline calls all the functions that we’ve built along the way to run it all at once.</w:t>
       </w:r>
     </w:p>
     <w:p>
@@ -3814,29 +3770,21 @@
       </w:pPr>
       <w:r>
         <w:rPr>
-          <w:sz w:val="22"/>
-          <w:szCs w:val="22"/>
-          <w:lang w:val="en-US"/>
-        </w:rPr>
-        <w:t xml:space="preserve">To explore the data, we used some basic </w:t>
-      </w:r>
-      <w:proofErr w:type="spellStart"/>
-      <w:r>
-        <w:rPr>
-          <w:sz w:val="22"/>
-          <w:szCs w:val="22"/>
-          <w:lang w:val="en-US"/>
-        </w:rPr>
-        <w:t>DataFrame</w:t>
-      </w:r>
-      <w:proofErr w:type="spellEnd"/>
-      <w:r>
-        <w:rPr>
-          <w:sz w:val="22"/>
-          <w:szCs w:val="22"/>
-          <w:lang w:val="en-US"/>
-        </w:rPr>
-        <w:t xml:space="preserve"> functions to see its values, and histogram and box plots to see the columns distribution.</w:t>
+          <w:b/>
+          <w:bCs/>
+          <w:sz w:val="22"/>
+          <w:szCs w:val="22"/>
+          <w:lang w:val="en-US"/>
+        </w:rPr>
+        <w:t>To explore the data</w:t>
+      </w:r>
+      <w:r>
+        <w:rPr>
+          <w:sz w:val="22"/>
+          <w:szCs w:val="22"/>
+          <w:lang w:val="en-US"/>
+        </w:rPr>
+        <w:t>, we used some basic DataFrame functions to see its values, and histogram and box plots to see the columns distribution.</w:t>
       </w:r>
     </w:p>
     <w:p>
@@ -3859,7 +3807,25 @@
           <w:szCs w:val="22"/>
           <w:lang w:val="en-US"/>
         </w:rPr>
-        <w:t>We also used a correlation matrix that helped us find features that are strongly correlated, and we can reduce in later stage.</w:t>
+        <w:t xml:space="preserve">We used a </w:t>
+      </w:r>
+      <w:r>
+        <w:rPr>
+          <w:b/>
+          <w:bCs/>
+          <w:sz w:val="22"/>
+          <w:szCs w:val="22"/>
+          <w:lang w:val="en-US"/>
+        </w:rPr>
+        <w:t>correlation matrix</w:t>
+      </w:r>
+      <w:r>
+        <w:rPr>
+          <w:sz w:val="22"/>
+          <w:szCs w:val="22"/>
+          <w:lang w:val="en-US"/>
+        </w:rPr>
+        <w:t xml:space="preserve"> that helped us find features that are strongly correlated, and we can reduce in later stage.</w:t>
       </w:r>
     </w:p>
     <w:p>
@@ -3882,7 +3848,43 @@
           <w:szCs w:val="22"/>
           <w:lang w:val="en-US"/>
         </w:rPr>
-        <w:t>We normalized the data to make it numeric and removed unnecessary characters.</w:t>
+        <w:t xml:space="preserve">We </w:t>
+      </w:r>
+      <w:r>
+        <w:rPr>
+          <w:b/>
+          <w:bCs/>
+          <w:sz w:val="22"/>
+          <w:szCs w:val="22"/>
+          <w:lang w:val="en-US"/>
+        </w:rPr>
+        <w:t>normalized</w:t>
+      </w:r>
+      <w:r>
+        <w:rPr>
+          <w:sz w:val="22"/>
+          <w:szCs w:val="22"/>
+          <w:lang w:val="en-US"/>
+        </w:rPr>
+        <w:t xml:space="preserve"> </w:t>
+      </w:r>
+      <w:r>
+        <w:rPr>
+          <w:b/>
+          <w:bCs/>
+          <w:sz w:val="22"/>
+          <w:szCs w:val="22"/>
+          <w:lang w:val="en-US"/>
+        </w:rPr>
+        <w:t>the data</w:t>
+      </w:r>
+      <w:r>
+        <w:rPr>
+          <w:sz w:val="22"/>
+          <w:szCs w:val="22"/>
+          <w:lang w:val="en-US"/>
+        </w:rPr>
+        <w:t xml:space="preserve"> to make it numeric and removed unnecessary characters.</w:t>
       </w:r>
     </w:p>
     <w:p>
@@ -3905,15 +3907,35 @@
           <w:szCs w:val="22"/>
           <w:lang w:val="en-US"/>
         </w:rPr>
-        <w:t xml:space="preserve">Afterwards, we used several methods to fill in all </w:t>
-      </w:r>
-      <w:r>
-        <w:rPr>
-          <w:sz w:val="22"/>
-          <w:szCs w:val="22"/>
-          <w:lang w:val="en-US"/>
-        </w:rPr>
-        <w:t>missing values, including KNN for most of the fields.</w:t>
+        <w:t xml:space="preserve">Afterwards, we used several methods </w:t>
+      </w:r>
+      <w:r>
+        <w:rPr>
+          <w:b/>
+          <w:bCs/>
+          <w:sz w:val="22"/>
+          <w:szCs w:val="22"/>
+          <w:lang w:val="en-US"/>
+        </w:rPr>
+        <w:t xml:space="preserve">to fill in all </w:t>
+      </w:r>
+      <w:r>
+        <w:rPr>
+          <w:b/>
+          <w:bCs/>
+          <w:sz w:val="22"/>
+          <w:szCs w:val="22"/>
+          <w:lang w:val="en-US"/>
+        </w:rPr>
+        <w:t>missing values</w:t>
+      </w:r>
+      <w:r>
+        <w:rPr>
+          <w:sz w:val="22"/>
+          <w:szCs w:val="22"/>
+          <w:lang w:val="en-US"/>
+        </w:rPr>
+        <w:t>, including KNN for most of the fields.</w:t>
       </w:r>
     </w:p>
     <w:p>
@@ -3944,7 +3966,25 @@
           <w:szCs w:val="22"/>
           <w:lang w:val="en-US"/>
         </w:rPr>
-        <w:t>used z-score test to remove outliers.</w:t>
+        <w:t xml:space="preserve">used z-score test to </w:t>
+      </w:r>
+      <w:r>
+        <w:rPr>
+          <w:b/>
+          <w:bCs/>
+          <w:sz w:val="22"/>
+          <w:szCs w:val="22"/>
+          <w:lang w:val="en-US"/>
+        </w:rPr>
+        <w:t>remove outliers</w:t>
+      </w:r>
+      <w:r>
+        <w:rPr>
+          <w:sz w:val="22"/>
+          <w:szCs w:val="22"/>
+          <w:lang w:val="en-US"/>
+        </w:rPr>
+        <w:t>.</w:t>
       </w:r>
     </w:p>
     <w:p>
@@ -3967,7 +4007,25 @@
           <w:szCs w:val="22"/>
           <w:lang w:val="en-US"/>
         </w:rPr>
-        <w:t>We decided to test two dimensionality reduction methods on each model, and for each to use the one that yields the best results</w:t>
+        <w:t xml:space="preserve">We decided to test two </w:t>
+      </w:r>
+      <w:r>
+        <w:rPr>
+          <w:b/>
+          <w:bCs/>
+          <w:sz w:val="22"/>
+          <w:szCs w:val="22"/>
+          <w:lang w:val="en-US"/>
+        </w:rPr>
+        <w:t>dimensionality reduction</w:t>
+      </w:r>
+      <w:r>
+        <w:rPr>
+          <w:sz w:val="22"/>
+          <w:szCs w:val="22"/>
+          <w:lang w:val="en-US"/>
+        </w:rPr>
+        <w:t xml:space="preserve"> methods on each model, and for each to use the one that yields the best results</w:t>
       </w:r>
       <w:r>
         <w:rPr>
@@ -4038,6 +4096,29 @@
     </w:p>
     <w:p>
       <w:pPr>
+        <w:rPr>
+          <w:b/>
+          <w:bCs/>
+          <w:sz w:val="32"/>
+          <w:szCs w:val="32"/>
+          <w:u w:val="single"/>
+          <w:lang w:val="en-US"/>
+        </w:rPr>
+      </w:pPr>
+      <w:r>
+        <w:rPr>
+          <w:b/>
+          <w:bCs/>
+          <w:sz w:val="32"/>
+          <w:szCs w:val="32"/>
+          <w:u w:val="single"/>
+          <w:lang w:val="en-US"/>
+        </w:rPr>
+        <w:br w:type="page"/>
+      </w:r>
+    </w:p>
+    <w:p>
+      <w:pPr>
         <w:spacing w:line="276" w:lineRule="auto"/>
         <w:rPr>
           <w:b/>
@@ -4438,6 +4519,7 @@
         <w:rPr>
           <w:i/>
           <w:iCs/>
+          <w:noProof/>
           <w:lang w:val="en-US"/>
         </w:rPr>
         <w:drawing>
@@ -4631,6 +4713,7 @@
         <w:rPr>
           <w:i/>
           <w:iCs/>
+          <w:noProof/>
           <w:lang w:val="en-US"/>
         </w:rPr>
         <w:drawing>
@@ -4711,6 +4794,7 @@
         <w:rPr>
           <w:i/>
           <w:iCs/>
+          <w:noProof/>
           <w:lang w:val="en-US"/>
         </w:rPr>
         <w:drawing>
@@ -4795,6 +4879,324 @@
           <w:lang w:val="en-US"/>
         </w:rPr>
       </w:pPr>
+      <w:r>
+        <w:rPr>
+          <w:i/>
+          <w:iCs/>
+          <w:lang w:val="en-US"/>
+        </w:rPr>
+        <w:lastRenderedPageBreak/>
+        <w:t xml:space="preserve">Figure </w:t>
+      </w:r>
+      <w:proofErr w:type="gramStart"/>
+      <w:r>
+        <w:rPr>
+          <w:i/>
+          <w:iCs/>
+          <w:lang w:val="en-US"/>
+        </w:rPr>
+        <w:t>4</w:t>
+      </w:r>
+      <w:r>
+        <w:rPr>
+          <w:i/>
+          <w:iCs/>
+          <w:lang w:val="en-US"/>
+        </w:rPr>
+        <w:t xml:space="preserve"> </w:t>
+      </w:r>
+      <w:r>
+        <w:rPr>
+          <w:i/>
+          <w:iCs/>
+          <w:lang w:val="en-US"/>
+        </w:rPr>
+        <w:t xml:space="preserve"> -</w:t>
+      </w:r>
+      <w:proofErr w:type="gramEnd"/>
+      <w:r>
+        <w:rPr>
+          <w:i/>
+          <w:iCs/>
+          <w:lang w:val="en-US"/>
+        </w:rPr>
+        <w:t xml:space="preserve"> Feature importance from Random Forest model</w:t>
+      </w:r>
+      <w:r>
+        <w:rPr>
+          <w:i/>
+          <w:iCs/>
+          <w:lang w:val="en-US"/>
+        </w:rPr>
+        <w:t>:</w:t>
+      </w:r>
+    </w:p>
+    <w:p>
+      <w:pPr>
+        <w:tabs>
+          <w:tab w:val="left" w:pos="3966"/>
+        </w:tabs>
+        <w:spacing w:line="276" w:lineRule="auto"/>
+        <w:rPr>
+          <w:i/>
+          <w:iCs/>
+          <w:lang w:val="en-US"/>
+        </w:rPr>
+      </w:pPr>
+    </w:p>
+    <w:p>
+      <w:pPr>
+        <w:tabs>
+          <w:tab w:val="left" w:pos="3966"/>
+        </w:tabs>
+        <w:spacing w:line="276" w:lineRule="auto"/>
+        <w:rPr>
+          <w:i/>
+          <w:iCs/>
+          <w:lang w:val="en-US"/>
+        </w:rPr>
+      </w:pPr>
+      <w:r>
+        <w:rPr>
+          <w:i/>
+          <w:iCs/>
+          <w:lang w:val="en-US"/>
+        </w:rPr>
+        <w:drawing>
+          <wp:inline distT="0" distB="0" distL="0" distR="0" wp14:anchorId="4A232779" wp14:editId="004AD580">
+            <wp:extent cx="5622888" cy="6504167"/>
+            <wp:effectExtent l="0" t="0" r="3810" b="0"/>
+            <wp:docPr id="5" name="Picture 5" descr="Graphical user interface, text&#10;&#10;Description automatically generated"/>
+            <wp:cNvGraphicFramePr>
+              <a:graphicFrameLocks xmlns:a="http://schemas.openxmlformats.org/drawingml/2006/main" noChangeAspect="1"/>
+            </wp:cNvGraphicFramePr>
+            <a:graphic xmlns:a="http://schemas.openxmlformats.org/drawingml/2006/main">
+              <a:graphicData uri="http://schemas.openxmlformats.org/drawingml/2006/picture">
+                <pic:pic xmlns:pic="http://schemas.openxmlformats.org/drawingml/2006/picture">
+                  <pic:nvPicPr>
+                    <pic:cNvPr id="5" name="Picture 5" descr="Graphical user interface, text&#10;&#10;Description automatically generated"/>
+                    <pic:cNvPicPr/>
+                  </pic:nvPicPr>
+                  <pic:blipFill>
+                    <a:blip r:embed="rId11"/>
+                    <a:stretch>
+                      <a:fillRect/>
+                    </a:stretch>
+                  </pic:blipFill>
+                  <pic:spPr>
+                    <a:xfrm>
+                      <a:off x="0" y="0"/>
+                      <a:ext cx="5635441" cy="6518688"/>
+                    </a:xfrm>
+                    <a:prstGeom prst="rect">
+                      <a:avLst/>
+                    </a:prstGeom>
+                  </pic:spPr>
+                </pic:pic>
+              </a:graphicData>
+            </a:graphic>
+          </wp:inline>
+        </w:drawing>
+      </w:r>
+      <w:r>
+        <w:rPr>
+          <w:i/>
+          <w:iCs/>
+          <w:lang w:val="en-US"/>
+        </w:rPr>
+        <w:t xml:space="preserve"> </w:t>
+      </w:r>
+    </w:p>
+    <w:p>
+      <w:pPr>
+        <w:tabs>
+          <w:tab w:val="left" w:pos="3966"/>
+        </w:tabs>
+        <w:spacing w:line="276" w:lineRule="auto"/>
+        <w:rPr>
+          <w:i/>
+          <w:iCs/>
+          <w:lang w:val="en-US"/>
+        </w:rPr>
+      </w:pPr>
+    </w:p>
+    <w:p>
+      <w:pPr>
+        <w:tabs>
+          <w:tab w:val="left" w:pos="3966"/>
+        </w:tabs>
+        <w:spacing w:line="276" w:lineRule="auto"/>
+        <w:rPr>
+          <w:i/>
+          <w:iCs/>
+          <w:lang w:val="en-US"/>
+        </w:rPr>
+      </w:pPr>
+    </w:p>
+    <w:p>
+      <w:pPr>
+        <w:tabs>
+          <w:tab w:val="left" w:pos="3966"/>
+        </w:tabs>
+        <w:spacing w:line="276" w:lineRule="auto"/>
+        <w:rPr>
+          <w:i/>
+          <w:iCs/>
+          <w:lang w:val="en-US"/>
+        </w:rPr>
+      </w:pPr>
+    </w:p>
+    <w:p>
+      <w:pPr>
+        <w:rPr>
+          <w:i/>
+          <w:iCs/>
+          <w:lang w:val="en-US"/>
+        </w:rPr>
+      </w:pPr>
+      <w:r>
+        <w:rPr>
+          <w:i/>
+          <w:iCs/>
+          <w:lang w:val="en-US"/>
+        </w:rPr>
+        <w:br w:type="page"/>
+      </w:r>
+    </w:p>
+    <w:p>
+      <w:pPr>
+        <w:tabs>
+          <w:tab w:val="left" w:pos="3966"/>
+        </w:tabs>
+        <w:spacing w:line="276" w:lineRule="auto"/>
+        <w:rPr>
+          <w:i/>
+          <w:iCs/>
+          <w:lang w:val="en-US"/>
+        </w:rPr>
+      </w:pPr>
+      <w:r>
+        <w:rPr>
+          <w:i/>
+          <w:iCs/>
+          <w:lang w:val="en-US"/>
+        </w:rPr>
+        <w:lastRenderedPageBreak/>
+        <w:t xml:space="preserve">Figure </w:t>
+      </w:r>
+      <w:r>
+        <w:rPr>
+          <w:i/>
+          <w:iCs/>
+          <w:lang w:val="en-US"/>
+        </w:rPr>
+        <w:t>5</w:t>
+      </w:r>
+      <w:r>
+        <w:rPr>
+          <w:i/>
+          <w:iCs/>
+          <w:lang w:val="en-US"/>
+        </w:rPr>
+        <w:t xml:space="preserve"> – </w:t>
+      </w:r>
+      <w:r>
+        <w:rPr>
+          <w:i/>
+          <w:iCs/>
+          <w:lang w:val="en-US"/>
+        </w:rPr>
+        <w:t>Chosen model ROC Curve: Random Forest</w:t>
+      </w:r>
+      <w:r>
+        <w:rPr>
+          <w:i/>
+          <w:iCs/>
+          <w:lang w:val="en-US"/>
+        </w:rPr>
+        <w:t>:</w:t>
+      </w:r>
+    </w:p>
+    <w:p>
+      <w:pPr>
+        <w:tabs>
+          <w:tab w:val="left" w:pos="3966"/>
+        </w:tabs>
+        <w:spacing w:line="276" w:lineRule="auto"/>
+        <w:rPr>
+          <w:i/>
+          <w:iCs/>
+          <w:lang w:val="en-US"/>
+        </w:rPr>
+      </w:pPr>
+      <w:r>
+        <w:rPr>
+          <w:i/>
+          <w:iCs/>
+          <w:lang w:val="en-US"/>
+        </w:rPr>
+        <w:drawing>
+          <wp:inline distT="0" distB="0" distL="0" distR="0" wp14:anchorId="7007EC9F" wp14:editId="31F739A6">
+            <wp:extent cx="5943600" cy="3559175"/>
+            <wp:effectExtent l="0" t="0" r="0" b="0"/>
+            <wp:docPr id="7" name="Picture 7" descr="Graphical user interface&#10;&#10;Description automatically generated"/>
+            <wp:cNvGraphicFramePr>
+              <a:graphicFrameLocks xmlns:a="http://schemas.openxmlformats.org/drawingml/2006/main" noChangeAspect="1"/>
+            </wp:cNvGraphicFramePr>
+            <a:graphic xmlns:a="http://schemas.openxmlformats.org/drawingml/2006/main">
+              <a:graphicData uri="http://schemas.openxmlformats.org/drawingml/2006/picture">
+                <pic:pic xmlns:pic="http://schemas.openxmlformats.org/drawingml/2006/picture">
+                  <pic:nvPicPr>
+                    <pic:cNvPr id="7" name="Picture 7" descr="Graphical user interface&#10;&#10;Description automatically generated"/>
+                    <pic:cNvPicPr/>
+                  </pic:nvPicPr>
+                  <pic:blipFill>
+                    <a:blip r:embed="rId12"/>
+                    <a:stretch>
+                      <a:fillRect/>
+                    </a:stretch>
+                  </pic:blipFill>
+                  <pic:spPr>
+                    <a:xfrm>
+                      <a:off x="0" y="0"/>
+                      <a:ext cx="5943600" cy="3559175"/>
+                    </a:xfrm>
+                    <a:prstGeom prst="rect">
+                      <a:avLst/>
+                    </a:prstGeom>
+                  </pic:spPr>
+                </pic:pic>
+              </a:graphicData>
+            </a:graphic>
+          </wp:inline>
+        </w:drawing>
+      </w:r>
+    </w:p>
+    <w:p>
+      <w:pPr>
+        <w:tabs>
+          <w:tab w:val="left" w:pos="3966"/>
+        </w:tabs>
+        <w:spacing w:line="276" w:lineRule="auto"/>
+        <w:rPr>
+          <w:i/>
+          <w:iCs/>
+          <w:lang w:val="en-US"/>
+        </w:rPr>
+      </w:pPr>
+    </w:p>
+    <w:p>
+      <w:pPr>
+        <w:tabs>
+          <w:tab w:val="left" w:pos="3966"/>
+        </w:tabs>
+        <w:spacing w:line="276" w:lineRule="auto"/>
+        <w:rPr>
+          <w:i/>
+          <w:iCs/>
+          <w:lang w:val="en-US"/>
+        </w:rPr>
+      </w:pPr>
     </w:p>
     <w:sectPr>
       <w:pgSz w:w="12240" w:h="15840"/>
@@ -4807,7 +5209,7 @@
 </file>
 
 <file path=word/endnotes.xml><?xml version="1.0" encoding="utf-8"?>
-<w:endnotes xmlns:wpc="http://schemas.microsoft.com/office/word/2010/wordprocessingCanvas" xmlns:cx="http://schemas.microsoft.com/office/drawing/2014/chartex" xmlns:cx1="http://schemas.microsoft.com/office/drawing/2015/9/8/chartex" xmlns:cx2="http://schemas.microsoft.com/office/drawing/2015/10/21/chartex" xmlns:cx3="http://schemas.microsoft.com/office/drawing/2016/5/9/chartex" xmlns:cx4="http://schemas.microsoft.com/office/drawing/2016/5/10/chartex" xmlns:cx5="http://schemas.microsoft.com/office/drawing/2016/5/11/chartex" xmlns:cx6="http://schemas.microsoft.com/office/drawing/2016/5/12/chartex" xmlns:cx7="http://schemas.microsoft.com/office/drawing/2016/5/13/chartex" xmlns:cx8="http://schemas.microsoft.com/office/drawing/2016/5/14/chartex" xmlns:mc="http://schemas.openxmlformats.org/markup-compatibility/2006" xmlns:aink="http://schemas.microsoft.com/office/drawing/2016/ink" xmlns:am3d="http://schemas.microsoft.com/office/drawing/2017/model3d" xmlns:o="urn:schemas-microsoft-com:office:office" xmlns:oel="http://schemas.microsoft.com/office/2019/extlst" xmlns:r="http://schemas.openxmlformats.org/officeDocument/2006/relationships" xmlns:m="http://schemas.openxmlformats.org/officeDocument/2006/math" xmlns:v="urn:schemas-microsoft-com:vml" xmlns:wp14="http://schemas.microsoft.com/office/word/2010/wordprocessingDrawing" xmlns:wp="http://schemas.openxmlformats.org/drawingml/2006/wordprocessingDrawing" xmlns:w10="urn:schemas-microsoft-com:office:word" xmlns:w="http://schemas.openxmlformats.org/wordprocessingml/2006/main" xmlns:w14="http://schemas.microsoft.com/office/word/2010/wordml" xmlns:w15="http://schemas.microsoft.com/office/word/2012/wordml" xmlns:w16cex="http://schemas.microsoft.com/office/word/2018/wordml/cex" xmlns:w16cid="http://schemas.microsoft.com/office/word/2016/wordml/cid" xmlns:w16="http://schemas.microsoft.com/office/word/2018/wordml" xmlns:w16sdtdh="http://schemas.microsoft.com/office/word/2020/wordml/sdtdatahash" xmlns:w16se="http://schemas.microsoft.com/office/word/2015/wordml/symex" xmlns:wpg="http://schemas.microsoft.com/office/word/2010/wordprocessingGroup" xmlns:wpi="http://schemas.microsoft.com/office/word/2010/wordprocessingInk" xmlns:wne="http://schemas.microsoft.com/office/word/2006/wordml" xmlns:wps="http://schemas.microsoft.com/office/word/2010/wordprocessingShape" mc:Ignorable="w14 w15 w16se w16cid w16 w16cex w16sdtdh wp14">
+<w:endnotes xmlns:wpc="http://schemas.microsoft.com/office/word/2010/wordprocessingCanvas" xmlns:cx="http://schemas.microsoft.com/office/drawing/2014/chartex" xmlns:cx1="http://schemas.microsoft.com/office/drawing/2015/9/8/chartex" xmlns:cx2="http://schemas.microsoft.com/office/drawing/2015/10/21/chartex" xmlns:cx3="http://schemas.microsoft.com/office/drawing/2016/5/9/chartex" xmlns:cx4="http://schemas.microsoft.com/office/drawing/2016/5/10/chartex" xmlns:cx5="http://schemas.microsoft.com/office/drawing/2016/5/11/chartex" xmlns:cx6="http://schemas.microsoft.com/office/drawing/2016/5/12/chartex" xmlns:cx7="http://schemas.microsoft.com/office/drawing/2016/5/13/chartex" xmlns:cx8="http://schemas.microsoft.com/office/drawing/2016/5/14/chartex" xmlns:mc="http://schemas.openxmlformats.org/markup-compatibility/2006" xmlns:aink="http://schemas.microsoft.com/office/drawing/2016/ink" xmlns:am3d="http://schemas.microsoft.com/office/drawing/2017/model3d" xmlns:o="urn:schemas-microsoft-com:office:office" xmlns:r="http://schemas.openxmlformats.org/officeDocument/2006/relationships" xmlns:m="http://schemas.openxmlformats.org/officeDocument/2006/math" xmlns:v="urn:schemas-microsoft-com:vml" xmlns:wp14="http://schemas.microsoft.com/office/word/2010/wordprocessingDrawing" xmlns:wp="http://schemas.openxmlformats.org/drawingml/2006/wordprocessingDrawing" xmlns:w10="urn:schemas-microsoft-com:office:word" xmlns:w="http://schemas.openxmlformats.org/wordprocessingml/2006/main" xmlns:w14="http://schemas.microsoft.com/office/word/2010/wordml" xmlns:w15="http://schemas.microsoft.com/office/word/2012/wordml" xmlns:w16cex="http://schemas.microsoft.com/office/word/2018/wordml/cex" xmlns:w16cid="http://schemas.microsoft.com/office/word/2016/wordml/cid" xmlns:w16="http://schemas.microsoft.com/office/word/2018/wordml" xmlns:w16sdtdh="http://schemas.microsoft.com/office/word/2020/wordml/sdtdatahash" xmlns:w16se="http://schemas.microsoft.com/office/word/2015/wordml/symex" xmlns:wpg="http://schemas.microsoft.com/office/word/2010/wordprocessingGroup" xmlns:wpi="http://schemas.microsoft.com/office/word/2010/wordprocessingInk" xmlns:wne="http://schemas.microsoft.com/office/word/2006/wordml" xmlns:wps="http://schemas.microsoft.com/office/word/2010/wordprocessingShape" mc:Ignorable="w14 w15 w16se w16cid w16 w16cex w16sdtdh wp14">
   <w:endnote w:type="separator" w:id="-1">
     <w:p>
       <w:r>
@@ -4826,7 +5228,7 @@
 </file>
 
 <file path=word/footnotes.xml><?xml version="1.0" encoding="utf-8"?>
-<w:footnotes xmlns:wpc="http://schemas.microsoft.com/office/word/2010/wordprocessingCanvas" xmlns:cx="http://schemas.microsoft.com/office/drawing/2014/chartex" xmlns:cx1="http://schemas.microsoft.com/office/drawing/2015/9/8/chartex" xmlns:cx2="http://schemas.microsoft.com/office/drawing/2015/10/21/chartex" xmlns:cx3="http://schemas.microsoft.com/office/drawing/2016/5/9/chartex" xmlns:cx4="http://schemas.microsoft.com/office/drawing/2016/5/10/chartex" xmlns:cx5="http://schemas.microsoft.com/office/drawing/2016/5/11/chartex" xmlns:cx6="http://schemas.microsoft.com/office/drawing/2016/5/12/chartex" xmlns:cx7="http://schemas.microsoft.com/office/drawing/2016/5/13/chartex" xmlns:cx8="http://schemas.microsoft.com/office/drawing/2016/5/14/chartex" xmlns:mc="http://schemas.openxmlformats.org/markup-compatibility/2006" xmlns:aink="http://schemas.microsoft.com/office/drawing/2016/ink" xmlns:am3d="http://schemas.microsoft.com/office/drawing/2017/model3d" xmlns:o="urn:schemas-microsoft-com:office:office" xmlns:oel="http://schemas.microsoft.com/office/2019/extlst" xmlns:r="http://schemas.openxmlformats.org/officeDocument/2006/relationships" xmlns:m="http://schemas.openxmlformats.org/officeDocument/2006/math" xmlns:v="urn:schemas-microsoft-com:vml" xmlns:wp14="http://schemas.microsoft.com/office/word/2010/wordprocessingDrawing" xmlns:wp="http://schemas.openxmlformats.org/drawingml/2006/wordprocessingDrawing" xmlns:w10="urn:schemas-microsoft-com:office:word" xmlns:w="http://schemas.openxmlformats.org/wordprocessingml/2006/main" xmlns:w14="http://schemas.microsoft.com/office/word/2010/wordml" xmlns:w15="http://schemas.microsoft.com/office/word/2012/wordml" xmlns:w16cex="http://schemas.microsoft.com/office/word/2018/wordml/cex" xmlns:w16cid="http://schemas.microsoft.com/office/word/2016/wordml/cid" xmlns:w16="http://schemas.microsoft.com/office/word/2018/wordml" xmlns:w16sdtdh="http://schemas.microsoft.com/office/word/2020/wordml/sdtdatahash" xmlns:w16se="http://schemas.microsoft.com/office/word/2015/wordml/symex" xmlns:wpg="http://schemas.microsoft.com/office/word/2010/wordprocessingGroup" xmlns:wpi="http://schemas.microsoft.com/office/word/2010/wordprocessingInk" xmlns:wne="http://schemas.microsoft.com/office/word/2006/wordml" xmlns:wps="http://schemas.microsoft.com/office/word/2010/wordprocessingShape" mc:Ignorable="w14 w15 w16se w16cid w16 w16cex w16sdtdh wp14">
+<w:footnotes xmlns:wpc="http://schemas.microsoft.com/office/word/2010/wordprocessingCanvas" xmlns:cx="http://schemas.microsoft.com/office/drawing/2014/chartex" xmlns:cx1="http://schemas.microsoft.com/office/drawing/2015/9/8/chartex" xmlns:cx2="http://schemas.microsoft.com/office/drawing/2015/10/21/chartex" xmlns:cx3="http://schemas.microsoft.com/office/drawing/2016/5/9/chartex" xmlns:cx4="http://schemas.microsoft.com/office/drawing/2016/5/10/chartex" xmlns:cx5="http://schemas.microsoft.com/office/drawing/2016/5/11/chartex" xmlns:cx6="http://schemas.microsoft.com/office/drawing/2016/5/12/chartex" xmlns:cx7="http://schemas.microsoft.com/office/drawing/2016/5/13/chartex" xmlns:cx8="http://schemas.microsoft.com/office/drawing/2016/5/14/chartex" xmlns:mc="http://schemas.openxmlformats.org/markup-compatibility/2006" xmlns:aink="http://schemas.microsoft.com/office/drawing/2016/ink" xmlns:am3d="http://schemas.microsoft.com/office/drawing/2017/model3d" xmlns:o="urn:schemas-microsoft-com:office:office" xmlns:r="http://schemas.openxmlformats.org/officeDocument/2006/relationships" xmlns:m="http://schemas.openxmlformats.org/officeDocument/2006/math" xmlns:v="urn:schemas-microsoft-com:vml" xmlns:wp14="http://schemas.microsoft.com/office/word/2010/wordprocessingDrawing" xmlns:wp="http://schemas.openxmlformats.org/drawingml/2006/wordprocessingDrawing" xmlns:w10="urn:schemas-microsoft-com:office:word" xmlns:w="http://schemas.openxmlformats.org/wordprocessingml/2006/main" xmlns:w14="http://schemas.microsoft.com/office/word/2010/wordml" xmlns:w15="http://schemas.microsoft.com/office/word/2012/wordml" xmlns:w16cex="http://schemas.microsoft.com/office/word/2018/wordml/cex" xmlns:w16cid="http://schemas.microsoft.com/office/word/2016/wordml/cid" xmlns:w16="http://schemas.microsoft.com/office/word/2018/wordml" xmlns:w16sdtdh="http://schemas.microsoft.com/office/word/2020/wordml/sdtdatahash" xmlns:w16se="http://schemas.microsoft.com/office/word/2015/wordml/symex" xmlns:wpg="http://schemas.microsoft.com/office/word/2010/wordprocessingGroup" xmlns:wpi="http://schemas.microsoft.com/office/word/2010/wordprocessingInk" xmlns:wne="http://schemas.microsoft.com/office/word/2006/wordml" xmlns:wps="http://schemas.microsoft.com/office/word/2010/wordprocessingShape" mc:Ignorable="w14 w15 w16se w16cid w16 w16cex w16sdtdh wp14">
   <w:footnote w:type="separator" w:id="-1">
     <w:p>
       <w:r>
@@ -4845,7 +5247,7 @@
 </file>
 
 <file path=word/numbering.xml><?xml version="1.0" encoding="utf-8"?>
-<w:numbering xmlns:wpc="http://schemas.microsoft.com/office/word/2010/wordprocessingCanvas" xmlns:cx="http://schemas.microsoft.com/office/drawing/2014/chartex" xmlns:cx1="http://schemas.microsoft.com/office/drawing/2015/9/8/chartex" xmlns:cx2="http://schemas.microsoft.com/office/drawing/2015/10/21/chartex" xmlns:cx3="http://schemas.microsoft.com/office/drawing/2016/5/9/chartex" xmlns:cx4="http://schemas.microsoft.com/office/drawing/2016/5/10/chartex" xmlns:cx5="http://schemas.microsoft.com/office/drawing/2016/5/11/chartex" xmlns:cx6="http://schemas.microsoft.com/office/drawing/2016/5/12/chartex" xmlns:cx7="http://schemas.microsoft.com/office/drawing/2016/5/13/chartex" xmlns:cx8="http://schemas.microsoft.com/office/drawing/2016/5/14/chartex" xmlns:mc="http://schemas.openxmlformats.org/markup-compatibility/2006" xmlns:aink="http://schemas.microsoft.com/office/drawing/2016/ink" xmlns:am3d="http://schemas.microsoft.com/office/drawing/2017/model3d" xmlns:o="urn:schemas-microsoft-com:office:office" xmlns:oel="http://schemas.microsoft.com/office/2019/extlst" xmlns:r="http://schemas.openxmlformats.org/officeDocument/2006/relationships" xmlns:m="http://schemas.openxmlformats.org/officeDocument/2006/math" xmlns:v="urn:schemas-microsoft-com:vml" xmlns:wp14="http://schemas.microsoft.com/office/word/2010/wordprocessingDrawing" xmlns:wp="http://schemas.openxmlformats.org/drawingml/2006/wordprocessingDrawing" xmlns:w10="urn:schemas-microsoft-com:office:word" xmlns:w="http://schemas.openxmlformats.org/wordprocessingml/2006/main" xmlns:w14="http://schemas.microsoft.com/office/word/2010/wordml" xmlns:w15="http://schemas.microsoft.com/office/word/2012/wordml" xmlns:w16cex="http://schemas.microsoft.com/office/word/2018/wordml/cex" xmlns:w16cid="http://schemas.microsoft.com/office/word/2016/wordml/cid" xmlns:w16="http://schemas.microsoft.com/office/word/2018/wordml" xmlns:w16sdtdh="http://schemas.microsoft.com/office/word/2020/wordml/sdtdatahash" xmlns:w16se="http://schemas.microsoft.com/office/word/2015/wordml/symex" xmlns:wpg="http://schemas.microsoft.com/office/word/2010/wordprocessingGroup" xmlns:wpi="http://schemas.microsoft.com/office/word/2010/wordprocessingInk" xmlns:wne="http://schemas.microsoft.com/office/word/2006/wordml" xmlns:wps="http://schemas.microsoft.com/office/word/2010/wordprocessingShape" mc:Ignorable="w14 w15 w16se w16cid w16 w16cex w16sdtdh wp14">
+<w:numbering xmlns:wpc="http://schemas.microsoft.com/office/word/2010/wordprocessingCanvas" xmlns:cx="http://schemas.microsoft.com/office/drawing/2014/chartex" xmlns:cx1="http://schemas.microsoft.com/office/drawing/2015/9/8/chartex" xmlns:cx2="http://schemas.microsoft.com/office/drawing/2015/10/21/chartex" xmlns:cx3="http://schemas.microsoft.com/office/drawing/2016/5/9/chartex" xmlns:cx4="http://schemas.microsoft.com/office/drawing/2016/5/10/chartex" xmlns:cx5="http://schemas.microsoft.com/office/drawing/2016/5/11/chartex" xmlns:cx6="http://schemas.microsoft.com/office/drawing/2016/5/12/chartex" xmlns:cx7="http://schemas.microsoft.com/office/drawing/2016/5/13/chartex" xmlns:cx8="http://schemas.microsoft.com/office/drawing/2016/5/14/chartex" xmlns:mc="http://schemas.openxmlformats.org/markup-compatibility/2006" xmlns:aink="http://schemas.microsoft.com/office/drawing/2016/ink" xmlns:am3d="http://schemas.microsoft.com/office/drawing/2017/model3d" xmlns:o="urn:schemas-microsoft-com:office:office" xmlns:r="http://schemas.openxmlformats.org/officeDocument/2006/relationships" xmlns:m="http://schemas.openxmlformats.org/officeDocument/2006/math" xmlns:v="urn:schemas-microsoft-com:vml" xmlns:wp14="http://schemas.microsoft.com/office/word/2010/wordprocessingDrawing" xmlns:wp="http://schemas.openxmlformats.org/drawingml/2006/wordprocessingDrawing" xmlns:w10="urn:schemas-microsoft-com:office:word" xmlns:w="http://schemas.openxmlformats.org/wordprocessingml/2006/main" xmlns:w14="http://schemas.microsoft.com/office/word/2010/wordml" xmlns:w15="http://schemas.microsoft.com/office/word/2012/wordml" xmlns:w16cex="http://schemas.microsoft.com/office/word/2018/wordml/cex" xmlns:w16cid="http://schemas.microsoft.com/office/word/2016/wordml/cid" xmlns:w16="http://schemas.microsoft.com/office/word/2018/wordml" xmlns:w16sdtdh="http://schemas.microsoft.com/office/word/2020/wordml/sdtdatahash" xmlns:w16se="http://schemas.microsoft.com/office/word/2015/wordml/symex" xmlns:wpg="http://schemas.microsoft.com/office/word/2010/wordprocessingGroup" xmlns:wpi="http://schemas.microsoft.com/office/word/2010/wordprocessingInk" xmlns:wne="http://schemas.microsoft.com/office/word/2006/wordml" xmlns:wps="http://schemas.microsoft.com/office/word/2010/wordprocessingShape" mc:Ignorable="w14 w15 w16se w16cid w16 w16cex w16sdtdh wp14">
   <w:abstractNum w:abstractNumId="0" w15:restartNumberingAfterBreak="0">
     <w:nsid w:val="0B7D7DD4"/>
     <w:multiLevelType w:val="hybridMultilevel"/>
@@ -5560,25 +5962,25 @@
       </w:rPr>
     </w:lvl>
   </w:abstractNum>
-  <w:num w:numId="1" w16cid:durableId="1622296816">
+  <w:num w:numId="1">
     <w:abstractNumId w:val="3"/>
   </w:num>
-  <w:num w:numId="2" w16cid:durableId="1692222333">
+  <w:num w:numId="2">
     <w:abstractNumId w:val="2"/>
   </w:num>
-  <w:num w:numId="3" w16cid:durableId="1287465878">
+  <w:num w:numId="3">
     <w:abstractNumId w:val="6"/>
   </w:num>
-  <w:num w:numId="4" w16cid:durableId="609624569">
+  <w:num w:numId="4">
     <w:abstractNumId w:val="1"/>
   </w:num>
-  <w:num w:numId="5" w16cid:durableId="187255950">
+  <w:num w:numId="5">
     <w:abstractNumId w:val="0"/>
   </w:num>
-  <w:num w:numId="6" w16cid:durableId="556010561">
+  <w:num w:numId="6">
     <w:abstractNumId w:val="5"/>
   </w:num>
-  <w:num w:numId="7" w16cid:durableId="561329228">
+  <w:num w:numId="7">
     <w:abstractNumId w:val="4"/>
   </w:num>
 </w:numbering>
@@ -5982,6 +6384,7 @@
   <w:style w:type="character" w:default="1" w:styleId="DefaultParagraphFont">
     <w:name w:val="Default Paragraph Font"/>
     <w:uiPriority w:val="1"/>
+    <w:semiHidden/>
     <w:unhideWhenUsed/>
   </w:style>
   <w:style w:type="table" w:default="1" w:styleId="TableNormal">

</xml_diff>

<commit_message>
changed name of notebook and updated summary
</commit_message>
<xml_diff>
--- a/Project Summary.docx
+++ b/Project Summary.docx
@@ -1,6 +1,6 @@
 
 <file path=word/document.xml><?xml version="1.0" encoding="utf-8"?>
-<w:document xmlns:wpc="http://schemas.microsoft.com/office/word/2010/wordprocessingCanvas" xmlns:cx="http://schemas.microsoft.com/office/drawing/2014/chartex" xmlns:cx1="http://schemas.microsoft.com/office/drawing/2015/9/8/chartex" xmlns:cx2="http://schemas.microsoft.com/office/drawing/2015/10/21/chartex" xmlns:cx3="http://schemas.microsoft.com/office/drawing/2016/5/9/chartex" xmlns:cx4="http://schemas.microsoft.com/office/drawing/2016/5/10/chartex" xmlns:cx5="http://schemas.microsoft.com/office/drawing/2016/5/11/chartex" xmlns:cx6="http://schemas.microsoft.com/office/drawing/2016/5/12/chartex" xmlns:cx7="http://schemas.microsoft.com/office/drawing/2016/5/13/chartex" xmlns:cx8="http://schemas.microsoft.com/office/drawing/2016/5/14/chartex" xmlns:mc="http://schemas.openxmlformats.org/markup-compatibility/2006" xmlns:aink="http://schemas.microsoft.com/office/drawing/2016/ink" xmlns:am3d="http://schemas.microsoft.com/office/drawing/2017/model3d" xmlns:o="urn:schemas-microsoft-com:office:office" xmlns:r="http://schemas.openxmlformats.org/officeDocument/2006/relationships" xmlns:m="http://schemas.openxmlformats.org/officeDocument/2006/math" xmlns:v="urn:schemas-microsoft-com:vml" xmlns:wp14="http://schemas.microsoft.com/office/word/2010/wordprocessingDrawing" xmlns:wp="http://schemas.openxmlformats.org/drawingml/2006/wordprocessingDrawing" xmlns:w10="urn:schemas-microsoft-com:office:word" xmlns:w="http://schemas.openxmlformats.org/wordprocessingml/2006/main" xmlns:w14="http://schemas.microsoft.com/office/word/2010/wordml" xmlns:w15="http://schemas.microsoft.com/office/word/2012/wordml" xmlns:w16cex="http://schemas.microsoft.com/office/word/2018/wordml/cex" xmlns:w16cid="http://schemas.microsoft.com/office/word/2016/wordml/cid" xmlns:w16="http://schemas.microsoft.com/office/word/2018/wordml" xmlns:w16sdtdh="http://schemas.microsoft.com/office/word/2020/wordml/sdtdatahash" xmlns:w16se="http://schemas.microsoft.com/office/word/2015/wordml/symex" xmlns:wpg="http://schemas.microsoft.com/office/word/2010/wordprocessingGroup" xmlns:wpi="http://schemas.microsoft.com/office/word/2010/wordprocessingInk" xmlns:wne="http://schemas.microsoft.com/office/word/2006/wordml" xmlns:wps="http://schemas.microsoft.com/office/word/2010/wordprocessingShape" mc:Ignorable="w14 w15 w16se w16cid w16 w16cex w16sdtdh wp14">
+<w:document xmlns:wpc="http://schemas.microsoft.com/office/word/2010/wordprocessingCanvas" xmlns:cx="http://schemas.microsoft.com/office/drawing/2014/chartex" xmlns:cx1="http://schemas.microsoft.com/office/drawing/2015/9/8/chartex" xmlns:cx2="http://schemas.microsoft.com/office/drawing/2015/10/21/chartex" xmlns:cx3="http://schemas.microsoft.com/office/drawing/2016/5/9/chartex" xmlns:cx4="http://schemas.microsoft.com/office/drawing/2016/5/10/chartex" xmlns:cx5="http://schemas.microsoft.com/office/drawing/2016/5/11/chartex" xmlns:cx6="http://schemas.microsoft.com/office/drawing/2016/5/12/chartex" xmlns:cx7="http://schemas.microsoft.com/office/drawing/2016/5/13/chartex" xmlns:cx8="http://schemas.microsoft.com/office/drawing/2016/5/14/chartex" xmlns:mc="http://schemas.openxmlformats.org/markup-compatibility/2006" xmlns:aink="http://schemas.microsoft.com/office/drawing/2016/ink" xmlns:am3d="http://schemas.microsoft.com/office/drawing/2017/model3d" xmlns:o="urn:schemas-microsoft-com:office:office" xmlns:oel="http://schemas.microsoft.com/office/2019/extlst" xmlns:r="http://schemas.openxmlformats.org/officeDocument/2006/relationships" xmlns:m="http://schemas.openxmlformats.org/officeDocument/2006/math" xmlns:v="urn:schemas-microsoft-com:vml" xmlns:wp14="http://schemas.microsoft.com/office/word/2010/wordprocessingDrawing" xmlns:wp="http://schemas.openxmlformats.org/drawingml/2006/wordprocessingDrawing" xmlns:w10="urn:schemas-microsoft-com:office:word" xmlns:w="http://schemas.openxmlformats.org/wordprocessingml/2006/main" xmlns:w14="http://schemas.microsoft.com/office/word/2010/wordml" xmlns:w15="http://schemas.microsoft.com/office/word/2012/wordml" xmlns:w16cex="http://schemas.microsoft.com/office/word/2018/wordml/cex" xmlns:w16cid="http://schemas.microsoft.com/office/word/2016/wordml/cid" xmlns:w16="http://schemas.microsoft.com/office/word/2018/wordml" xmlns:w16sdtdh="http://schemas.microsoft.com/office/word/2020/wordml/sdtdatahash" xmlns:w16se="http://schemas.microsoft.com/office/word/2015/wordml/symex" xmlns:wpg="http://schemas.microsoft.com/office/word/2010/wordprocessingGroup" xmlns:wpi="http://schemas.microsoft.com/office/word/2010/wordprocessingInk" xmlns:wne="http://schemas.microsoft.com/office/word/2006/wordml" xmlns:wps="http://schemas.microsoft.com/office/word/2010/wordprocessingShape" mc:Ignorable="w14 w15 w16se w16cid w16 w16cex w16sdtdh wp14">
   <w:body>
     <w:p>
       <w:pPr>
@@ -143,7 +143,25 @@
           <w:szCs w:val="22"/>
           <w:lang w:val="en-US"/>
         </w:rPr>
-        <w:t>We used several techniques during the process, such as dimensionality reduction (with testing both PCA and Forward Selection), hyperparameters selection using GridSeaechCV, and K-Fold Cross Validation to reduce the chance of overfitting.</w:t>
+        <w:t xml:space="preserve">We used several techniques during the process, such as dimensionality reduction (with testing both PCA and Forward Selection), hyperparameters selection using </w:t>
+      </w:r>
+      <w:proofErr w:type="spellStart"/>
+      <w:r>
+        <w:rPr>
+          <w:sz w:val="22"/>
+          <w:szCs w:val="22"/>
+          <w:lang w:val="en-US"/>
+        </w:rPr>
+        <w:t>GridSeaechCV</w:t>
+      </w:r>
+      <w:proofErr w:type="spellEnd"/>
+      <w:r>
+        <w:rPr>
+          <w:sz w:val="22"/>
+          <w:szCs w:val="22"/>
+          <w:lang w:val="en-US"/>
+        </w:rPr>
+        <w:t>, and K-Fold Cross Validation to reduce the chance of overfitting.</w:t>
       </w:r>
       <w:r>
         <w:rPr>
@@ -209,7 +227,115 @@
           <w:szCs w:val="22"/>
           <w:lang w:val="en-US"/>
         </w:rPr>
-        <w:t xml:space="preserve"> us to standardize the data we have, fill its the empty </w:t>
+        <w:t xml:space="preserve"> us to standardize the data we have, fill its the empty values and detect and remove outliers.</w:t>
+      </w:r>
+    </w:p>
+    <w:p>
+      <w:pPr>
+        <w:spacing w:line="276" w:lineRule="auto"/>
+        <w:rPr>
+          <w:b/>
+          <w:bCs/>
+          <w:sz w:val="22"/>
+          <w:szCs w:val="22"/>
+          <w:u w:val="single"/>
+          <w:lang w:val="en-US"/>
+        </w:rPr>
+      </w:pPr>
+    </w:p>
+    <w:p>
+      <w:pPr>
+        <w:spacing w:line="276" w:lineRule="auto"/>
+        <w:rPr>
+          <w:b/>
+          <w:bCs/>
+          <w:sz w:val="22"/>
+          <w:szCs w:val="22"/>
+          <w:u w:val="single"/>
+          <w:lang w:val="en-US"/>
+        </w:rPr>
+      </w:pPr>
+      <w:r>
+        <w:rPr>
+          <w:b/>
+          <w:bCs/>
+          <w:sz w:val="22"/>
+          <w:szCs w:val="22"/>
+          <w:u w:val="single"/>
+          <w:lang w:val="en-US"/>
+        </w:rPr>
+        <w:t xml:space="preserve">Data </w:t>
+      </w:r>
+      <w:r>
+        <w:rPr>
+          <w:b/>
+          <w:bCs/>
+          <w:sz w:val="22"/>
+          <w:szCs w:val="22"/>
+          <w:u w:val="single"/>
+          <w:lang w:val="en-US"/>
+        </w:rPr>
+        <w:t>Exploration</w:t>
+      </w:r>
+    </w:p>
+    <w:p>
+      <w:pPr>
+        <w:spacing w:line="276" w:lineRule="auto"/>
+        <w:rPr>
+          <w:sz w:val="22"/>
+          <w:szCs w:val="22"/>
+          <w:lang w:val="en-US"/>
+        </w:rPr>
+      </w:pPr>
+      <w:r>
+        <w:rPr>
+          <w:sz w:val="22"/>
+          <w:szCs w:val="22"/>
+          <w:lang w:val="en-US"/>
+        </w:rPr>
+        <w:t>To really understand the data is probably the most important, difficult and exhausting part of a Data Science project. At first, we really wanted to have a better understating and to gain a domain knowledge of the data we are facing</w:t>
+      </w:r>
+      <w:r>
+        <w:rPr>
+          <w:sz w:val="22"/>
+          <w:szCs w:val="22"/>
+          <w:lang w:val="en-US"/>
+        </w:rPr>
+        <w:t>, and which features it contains.</w:t>
+      </w:r>
+    </w:p>
+    <w:p>
+      <w:pPr>
+        <w:spacing w:line="276" w:lineRule="auto"/>
+        <w:rPr>
+          <w:sz w:val="22"/>
+          <w:szCs w:val="22"/>
+          <w:lang w:val="en-US"/>
+        </w:rPr>
+      </w:pPr>
+      <w:r>
+        <w:rPr>
+          <w:sz w:val="22"/>
+          <w:szCs w:val="22"/>
+          <w:lang w:val="en-US"/>
+        </w:rPr>
+        <w:t>In order to do so, we used several data exploration techniques. At first, we wanted to take a glimpse at the train data, so we used</w:t>
+      </w:r>
+      <w:r>
+        <w:rPr>
+          <w:sz w:val="22"/>
+          <w:szCs w:val="22"/>
+          <w:lang w:val="en-US"/>
+        </w:rPr>
+        <w:t xml:space="preserve"> the</w:t>
+      </w:r>
+      <w:r>
+        <w:rPr>
+          <w:sz w:val="22"/>
+          <w:szCs w:val="22"/>
+          <w:lang w:val="en-US"/>
+        </w:rPr>
+        <w:t xml:space="preserve"> </w:t>
       </w:r>
       <w:proofErr w:type="gramStart"/>
       <w:r>
@@ -218,7 +344,7 @@
           <w:szCs w:val="22"/>
           <w:lang w:val="en-US"/>
         </w:rPr>
-        <w:t>values</w:t>
+        <w:t>head(</w:t>
       </w:r>
       <w:proofErr w:type="gramEnd"/>
       <w:r>
@@ -227,115 +353,57 @@
           <w:szCs w:val="22"/>
           <w:lang w:val="en-US"/>
         </w:rPr>
-        <w:t xml:space="preserve"> and detect and remove outliers.</w:t>
-      </w:r>
-    </w:p>
-    <w:p>
-      <w:pPr>
-        <w:spacing w:line="276" w:lineRule="auto"/>
-        <w:rPr>
-          <w:b/>
-          <w:bCs/>
-          <w:sz w:val="22"/>
-          <w:szCs w:val="22"/>
-          <w:u w:val="single"/>
-          <w:lang w:val="en-US"/>
-        </w:rPr>
-      </w:pPr>
-    </w:p>
-    <w:p>
-      <w:pPr>
-        <w:spacing w:line="276" w:lineRule="auto"/>
-        <w:rPr>
-          <w:b/>
-          <w:bCs/>
-          <w:sz w:val="22"/>
-          <w:szCs w:val="22"/>
-          <w:u w:val="single"/>
-          <w:lang w:val="en-US"/>
-        </w:rPr>
-      </w:pPr>
-      <w:r>
-        <w:rPr>
-          <w:b/>
-          <w:bCs/>
-          <w:sz w:val="22"/>
-          <w:szCs w:val="22"/>
-          <w:u w:val="single"/>
-          <w:lang w:val="en-US"/>
-        </w:rPr>
-        <w:t xml:space="preserve">Data </w:t>
-      </w:r>
-      <w:r>
-        <w:rPr>
-          <w:b/>
-          <w:bCs/>
-          <w:sz w:val="22"/>
-          <w:szCs w:val="22"/>
-          <w:u w:val="single"/>
-          <w:lang w:val="en-US"/>
-        </w:rPr>
-        <w:t>Exploration</w:t>
-      </w:r>
-    </w:p>
-    <w:p>
-      <w:pPr>
-        <w:spacing w:line="276" w:lineRule="auto"/>
-        <w:rPr>
-          <w:sz w:val="22"/>
-          <w:szCs w:val="22"/>
-          <w:lang w:val="en-US"/>
-        </w:rPr>
-      </w:pPr>
-      <w:r>
-        <w:rPr>
-          <w:sz w:val="22"/>
-          <w:szCs w:val="22"/>
-          <w:lang w:val="en-US"/>
-        </w:rPr>
-        <w:t>To really understand the data is probably the most important, difficult and exhausting part of a Data Science project. At first, we really wanted to have a better understating and to gain a domain knowledge of the data we are facing</w:t>
-      </w:r>
-      <w:r>
-        <w:rPr>
-          <w:sz w:val="22"/>
-          <w:szCs w:val="22"/>
-          <w:lang w:val="en-US"/>
-        </w:rPr>
-        <w:t>, and which features it contains.</w:t>
-      </w:r>
-    </w:p>
-    <w:p>
-      <w:pPr>
-        <w:spacing w:line="276" w:lineRule="auto"/>
-        <w:rPr>
-          <w:sz w:val="22"/>
-          <w:szCs w:val="22"/>
-          <w:lang w:val="en-US"/>
-        </w:rPr>
-      </w:pPr>
-      <w:r>
-        <w:rPr>
-          <w:sz w:val="22"/>
-          <w:szCs w:val="22"/>
-          <w:lang w:val="en-US"/>
-        </w:rPr>
-        <w:t>In order to do so, we used several data exploration techniques. At first, we wanted to take a glimpse at the train data, so we used</w:t>
-      </w:r>
-      <w:r>
-        <w:rPr>
-          <w:sz w:val="22"/>
-          <w:szCs w:val="22"/>
-          <w:lang w:val="en-US"/>
-        </w:rPr>
-        <w:t xml:space="preserve"> the</w:t>
-      </w:r>
-      <w:r>
-        <w:rPr>
-          <w:sz w:val="22"/>
-          <w:szCs w:val="22"/>
-          <w:lang w:val="en-US"/>
-        </w:rPr>
-        <w:t xml:space="preserve"> </w:t>
+        <w:t xml:space="preserve">) </w:t>
+      </w:r>
+      <w:r>
+        <w:rPr>
+          <w:sz w:val="22"/>
+          <w:szCs w:val="22"/>
+          <w:lang w:val="en-US"/>
+        </w:rPr>
+        <w:t xml:space="preserve">function </w:t>
+      </w:r>
+      <w:r>
+        <w:rPr>
+          <w:sz w:val="22"/>
+          <w:szCs w:val="22"/>
+          <w:lang w:val="en-US"/>
+        </w:rPr>
+        <w:t xml:space="preserve">to see how the values in our data look like. At this point we already understood that some </w:t>
+      </w:r>
+      <w:r>
+        <w:rPr>
+          <w:sz w:val="22"/>
+          <w:szCs w:val="22"/>
+          <w:lang w:val="en-US"/>
+        </w:rPr>
+        <w:t>serious topics that should be addressed at the pre-processing stage, for example the fact that the duration columns have the word “minutes” in it, and that some of the values are missing.</w:t>
+      </w:r>
+    </w:p>
+    <w:p>
+      <w:pPr>
+        <w:spacing w:line="276" w:lineRule="auto"/>
+        <w:rPr>
+          <w:sz w:val="22"/>
+          <w:szCs w:val="22"/>
+          <w:lang w:val="en-US"/>
+        </w:rPr>
+      </w:pPr>
+      <w:r>
+        <w:rPr>
+          <w:sz w:val="22"/>
+          <w:szCs w:val="22"/>
+          <w:lang w:val="en-US"/>
+        </w:rPr>
+        <w:t xml:space="preserve">We noticed that our train data has 10479 rows, which gives us plenty of room </w:t>
+      </w:r>
+      <w:r>
+        <w:rPr>
+          <w:sz w:val="22"/>
+          <w:szCs w:val="22"/>
+          <w:lang w:val="en-US"/>
+        </w:rPr>
+        <w:t xml:space="preserve">for </w:t>
       </w:r>
       <w:proofErr w:type="gramStart"/>
       <w:r>
@@ -344,7 +412,7 @@
           <w:szCs w:val="22"/>
           <w:lang w:val="en-US"/>
         </w:rPr>
-        <w:t>head(</w:t>
+        <w:t>outliers</w:t>
       </w:r>
       <w:proofErr w:type="gramEnd"/>
       <w:r>
@@ -353,74 +421,6 @@
           <w:szCs w:val="22"/>
           <w:lang w:val="en-US"/>
         </w:rPr>
-        <w:t xml:space="preserve">) </w:t>
-      </w:r>
-      <w:r>
-        <w:rPr>
-          <w:sz w:val="22"/>
-          <w:szCs w:val="22"/>
-          <w:lang w:val="en-US"/>
-        </w:rPr>
-        <w:t xml:space="preserve">function </w:t>
-      </w:r>
-      <w:r>
-        <w:rPr>
-          <w:sz w:val="22"/>
-          <w:szCs w:val="22"/>
-          <w:lang w:val="en-US"/>
-        </w:rPr>
-        <w:t xml:space="preserve">to see how the values in our data look like. At this point we already understood that some </w:t>
-      </w:r>
-      <w:r>
-        <w:rPr>
-          <w:sz w:val="22"/>
-          <w:szCs w:val="22"/>
-          <w:lang w:val="en-US"/>
-        </w:rPr>
-        <w:t>serious topics that should be addressed at the pre-processing stage, for example the fact that the duration columns have the word “minutes” in it, and that some of the values are missing.</w:t>
-      </w:r>
-    </w:p>
-    <w:p>
-      <w:pPr>
-        <w:spacing w:line="276" w:lineRule="auto"/>
-        <w:rPr>
-          <w:sz w:val="22"/>
-          <w:szCs w:val="22"/>
-          <w:lang w:val="en-US"/>
-        </w:rPr>
-      </w:pPr>
-      <w:r>
-        <w:rPr>
-          <w:sz w:val="22"/>
-          <w:szCs w:val="22"/>
-          <w:lang w:val="en-US"/>
-        </w:rPr>
-        <w:t xml:space="preserve">We noticed that our train data has 10479 rows, which gives us plenty of room </w:t>
-      </w:r>
-      <w:r>
-        <w:rPr>
-          <w:sz w:val="22"/>
-          <w:szCs w:val="22"/>
-          <w:lang w:val="en-US"/>
-        </w:rPr>
-        <w:t xml:space="preserve">for </w:t>
-      </w:r>
-      <w:proofErr w:type="gramStart"/>
-      <w:r>
-        <w:rPr>
-          <w:sz w:val="22"/>
-          <w:szCs w:val="22"/>
-          <w:lang w:val="en-US"/>
-        </w:rPr>
-        <w:t>outliers</w:t>
-      </w:r>
-      <w:proofErr w:type="gramEnd"/>
-      <w:r>
-        <w:rPr>
-          <w:sz w:val="22"/>
-          <w:szCs w:val="22"/>
-          <w:lang w:val="en-US"/>
-        </w:rPr>
         <w:t xml:space="preserve"> detection and removing, and for separating the dataset to train and validation sets in a later stage. In addition, we saw that we have 22 features (not including the “purchase” column), which we might want to reduce when testing our models.</w:t>
       </w:r>
     </w:p>
@@ -479,8 +479,18 @@
           <w:szCs w:val="22"/>
           <w:lang w:val="en-US"/>
         </w:rPr>
-        <w:t xml:space="preserve"> and total_duration</w:t>
-      </w:r>
+        <w:t xml:space="preserve"> and </w:t>
+      </w:r>
+      <w:proofErr w:type="spellStart"/>
+      <w:r>
+        <w:rPr>
+          <w:sz w:val="22"/>
+          <w:szCs w:val="22"/>
+          <w:lang w:val="en-US"/>
+        </w:rPr>
+        <w:t>total_duration</w:t>
+      </w:r>
+      <w:proofErr w:type="spellEnd"/>
       <w:r>
         <w:rPr>
           <w:sz w:val="22"/>
@@ -561,7 +571,61 @@
           <w:szCs w:val="22"/>
           <w:lang w:val="en-US"/>
         </w:rPr>
-        <w:t xml:space="preserve">s, like BoundRates and ExitRates, are strongly correlated, and we might want to consider reducing features with this kind of strong correlation. In addition, we can see that some features are more correlated to “purchase” than other – like PageValues and the “D” column. </w:t>
+        <w:t xml:space="preserve">s, like </w:t>
+      </w:r>
+      <w:proofErr w:type="spellStart"/>
+      <w:r>
+        <w:rPr>
+          <w:sz w:val="22"/>
+          <w:szCs w:val="22"/>
+          <w:lang w:val="en-US"/>
+        </w:rPr>
+        <w:t>BoundRates</w:t>
+      </w:r>
+      <w:proofErr w:type="spellEnd"/>
+      <w:r>
+        <w:rPr>
+          <w:sz w:val="22"/>
+          <w:szCs w:val="22"/>
+          <w:lang w:val="en-US"/>
+        </w:rPr>
+        <w:t xml:space="preserve"> and </w:t>
+      </w:r>
+      <w:proofErr w:type="spellStart"/>
+      <w:r>
+        <w:rPr>
+          <w:sz w:val="22"/>
+          <w:szCs w:val="22"/>
+          <w:lang w:val="en-US"/>
+        </w:rPr>
+        <w:t>ExitRates</w:t>
+      </w:r>
+      <w:proofErr w:type="spellEnd"/>
+      <w:r>
+        <w:rPr>
+          <w:sz w:val="22"/>
+          <w:szCs w:val="22"/>
+          <w:lang w:val="en-US"/>
+        </w:rPr>
+        <w:t xml:space="preserve">, are strongly correlated, and we might want to consider reducing features with this kind of strong correlation. In addition, we can see that some features are more correlated to “purchase” than other – like </w:t>
+      </w:r>
+      <w:proofErr w:type="spellStart"/>
+      <w:r>
+        <w:rPr>
+          <w:sz w:val="22"/>
+          <w:szCs w:val="22"/>
+          <w:lang w:val="en-US"/>
+        </w:rPr>
+        <w:t>PageValues</w:t>
+      </w:r>
+      <w:proofErr w:type="spellEnd"/>
+      <w:r>
+        <w:rPr>
+          <w:sz w:val="22"/>
+          <w:szCs w:val="22"/>
+          <w:lang w:val="en-US"/>
+        </w:rPr>
+        <w:t xml:space="preserve"> and the “D” column. </w:t>
       </w:r>
     </w:p>
     <w:p>
@@ -668,7 +732,27 @@
           <w:szCs w:val="22"/>
           <w:lang w:val="en-US"/>
         </w:rPr>
-        <w:t xml:space="preserve">As the modifications can have several methods of implementation (for example: categorical data can have different encoders), we've created a function that receives a dataframe and which columns should </w:t>
+        <w:t xml:space="preserve">As the modifications can have several methods of implementation (for example: categorical data can have different encoders), we've created a function that receives a </w:t>
+      </w:r>
+      <w:proofErr w:type="spellStart"/>
+      <w:r>
+        <w:rPr>
+          <w:rFonts w:asciiTheme="minorHAnsi" w:eastAsiaTheme="minorHAnsi" w:hAnsiTheme="minorHAnsi" w:cstheme="minorBidi"/>
+          <w:sz w:val="22"/>
+          <w:szCs w:val="22"/>
+          <w:lang w:val="en-US"/>
+        </w:rPr>
+        <w:t>dataframe</w:t>
+      </w:r>
+      <w:proofErr w:type="spellEnd"/>
+      <w:r>
+        <w:rPr>
+          <w:rFonts w:asciiTheme="minorHAnsi" w:eastAsiaTheme="minorHAnsi" w:hAnsiTheme="minorHAnsi" w:cstheme="minorBidi"/>
+          <w:sz w:val="22"/>
+          <w:szCs w:val="22"/>
+          <w:lang w:val="en-US"/>
+        </w:rPr>
+        <w:t xml:space="preserve"> and which columns should </w:t>
       </w:r>
       <w:r>
         <w:rPr>
@@ -1065,7 +1149,27 @@
           <w:szCs w:val="22"/>
           <w:lang w:val="en-US"/>
         </w:rPr>
-        <w:t xml:space="preserve"> the columns in our train data have missing values (NaNs). </w:t>
+        <w:t xml:space="preserve"> the columns in our train data have missing values (</w:t>
+      </w:r>
+      <w:proofErr w:type="spellStart"/>
+      <w:r>
+        <w:rPr>
+          <w:rFonts w:asciiTheme="minorHAnsi" w:eastAsiaTheme="minorHAnsi" w:hAnsiTheme="minorHAnsi" w:cstheme="minorBidi"/>
+          <w:sz w:val="22"/>
+          <w:szCs w:val="22"/>
+          <w:lang w:val="en-US"/>
+        </w:rPr>
+        <w:t>NaNs</w:t>
+      </w:r>
+      <w:proofErr w:type="spellEnd"/>
+      <w:r>
+        <w:rPr>
+          <w:rFonts w:asciiTheme="minorHAnsi" w:eastAsiaTheme="minorHAnsi" w:hAnsiTheme="minorHAnsi" w:cstheme="minorBidi"/>
+          <w:sz w:val="22"/>
+          <w:szCs w:val="22"/>
+          <w:lang w:val="en-US"/>
+        </w:rPr>
+        <w:t xml:space="preserve">). </w:t>
       </w:r>
       <w:r>
         <w:rPr>
@@ -1384,23 +1488,54 @@
         </w:rPr>
         <w:t xml:space="preserve">. </w:t>
       </w:r>
-      <w:r>
-        <w:rPr>
-          <w:rFonts w:asciiTheme="minorHAnsi" w:eastAsiaTheme="minorHAnsi" w:hAnsiTheme="minorHAnsi" w:cstheme="minorBidi"/>
-          <w:sz w:val="22"/>
-          <w:szCs w:val="22"/>
-          <w:lang w:val="en-US"/>
-        </w:rPr>
-        <w:t>Zscore test usually applied on normally distributed data. As we previously seen, not all our columns are normally distributed, but we believe that this will be covered due to the large amount of train data that we have. In addition, we will look at the "before and after" charts, and make sure that only obvious outliers are filtered out for each column.</w:t>
-      </w:r>
-      <w:r>
-        <w:rPr>
-          <w:rFonts w:asciiTheme="minorHAnsi" w:eastAsiaTheme="minorHAnsi" w:hAnsiTheme="minorHAnsi" w:cstheme="minorBidi"/>
-          <w:sz w:val="22"/>
-          <w:szCs w:val="22"/>
-          <w:lang w:val="en-US"/>
-        </w:rPr>
-        <w:t xml:space="preserve"> We used Zscore with 5.5 Standard Deviations, so we won’t remove more than 10% of the training data we have.</w:t>
+      <w:proofErr w:type="spellStart"/>
+      <w:r>
+        <w:rPr>
+          <w:rFonts w:asciiTheme="minorHAnsi" w:eastAsiaTheme="minorHAnsi" w:hAnsiTheme="minorHAnsi" w:cstheme="minorBidi"/>
+          <w:sz w:val="22"/>
+          <w:szCs w:val="22"/>
+          <w:lang w:val="en-US"/>
+        </w:rPr>
+        <w:t>Zscore</w:t>
+      </w:r>
+      <w:proofErr w:type="spellEnd"/>
+      <w:r>
+        <w:rPr>
+          <w:rFonts w:asciiTheme="minorHAnsi" w:eastAsiaTheme="minorHAnsi" w:hAnsiTheme="minorHAnsi" w:cstheme="minorBidi"/>
+          <w:sz w:val="22"/>
+          <w:szCs w:val="22"/>
+          <w:lang w:val="en-US"/>
+        </w:rPr>
+        <w:t xml:space="preserve"> test usually applied on normally distributed data. As we previously seen, not all our columns are normally distributed, but we believe that this will be covered due to the large amount of train data that we have. In addition, we will look at the "before and after" charts, and make sure that only obvious outliers are filtered out for each column.</w:t>
+      </w:r>
+      <w:r>
+        <w:rPr>
+          <w:rFonts w:asciiTheme="minorHAnsi" w:eastAsiaTheme="minorHAnsi" w:hAnsiTheme="minorHAnsi" w:cstheme="minorBidi"/>
+          <w:sz w:val="22"/>
+          <w:szCs w:val="22"/>
+          <w:lang w:val="en-US"/>
+        </w:rPr>
+        <w:t xml:space="preserve"> We used </w:t>
+      </w:r>
+      <w:proofErr w:type="spellStart"/>
+      <w:r>
+        <w:rPr>
+          <w:rFonts w:asciiTheme="minorHAnsi" w:eastAsiaTheme="minorHAnsi" w:hAnsiTheme="minorHAnsi" w:cstheme="minorBidi"/>
+          <w:sz w:val="22"/>
+          <w:szCs w:val="22"/>
+          <w:lang w:val="en-US"/>
+        </w:rPr>
+        <w:t>Zscore</w:t>
+      </w:r>
+      <w:proofErr w:type="spellEnd"/>
+      <w:r>
+        <w:rPr>
+          <w:rFonts w:asciiTheme="minorHAnsi" w:eastAsiaTheme="minorHAnsi" w:hAnsiTheme="minorHAnsi" w:cstheme="minorBidi"/>
+          <w:sz w:val="22"/>
+          <w:szCs w:val="22"/>
+          <w:lang w:val="en-US"/>
+        </w:rPr>
+        <w:t xml:space="preserve"> with 5.5 Standard Deviations, so we won’t remove more than 10% of the training data we have.</w:t>
       </w:r>
     </w:p>
     <w:p>
@@ -1808,7 +1943,16 @@
           <w:szCs w:val="22"/>
           <w:lang w:val="en-US"/>
         </w:rPr>
-        <w:t>We saw that Boun</w:t>
+        <w:t xml:space="preserve">We saw that </w:t>
+      </w:r>
+      <w:proofErr w:type="spellStart"/>
+      <w:r>
+        <w:rPr>
+          <w:sz w:val="22"/>
+          <w:szCs w:val="22"/>
+          <w:lang w:val="en-US"/>
+        </w:rPr>
+        <w:t>Boun</w:t>
       </w:r>
       <w:r>
         <w:rPr>
@@ -1824,7 +1968,43 @@
           <w:szCs w:val="22"/>
           <w:lang w:val="en-US"/>
         </w:rPr>
-        <w:t>Rates and ExitRates are strongly correlated and decided to remove the Boun</w:t>
+        <w:t>Rates</w:t>
+      </w:r>
+      <w:proofErr w:type="spellEnd"/>
+      <w:r>
+        <w:rPr>
+          <w:sz w:val="22"/>
+          <w:szCs w:val="22"/>
+          <w:lang w:val="en-US"/>
+        </w:rPr>
+        <w:t xml:space="preserve"> and </w:t>
+      </w:r>
+      <w:proofErr w:type="spellStart"/>
+      <w:r>
+        <w:rPr>
+          <w:sz w:val="22"/>
+          <w:szCs w:val="22"/>
+          <w:lang w:val="en-US"/>
+        </w:rPr>
+        <w:t>ExitRates</w:t>
+      </w:r>
+      <w:proofErr w:type="spellEnd"/>
+      <w:r>
+        <w:rPr>
+          <w:sz w:val="22"/>
+          <w:szCs w:val="22"/>
+          <w:lang w:val="en-US"/>
+        </w:rPr>
+        <w:t xml:space="preserve"> are strongly correlated and decided to remove the </w:t>
+      </w:r>
+      <w:proofErr w:type="spellStart"/>
+      <w:r>
+        <w:rPr>
+          <w:sz w:val="22"/>
+          <w:szCs w:val="22"/>
+          <w:lang w:val="en-US"/>
+        </w:rPr>
+        <w:t>Boun</w:t>
       </w:r>
       <w:r>
         <w:rPr>
@@ -1840,7 +2020,16 @@
           <w:szCs w:val="22"/>
           <w:lang w:val="en-US"/>
         </w:rPr>
-        <w:t>Rates feature.</w:t>
+        <w:t>Rates</w:t>
+      </w:r>
+      <w:proofErr w:type="spellEnd"/>
+      <w:r>
+        <w:rPr>
+          <w:sz w:val="22"/>
+          <w:szCs w:val="22"/>
+          <w:lang w:val="en-US"/>
+        </w:rPr>
+        <w:t xml:space="preserve"> feature.</w:t>
       </w:r>
     </w:p>
     <w:p>
@@ -2073,7 +2262,25 @@
           <w:szCs w:val="22"/>
           <w:lang w:val="en-US"/>
         </w:rPr>
-        <w:t xml:space="preserve"> was chosen as a const for not losing too much of the data. Different consts would yield different results and it is configurable in change this assumption changes.</w:t>
+        <w:t xml:space="preserve"> was chosen as a const for not losing too much of the data. Different </w:t>
+      </w:r>
+      <w:proofErr w:type="spellStart"/>
+      <w:r>
+        <w:rPr>
+          <w:sz w:val="22"/>
+          <w:szCs w:val="22"/>
+          <w:lang w:val="en-US"/>
+        </w:rPr>
+        <w:t>consts</w:t>
+      </w:r>
+      <w:proofErr w:type="spellEnd"/>
+      <w:r>
+        <w:rPr>
+          <w:sz w:val="22"/>
+          <w:szCs w:val="22"/>
+          <w:lang w:val="en-US"/>
+        </w:rPr>
+        <w:t xml:space="preserve"> would yield different results and it is configurable in change this assumption changes.</w:t>
       </w:r>
     </w:p>
     <w:p>
@@ -2812,7 +3019,25 @@
           <w:szCs w:val="22"/>
           <w:lang w:val="en-US"/>
         </w:rPr>
-        <w:t>This time, we used GridSearchCV to help us find the best hyperparameters for the model. These are the hyperparameters we looked for</w:t>
+        <w:t xml:space="preserve">This time, we used </w:t>
+      </w:r>
+      <w:proofErr w:type="spellStart"/>
+      <w:r>
+        <w:rPr>
+          <w:sz w:val="22"/>
+          <w:szCs w:val="22"/>
+          <w:lang w:val="en-US"/>
+        </w:rPr>
+        <w:t>GridSearchCV</w:t>
+      </w:r>
+      <w:proofErr w:type="spellEnd"/>
+      <w:r>
+        <w:rPr>
+          <w:sz w:val="22"/>
+          <w:szCs w:val="22"/>
+          <w:lang w:val="en-US"/>
+        </w:rPr>
+        <w:t xml:space="preserve"> to help us find the best hyperparameters for the model. These are the hyperparameters we looked for</w:t>
       </w:r>
       <w:r>
         <w:rPr>
@@ -2983,7 +3208,25 @@
           <w:szCs w:val="22"/>
           <w:lang w:val="en-US"/>
         </w:rPr>
-        <w:t>The mean AUC score that we got for Random Forest is 0.94, which is the best score so far. We believe that the reasons for it are the fact that this is a more complex model, and that we used GridSearchCV to find the best hyperparameters.</w:t>
+        <w:t xml:space="preserve">The mean AUC score that we got for Random Forest is 0.94, which is the best score so far. We believe that the reasons for it are the fact that this is a more complex model, and that we used </w:t>
+      </w:r>
+      <w:proofErr w:type="spellStart"/>
+      <w:r>
+        <w:rPr>
+          <w:sz w:val="22"/>
+          <w:szCs w:val="22"/>
+          <w:lang w:val="en-US"/>
+        </w:rPr>
+        <w:t>GridSearchCV</w:t>
+      </w:r>
+      <w:proofErr w:type="spellEnd"/>
+      <w:r>
+        <w:rPr>
+          <w:sz w:val="22"/>
+          <w:szCs w:val="22"/>
+          <w:lang w:val="en-US"/>
+        </w:rPr>
+        <w:t xml:space="preserve"> to find the best hyperparameters.</w:t>
       </w:r>
     </w:p>
     <w:p>
@@ -3048,6 +3291,7 @@
           <w:lang w:val="en-US"/>
         </w:rPr>
       </w:pPr>
+      <w:proofErr w:type="spellStart"/>
       <w:r>
         <w:rPr>
           <w:b/>
@@ -3058,6 +3302,7 @@
         </w:rPr>
         <w:t>PageValues</w:t>
       </w:r>
+      <w:proofErr w:type="spellEnd"/>
       <w:r>
         <w:rPr>
           <w:sz w:val="22"/>
@@ -3096,7 +3341,61 @@
           <w:szCs w:val="22"/>
           <w:lang w:val="en-US"/>
         </w:rPr>
-        <w:t xml:space="preserve"> indicates an average value for a page that a user visited, before landing on the goal page or completing a transaction. Since we are trying to predict which e-commerce sessions are ending with a purchase, it makes a perfect sense that higher PageValues will be given to sessions that eventually ended up with a purchase. In addition, according to the Google Analytics PageValue explanation, a PageValue of 0 indicates that the session didn't end with a transaction - which also makes it an </w:t>
+        <w:t xml:space="preserve"> indicates an average value for a page that a user visited, before landing on the goal page or completing a transaction. Since we are trying to predict which e-commerce sessions are ending with a purchase, it makes a perfect sense that higher </w:t>
+      </w:r>
+      <w:proofErr w:type="spellStart"/>
+      <w:r>
+        <w:rPr>
+          <w:sz w:val="22"/>
+          <w:szCs w:val="22"/>
+          <w:lang w:val="en-US"/>
+        </w:rPr>
+        <w:t>PageValues</w:t>
+      </w:r>
+      <w:proofErr w:type="spellEnd"/>
+      <w:r>
+        <w:rPr>
+          <w:sz w:val="22"/>
+          <w:szCs w:val="22"/>
+          <w:lang w:val="en-US"/>
+        </w:rPr>
+        <w:t xml:space="preserve"> will be given to sessions that eventually ended up with a purchase. In addition, according to the Google Analytics </w:t>
+      </w:r>
+      <w:proofErr w:type="spellStart"/>
+      <w:r>
+        <w:rPr>
+          <w:sz w:val="22"/>
+          <w:szCs w:val="22"/>
+          <w:lang w:val="en-US"/>
+        </w:rPr>
+        <w:t>PageValue</w:t>
+      </w:r>
+      <w:proofErr w:type="spellEnd"/>
+      <w:r>
+        <w:rPr>
+          <w:sz w:val="22"/>
+          <w:szCs w:val="22"/>
+          <w:lang w:val="en-US"/>
+        </w:rPr>
+        <w:t xml:space="preserve"> explanation, a </w:t>
+      </w:r>
+      <w:proofErr w:type="spellStart"/>
+      <w:r>
+        <w:rPr>
+          <w:sz w:val="22"/>
+          <w:szCs w:val="22"/>
+          <w:lang w:val="en-US"/>
+        </w:rPr>
+        <w:t>PageValue</w:t>
+      </w:r>
+      <w:proofErr w:type="spellEnd"/>
+      <w:r>
+        <w:rPr>
+          <w:sz w:val="22"/>
+          <w:szCs w:val="22"/>
+          <w:lang w:val="en-US"/>
+        </w:rPr>
+        <w:t xml:space="preserve"> of 0 indicates that the session didn't end with a transaction - which also makes it an </w:t>
       </w:r>
       <w:r>
         <w:rPr>
@@ -3129,6 +3428,7 @@
           <w:lang w:val="en-US"/>
         </w:rPr>
       </w:pPr>
+      <w:proofErr w:type="spellStart"/>
       <w:r>
         <w:rPr>
           <w:b/>
@@ -3139,6 +3439,7 @@
         </w:rPr>
         <w:t>num_of_admin_pages</w:t>
       </w:r>
+      <w:proofErr w:type="spellEnd"/>
       <w:r>
         <w:rPr>
           <w:sz w:val="22"/>
@@ -3161,7 +3462,25 @@
           <w:szCs w:val="22"/>
           <w:lang w:val="en-US"/>
         </w:rPr>
-        <w:t xml:space="preserve"> than the PageValues feature, it is understandable that users, especially returning visitors, that are taking care of their app/website settings and profile are more engaged users, with a higher chance of purchasing items at the end of their sessions.</w:t>
+        <w:t xml:space="preserve"> than the </w:t>
+      </w:r>
+      <w:proofErr w:type="spellStart"/>
+      <w:r>
+        <w:rPr>
+          <w:sz w:val="22"/>
+          <w:szCs w:val="22"/>
+          <w:lang w:val="en-US"/>
+        </w:rPr>
+        <w:t>PageValues</w:t>
+      </w:r>
+      <w:proofErr w:type="spellEnd"/>
+      <w:r>
+        <w:rPr>
+          <w:sz w:val="22"/>
+          <w:szCs w:val="22"/>
+          <w:lang w:val="en-US"/>
+        </w:rPr>
+        <w:t xml:space="preserve"> feature, it is understandable that users, especially returning visitors, that are taking care of their app/website settings and profile are more engaged users, with a higher chance of purchasing items at the end of their sessions.</w:t>
       </w:r>
     </w:p>
     <w:p>
@@ -3178,6 +3497,7 @@
           <w:lang w:val="en-US"/>
         </w:rPr>
       </w:pPr>
+      <w:proofErr w:type="spellStart"/>
       <w:r>
         <w:rPr>
           <w:b/>
@@ -3188,6 +3508,7 @@
         </w:rPr>
         <w:t>Month_nov</w:t>
       </w:r>
+      <w:proofErr w:type="spellEnd"/>
       <w:r>
         <w:rPr>
           <w:sz w:val="22"/>
@@ -3210,7 +3531,25 @@
           <w:szCs w:val="22"/>
           <w:lang w:val="en-US"/>
         </w:rPr>
-        <w:t xml:space="preserve"> only a month later, November is the last month to prepare to these events. According to this infographic by Yesmail (https://www.rcs-uk.com/people-start-shopping-for-christmas/#shopping-infographic), 31% of the people start their shopping for Christmas </w:t>
+        <w:t xml:space="preserve"> only a month later, November is the last month to prepare to these events. According to this infographic by </w:t>
+      </w:r>
+      <w:proofErr w:type="spellStart"/>
+      <w:r>
+        <w:rPr>
+          <w:sz w:val="22"/>
+          <w:szCs w:val="22"/>
+          <w:lang w:val="en-US"/>
+        </w:rPr>
+        <w:t>Yesmail</w:t>
+      </w:r>
+      <w:proofErr w:type="spellEnd"/>
+      <w:r>
+        <w:rPr>
+          <w:sz w:val="22"/>
+          <w:szCs w:val="22"/>
+          <w:lang w:val="en-US"/>
+        </w:rPr>
+        <w:t xml:space="preserve"> (https://www.rcs-uk.com/people-start-shopping-for-christmas/#shopping-infographic), 31% of the people start their shopping for Christmas </w:t>
       </w:r>
       <w:r>
         <w:rPr>
@@ -3243,6 +3582,7 @@
           <w:lang w:val="en-US"/>
         </w:rPr>
       </w:pPr>
+      <w:proofErr w:type="spellStart"/>
       <w:r>
         <w:rPr>
           <w:b/>
@@ -3254,6 +3594,7 @@
         <w:lastRenderedPageBreak/>
         <w:t>closeness_to_holiday</w:t>
       </w:r>
+      <w:proofErr w:type="spellEnd"/>
       <w:r>
         <w:rPr>
           <w:sz w:val="22"/>
@@ -3346,7 +3687,25 @@
           <w:szCs w:val="22"/>
           <w:lang w:val="en-US"/>
         </w:rPr>
-        <w:t xml:space="preserve">We again used GridSeaechCV to find the best </w:t>
+        <w:t xml:space="preserve">We again used </w:t>
+      </w:r>
+      <w:proofErr w:type="spellStart"/>
+      <w:r>
+        <w:rPr>
+          <w:sz w:val="22"/>
+          <w:szCs w:val="22"/>
+          <w:lang w:val="en-US"/>
+        </w:rPr>
+        <w:t>GridSeaechCV</w:t>
+      </w:r>
+      <w:proofErr w:type="spellEnd"/>
+      <w:r>
+        <w:rPr>
+          <w:sz w:val="22"/>
+          <w:szCs w:val="22"/>
+          <w:lang w:val="en-US"/>
+        </w:rPr>
+        <w:t xml:space="preserve"> to find the best </w:t>
       </w:r>
       <w:r>
         <w:rPr>
@@ -3442,7 +3801,25 @@
           <w:szCs w:val="22"/>
           <w:lang w:val="en-US"/>
         </w:rPr>
-        <w:t xml:space="preserve">With PCA, the GridSearchCV results were </w:t>
+        <w:t xml:space="preserve">With PCA, the </w:t>
+      </w:r>
+      <w:proofErr w:type="spellStart"/>
+      <w:r>
+        <w:rPr>
+          <w:sz w:val="22"/>
+          <w:szCs w:val="22"/>
+          <w:lang w:val="en-US"/>
+        </w:rPr>
+        <w:t>GridSearchCV</w:t>
+      </w:r>
+      <w:proofErr w:type="spellEnd"/>
+      <w:r>
+        <w:rPr>
+          <w:sz w:val="22"/>
+          <w:szCs w:val="22"/>
+          <w:lang w:val="en-US"/>
+        </w:rPr>
+        <w:t xml:space="preserve"> results were </w:t>
       </w:r>
       <w:r>
         <w:rPr>
@@ -3784,7 +4161,25 @@
           <w:szCs w:val="22"/>
           <w:lang w:val="en-US"/>
         </w:rPr>
-        <w:t>, we used some basic DataFrame functions to see its values, and histogram and box plots to see the columns distribution.</w:t>
+        <w:t xml:space="preserve">, we used some basic </w:t>
+      </w:r>
+      <w:proofErr w:type="spellStart"/>
+      <w:r>
+        <w:rPr>
+          <w:sz w:val="22"/>
+          <w:szCs w:val="22"/>
+          <w:lang w:val="en-US"/>
+        </w:rPr>
+        <w:t>DataFrame</w:t>
+      </w:r>
+      <w:proofErr w:type="spellEnd"/>
+      <w:r>
+        <w:rPr>
+          <w:sz w:val="22"/>
+          <w:szCs w:val="22"/>
+          <w:lang w:val="en-US"/>
+        </w:rPr>
+        <w:t xml:space="preserve"> functions to see its values, and histogram and box plots to see the columns distribution.</w:t>
       </w:r>
     </w:p>
     <w:p>
@@ -4423,6 +4818,59 @@
         </w:tabs>
         <w:spacing w:line="276" w:lineRule="auto"/>
         <w:rPr>
+          <w:lang w:val="en-US"/>
+        </w:rPr>
+      </w:pPr>
+    </w:p>
+    <w:p>
+      <w:pPr>
+        <w:tabs>
+          <w:tab w:val="left" w:pos="3966"/>
+        </w:tabs>
+        <w:spacing w:line="276" w:lineRule="auto"/>
+        <w:rPr>
+          <w:rtl/>
+          <w:lang w:val="en-US"/>
+        </w:rPr>
+      </w:pPr>
+      <w:r>
+        <w:rPr>
+          <w:lang w:val="en-US"/>
+        </w:rPr>
+        <w:t xml:space="preserve">Link to our </w:t>
+      </w:r>
+      <w:proofErr w:type="spellStart"/>
+      <w:r>
+        <w:rPr>
+          <w:lang w:val="en-US"/>
+        </w:rPr>
+        <w:t>github</w:t>
+      </w:r>
+      <w:proofErr w:type="spellEnd"/>
+      <w:r>
+        <w:rPr>
+          <w:lang w:val="en-US"/>
+        </w:rPr>
+        <w:t xml:space="preserve"> project: </w:t>
+      </w:r>
+      <w:hyperlink r:id="rId8" w:history="1">
+        <w:r>
+          <w:rPr>
+            <w:rStyle w:val="Hyperlink"/>
+            <w:lang w:val="en-US"/>
+          </w:rPr>
+          <w:t>https://github.com/mikisegall/ml_final_project</w:t>
+        </w:r>
+      </w:hyperlink>
+    </w:p>
+    <w:p>
+      <w:pPr>
+        <w:tabs>
+          <w:tab w:val="left" w:pos="3966"/>
+        </w:tabs>
+        <w:spacing w:line="276" w:lineRule="auto"/>
+        <w:rPr>
+          <w:rtl/>
           <w:lang w:val="en-US"/>
         </w:rPr>
       </w:pPr>
@@ -4546,7 +4994,7 @@
                     <pic:cNvPicPr/>
                   </pic:nvPicPr>
                   <pic:blipFill>
-                    <a:blip r:embed="rId8">
+                    <a:blip r:embed="rId9">
                       <a:extLst>
                         <a:ext uri="{28A0092B-C50C-407E-A947-70E740481C1C}">
                           <a14:useLocalDpi xmlns:a14="http://schemas.microsoft.com/office/drawing/2010/main" val="0"/>
@@ -4680,7 +5128,6 @@
           <w:iCs/>
           <w:lang w:val="en-US"/>
         </w:rPr>
-        <w:lastRenderedPageBreak/>
         <w:t>Figure 2 – Histogram:</w:t>
       </w:r>
     </w:p>
@@ -4740,7 +5187,7 @@
                     <pic:cNvPicPr/>
                   </pic:nvPicPr>
                   <pic:blipFill>
-                    <a:blip r:embed="rId9">
+                    <a:blip r:embed="rId10">
                       <a:extLst>
                         <a:ext uri="{28A0092B-C50C-407E-A947-70E740481C1C}">
                           <a14:useLocalDpi xmlns:a14="http://schemas.microsoft.com/office/drawing/2010/main" val="0"/>
@@ -4797,6 +5244,7 @@
           <w:noProof/>
           <w:lang w:val="en-US"/>
         </w:rPr>
+        <w:lastRenderedPageBreak/>
         <w:drawing>
           <wp:anchor distT="0" distB="0" distL="114300" distR="114300" simplePos="0" relativeHeight="251660288" behindDoc="0" locked="0" layoutInCell="1" allowOverlap="1" wp14:anchorId="11116C22" wp14:editId="46ECC91F">
             <wp:simplePos x="0" y="0"/>
@@ -4821,7 +5269,7 @@
                     <pic:cNvPicPr/>
                   </pic:nvPicPr>
                   <pic:blipFill>
-                    <a:blip r:embed="rId10">
+                    <a:blip r:embed="rId11">
                       <a:extLst>
                         <a:ext uri="{28A0092B-C50C-407E-A947-70E740481C1C}">
                           <a14:useLocalDpi xmlns:a14="http://schemas.microsoft.com/office/drawing/2010/main" val="0"/>
@@ -4876,60 +5324,10 @@
         <w:rPr>
           <w:i/>
           <w:iCs/>
-          <w:lang w:val="en-US"/>
-        </w:rPr>
-      </w:pPr>
-      <w:r>
-        <w:rPr>
-          <w:i/>
-          <w:iCs/>
-          <w:lang w:val="en-US"/>
-        </w:rPr>
-        <w:lastRenderedPageBreak/>
-        <w:t xml:space="preserve">Figure </w:t>
-      </w:r>
-      <w:proofErr w:type="gramStart"/>
-      <w:r>
-        <w:rPr>
-          <w:i/>
-          <w:iCs/>
-          <w:lang w:val="en-US"/>
-        </w:rPr>
-        <w:t>4</w:t>
-      </w:r>
-      <w:r>
-        <w:rPr>
-          <w:i/>
-          <w:iCs/>
-          <w:lang w:val="en-US"/>
-        </w:rPr>
-        <w:t xml:space="preserve"> </w:t>
-      </w:r>
-      <w:r>
-        <w:rPr>
-          <w:i/>
-          <w:iCs/>
-          <w:lang w:val="en-US"/>
-        </w:rPr>
-        <w:t xml:space="preserve"> -</w:t>
-      </w:r>
-      <w:proofErr w:type="gramEnd"/>
-      <w:r>
-        <w:rPr>
-          <w:i/>
-          <w:iCs/>
-          <w:lang w:val="en-US"/>
-        </w:rPr>
-        <w:t xml:space="preserve"> Feature importance from Random Forest model</w:t>
-      </w:r>
-      <w:r>
-        <w:rPr>
-          <w:i/>
-          <w:iCs/>
-          <w:lang w:val="en-US"/>
-        </w:rPr>
-        <w:t>:</w:t>
-      </w:r>
+          <w:rtl/>
+          <w:lang w:val="en-US"/>
+        </w:rPr>
+      </w:pPr>
     </w:p>
     <w:p>
       <w:pPr>
@@ -4940,6 +5338,7 @@
         <w:rPr>
           <w:i/>
           <w:iCs/>
+          <w:rtl/>
           <w:lang w:val="en-US"/>
         </w:rPr>
       </w:pPr>
@@ -4953,13 +5352,305 @@
         <w:rPr>
           <w:i/>
           <w:iCs/>
-          <w:lang w:val="en-US"/>
-        </w:rPr>
-      </w:pPr>
-      <w:r>
+          <w:rtl/>
+          <w:lang w:val="en-US"/>
+        </w:rPr>
+      </w:pPr>
+    </w:p>
+    <w:p>
+      <w:pPr>
+        <w:tabs>
+          <w:tab w:val="left" w:pos="3966"/>
+        </w:tabs>
+        <w:spacing w:line="276" w:lineRule="auto"/>
         <w:rPr>
           <w:i/>
           <w:iCs/>
+          <w:rtl/>
+          <w:lang w:val="en-US"/>
+        </w:rPr>
+      </w:pPr>
+    </w:p>
+    <w:p>
+      <w:pPr>
+        <w:tabs>
+          <w:tab w:val="left" w:pos="3966"/>
+        </w:tabs>
+        <w:spacing w:line="276" w:lineRule="auto"/>
+        <w:rPr>
+          <w:i/>
+          <w:iCs/>
+          <w:rtl/>
+          <w:lang w:val="en-US"/>
+        </w:rPr>
+      </w:pPr>
+    </w:p>
+    <w:p>
+      <w:pPr>
+        <w:tabs>
+          <w:tab w:val="left" w:pos="3966"/>
+        </w:tabs>
+        <w:spacing w:line="276" w:lineRule="auto"/>
+        <w:rPr>
+          <w:i/>
+          <w:iCs/>
+          <w:rtl/>
+          <w:lang w:val="en-US"/>
+        </w:rPr>
+      </w:pPr>
+    </w:p>
+    <w:p>
+      <w:pPr>
+        <w:tabs>
+          <w:tab w:val="left" w:pos="3966"/>
+        </w:tabs>
+        <w:spacing w:line="276" w:lineRule="auto"/>
+        <w:rPr>
+          <w:i/>
+          <w:iCs/>
+          <w:rtl/>
+          <w:lang w:val="en-US"/>
+        </w:rPr>
+      </w:pPr>
+    </w:p>
+    <w:p>
+      <w:pPr>
+        <w:tabs>
+          <w:tab w:val="left" w:pos="3966"/>
+        </w:tabs>
+        <w:spacing w:line="276" w:lineRule="auto"/>
+        <w:rPr>
+          <w:i/>
+          <w:iCs/>
+          <w:rtl/>
+          <w:lang w:val="en-US"/>
+        </w:rPr>
+      </w:pPr>
+    </w:p>
+    <w:p>
+      <w:pPr>
+        <w:tabs>
+          <w:tab w:val="left" w:pos="3966"/>
+        </w:tabs>
+        <w:spacing w:line="276" w:lineRule="auto"/>
+        <w:rPr>
+          <w:i/>
+          <w:iCs/>
+          <w:rtl/>
+          <w:lang w:val="en-US"/>
+        </w:rPr>
+      </w:pPr>
+    </w:p>
+    <w:p>
+      <w:pPr>
+        <w:tabs>
+          <w:tab w:val="left" w:pos="3966"/>
+        </w:tabs>
+        <w:spacing w:line="276" w:lineRule="auto"/>
+        <w:rPr>
+          <w:i/>
+          <w:iCs/>
+          <w:rtl/>
+          <w:lang w:val="en-US"/>
+        </w:rPr>
+      </w:pPr>
+    </w:p>
+    <w:p>
+      <w:pPr>
+        <w:tabs>
+          <w:tab w:val="left" w:pos="3966"/>
+        </w:tabs>
+        <w:spacing w:line="276" w:lineRule="auto"/>
+        <w:rPr>
+          <w:i/>
+          <w:iCs/>
+          <w:rtl/>
+          <w:lang w:val="en-US"/>
+        </w:rPr>
+      </w:pPr>
+    </w:p>
+    <w:p>
+      <w:pPr>
+        <w:tabs>
+          <w:tab w:val="left" w:pos="3966"/>
+        </w:tabs>
+        <w:spacing w:line="276" w:lineRule="auto"/>
+        <w:rPr>
+          <w:i/>
+          <w:iCs/>
+          <w:rtl/>
+          <w:lang w:val="en-US"/>
+        </w:rPr>
+      </w:pPr>
+    </w:p>
+    <w:p>
+      <w:pPr>
+        <w:tabs>
+          <w:tab w:val="left" w:pos="3966"/>
+        </w:tabs>
+        <w:spacing w:line="276" w:lineRule="auto"/>
+        <w:rPr>
+          <w:i/>
+          <w:iCs/>
+          <w:rtl/>
+          <w:lang w:val="en-US"/>
+        </w:rPr>
+      </w:pPr>
+    </w:p>
+    <w:p>
+      <w:pPr>
+        <w:tabs>
+          <w:tab w:val="left" w:pos="3966"/>
+        </w:tabs>
+        <w:spacing w:line="276" w:lineRule="auto"/>
+        <w:rPr>
+          <w:i/>
+          <w:iCs/>
+          <w:rtl/>
+          <w:lang w:val="en-US"/>
+        </w:rPr>
+      </w:pPr>
+    </w:p>
+    <w:p>
+      <w:pPr>
+        <w:tabs>
+          <w:tab w:val="left" w:pos="3966"/>
+        </w:tabs>
+        <w:spacing w:line="276" w:lineRule="auto"/>
+        <w:rPr>
+          <w:i/>
+          <w:iCs/>
+          <w:rtl/>
+          <w:lang w:val="en-US"/>
+        </w:rPr>
+      </w:pPr>
+    </w:p>
+    <w:p>
+      <w:pPr>
+        <w:tabs>
+          <w:tab w:val="left" w:pos="3966"/>
+        </w:tabs>
+        <w:spacing w:line="276" w:lineRule="auto"/>
+        <w:rPr>
+          <w:i/>
+          <w:iCs/>
+          <w:rtl/>
+          <w:lang w:val="en-US"/>
+        </w:rPr>
+      </w:pPr>
+    </w:p>
+    <w:p>
+      <w:pPr>
+        <w:tabs>
+          <w:tab w:val="left" w:pos="3966"/>
+        </w:tabs>
+        <w:spacing w:line="276" w:lineRule="auto"/>
+        <w:rPr>
+          <w:i/>
+          <w:iCs/>
+          <w:rtl/>
+          <w:lang w:val="en-US"/>
+        </w:rPr>
+      </w:pPr>
+    </w:p>
+    <w:p>
+      <w:pPr>
+        <w:tabs>
+          <w:tab w:val="left" w:pos="3966"/>
+        </w:tabs>
+        <w:spacing w:line="276" w:lineRule="auto"/>
+        <w:rPr>
+          <w:i/>
+          <w:iCs/>
+          <w:rtl/>
+          <w:lang w:val="en-US"/>
+        </w:rPr>
+      </w:pPr>
+    </w:p>
+    <w:p>
+      <w:pPr>
+        <w:tabs>
+          <w:tab w:val="left" w:pos="3966"/>
+        </w:tabs>
+        <w:spacing w:line="276" w:lineRule="auto"/>
+        <w:rPr>
+          <w:i/>
+          <w:iCs/>
+          <w:rtl/>
+          <w:lang w:val="en-US"/>
+        </w:rPr>
+      </w:pPr>
+    </w:p>
+    <w:p>
+      <w:pPr>
+        <w:tabs>
+          <w:tab w:val="left" w:pos="3966"/>
+        </w:tabs>
+        <w:spacing w:line="276" w:lineRule="auto"/>
+        <w:rPr>
+          <w:i/>
+          <w:iCs/>
+          <w:lang w:val="en-US"/>
+        </w:rPr>
+      </w:pPr>
+      <w:r>
+        <w:rPr>
+          <w:i/>
+          <w:iCs/>
+          <w:lang w:val="en-US"/>
+        </w:rPr>
+        <w:lastRenderedPageBreak/>
+        <w:t xml:space="preserve">Figure </w:t>
+      </w:r>
+      <w:proofErr w:type="gramStart"/>
+      <w:r>
+        <w:rPr>
+          <w:i/>
+          <w:iCs/>
+          <w:lang w:val="en-US"/>
+        </w:rPr>
+        <w:t>4  -</w:t>
+      </w:r>
+      <w:proofErr w:type="gramEnd"/>
+      <w:r>
+        <w:rPr>
+          <w:i/>
+          <w:iCs/>
+          <w:lang w:val="en-US"/>
+        </w:rPr>
+        <w:t xml:space="preserve"> Feature importance from Random Forest model:</w:t>
+      </w:r>
+    </w:p>
+    <w:p>
+      <w:pPr>
+        <w:tabs>
+          <w:tab w:val="left" w:pos="3966"/>
+        </w:tabs>
+        <w:spacing w:line="276" w:lineRule="auto"/>
+        <w:rPr>
+          <w:i/>
+          <w:iCs/>
+          <w:lang w:val="en-US"/>
+        </w:rPr>
+      </w:pPr>
+    </w:p>
+    <w:p>
+      <w:pPr>
+        <w:tabs>
+          <w:tab w:val="left" w:pos="3966"/>
+        </w:tabs>
+        <w:spacing w:line="276" w:lineRule="auto"/>
+        <w:rPr>
+          <w:i/>
+          <w:iCs/>
+          <w:lang w:val="en-US"/>
+        </w:rPr>
+      </w:pPr>
+      <w:r>
+        <w:rPr>
+          <w:i/>
+          <w:iCs/>
+          <w:noProof/>
           <w:lang w:val="en-US"/>
         </w:rPr>
         <w:drawing>
@@ -4978,7 +5669,7 @@
                     <pic:cNvPicPr/>
                   </pic:nvPicPr>
                   <pic:blipFill>
-                    <a:blip r:embed="rId11"/>
+                    <a:blip r:embed="rId12"/>
                     <a:stretch>
                       <a:fillRect/>
                     </a:stretch>
@@ -5072,6 +5763,7 @@
         <w:rPr>
           <w:i/>
           <w:iCs/>
+          <w:rtl/>
           <w:lang w:val="en-US"/>
         </w:rPr>
       </w:pPr>
@@ -5082,39 +5774,7 @@
           <w:lang w:val="en-US"/>
         </w:rPr>
         <w:lastRenderedPageBreak/>
-        <w:t xml:space="preserve">Figure </w:t>
-      </w:r>
-      <w:r>
-        <w:rPr>
-          <w:i/>
-          <w:iCs/>
-          <w:lang w:val="en-US"/>
-        </w:rPr>
-        <w:t>5</w:t>
-      </w:r>
-      <w:r>
-        <w:rPr>
-          <w:i/>
-          <w:iCs/>
-          <w:lang w:val="en-US"/>
-        </w:rPr>
-        <w:t xml:space="preserve"> – </w:t>
-      </w:r>
-      <w:r>
-        <w:rPr>
-          <w:i/>
-          <w:iCs/>
-          <w:lang w:val="en-US"/>
-        </w:rPr>
-        <w:t>Chosen model ROC Curve: Random Forest</w:t>
-      </w:r>
-      <w:r>
-        <w:rPr>
-          <w:i/>
-          <w:iCs/>
-          <w:lang w:val="en-US"/>
-        </w:rPr>
-        <w:t>:</w:t>
+        <w:t>Figure 5 – Chosen model ROC Curve: Random Forest:</w:t>
       </w:r>
     </w:p>
     <w:p>
@@ -5129,10 +5789,24 @@
           <w:lang w:val="en-US"/>
         </w:rPr>
       </w:pPr>
-      <w:r>
+    </w:p>
+    <w:p>
+      <w:pPr>
+        <w:tabs>
+          <w:tab w:val="left" w:pos="3966"/>
+        </w:tabs>
+        <w:spacing w:line="276" w:lineRule="auto"/>
         <w:rPr>
           <w:i/>
           <w:iCs/>
+          <w:lang w:val="en-US"/>
+        </w:rPr>
+      </w:pPr>
+      <w:r>
+        <w:rPr>
+          <w:i/>
+          <w:iCs/>
+          <w:noProof/>
           <w:lang w:val="en-US"/>
         </w:rPr>
         <w:drawing>
@@ -5151,7 +5825,7 @@
                     <pic:cNvPicPr/>
                   </pic:nvPicPr>
                   <pic:blipFill>
-                    <a:blip r:embed="rId12"/>
+                    <a:blip r:embed="rId13"/>
                     <a:stretch>
                       <a:fillRect/>
                     </a:stretch>
@@ -5185,19 +5859,6 @@
         </w:rPr>
       </w:pPr>
     </w:p>
-    <w:p>
-      <w:pPr>
-        <w:tabs>
-          <w:tab w:val="left" w:pos="3966"/>
-        </w:tabs>
-        <w:spacing w:line="276" w:lineRule="auto"/>
-        <w:rPr>
-          <w:i/>
-          <w:iCs/>
-          <w:lang w:val="en-US"/>
-        </w:rPr>
-      </w:pPr>
-    </w:p>
     <w:sectPr>
       <w:pgSz w:w="12240" w:h="15840"/>
       <w:pgMar w:top="1440" w:right="1440" w:bottom="1440" w:left="1440" w:header="708" w:footer="708" w:gutter="0"/>
@@ -5209,7 +5870,7 @@
 </file>
 
 <file path=word/endnotes.xml><?xml version="1.0" encoding="utf-8"?>
-<w:endnotes xmlns:wpc="http://schemas.microsoft.com/office/word/2010/wordprocessingCanvas" xmlns:cx="http://schemas.microsoft.com/office/drawing/2014/chartex" xmlns:cx1="http://schemas.microsoft.com/office/drawing/2015/9/8/chartex" xmlns:cx2="http://schemas.microsoft.com/office/drawing/2015/10/21/chartex" xmlns:cx3="http://schemas.microsoft.com/office/drawing/2016/5/9/chartex" xmlns:cx4="http://schemas.microsoft.com/office/drawing/2016/5/10/chartex" xmlns:cx5="http://schemas.microsoft.com/office/drawing/2016/5/11/chartex" xmlns:cx6="http://schemas.microsoft.com/office/drawing/2016/5/12/chartex" xmlns:cx7="http://schemas.microsoft.com/office/drawing/2016/5/13/chartex" xmlns:cx8="http://schemas.microsoft.com/office/drawing/2016/5/14/chartex" xmlns:mc="http://schemas.openxmlformats.org/markup-compatibility/2006" xmlns:aink="http://schemas.microsoft.com/office/drawing/2016/ink" xmlns:am3d="http://schemas.microsoft.com/office/drawing/2017/model3d" xmlns:o="urn:schemas-microsoft-com:office:office" xmlns:r="http://schemas.openxmlformats.org/officeDocument/2006/relationships" xmlns:m="http://schemas.openxmlformats.org/officeDocument/2006/math" xmlns:v="urn:schemas-microsoft-com:vml" xmlns:wp14="http://schemas.microsoft.com/office/word/2010/wordprocessingDrawing" xmlns:wp="http://schemas.openxmlformats.org/drawingml/2006/wordprocessingDrawing" xmlns:w10="urn:schemas-microsoft-com:office:word" xmlns:w="http://schemas.openxmlformats.org/wordprocessingml/2006/main" xmlns:w14="http://schemas.microsoft.com/office/word/2010/wordml" xmlns:w15="http://schemas.microsoft.com/office/word/2012/wordml" xmlns:w16cex="http://schemas.microsoft.com/office/word/2018/wordml/cex" xmlns:w16cid="http://schemas.microsoft.com/office/word/2016/wordml/cid" xmlns:w16="http://schemas.microsoft.com/office/word/2018/wordml" xmlns:w16sdtdh="http://schemas.microsoft.com/office/word/2020/wordml/sdtdatahash" xmlns:w16se="http://schemas.microsoft.com/office/word/2015/wordml/symex" xmlns:wpg="http://schemas.microsoft.com/office/word/2010/wordprocessingGroup" xmlns:wpi="http://schemas.microsoft.com/office/word/2010/wordprocessingInk" xmlns:wne="http://schemas.microsoft.com/office/word/2006/wordml" xmlns:wps="http://schemas.microsoft.com/office/word/2010/wordprocessingShape" mc:Ignorable="w14 w15 w16se w16cid w16 w16cex w16sdtdh wp14">
+<w:endnotes xmlns:wpc="http://schemas.microsoft.com/office/word/2010/wordprocessingCanvas" xmlns:cx="http://schemas.microsoft.com/office/drawing/2014/chartex" xmlns:cx1="http://schemas.microsoft.com/office/drawing/2015/9/8/chartex" xmlns:cx2="http://schemas.microsoft.com/office/drawing/2015/10/21/chartex" xmlns:cx3="http://schemas.microsoft.com/office/drawing/2016/5/9/chartex" xmlns:cx4="http://schemas.microsoft.com/office/drawing/2016/5/10/chartex" xmlns:cx5="http://schemas.microsoft.com/office/drawing/2016/5/11/chartex" xmlns:cx6="http://schemas.microsoft.com/office/drawing/2016/5/12/chartex" xmlns:cx7="http://schemas.microsoft.com/office/drawing/2016/5/13/chartex" xmlns:cx8="http://schemas.microsoft.com/office/drawing/2016/5/14/chartex" xmlns:mc="http://schemas.openxmlformats.org/markup-compatibility/2006" xmlns:aink="http://schemas.microsoft.com/office/drawing/2016/ink" xmlns:am3d="http://schemas.microsoft.com/office/drawing/2017/model3d" xmlns:o="urn:schemas-microsoft-com:office:office" xmlns:oel="http://schemas.microsoft.com/office/2019/extlst" xmlns:r="http://schemas.openxmlformats.org/officeDocument/2006/relationships" xmlns:m="http://schemas.openxmlformats.org/officeDocument/2006/math" xmlns:v="urn:schemas-microsoft-com:vml" xmlns:wp14="http://schemas.microsoft.com/office/word/2010/wordprocessingDrawing" xmlns:wp="http://schemas.openxmlformats.org/drawingml/2006/wordprocessingDrawing" xmlns:w10="urn:schemas-microsoft-com:office:word" xmlns:w="http://schemas.openxmlformats.org/wordprocessingml/2006/main" xmlns:w14="http://schemas.microsoft.com/office/word/2010/wordml" xmlns:w15="http://schemas.microsoft.com/office/word/2012/wordml" xmlns:w16cex="http://schemas.microsoft.com/office/word/2018/wordml/cex" xmlns:w16cid="http://schemas.microsoft.com/office/word/2016/wordml/cid" xmlns:w16="http://schemas.microsoft.com/office/word/2018/wordml" xmlns:w16sdtdh="http://schemas.microsoft.com/office/word/2020/wordml/sdtdatahash" xmlns:w16se="http://schemas.microsoft.com/office/word/2015/wordml/symex" xmlns:wpg="http://schemas.microsoft.com/office/word/2010/wordprocessingGroup" xmlns:wpi="http://schemas.microsoft.com/office/word/2010/wordprocessingInk" xmlns:wne="http://schemas.microsoft.com/office/word/2006/wordml" xmlns:wps="http://schemas.microsoft.com/office/word/2010/wordprocessingShape" mc:Ignorable="w14 w15 w16se w16cid w16 w16cex w16sdtdh wp14">
   <w:endnote w:type="separator" w:id="-1">
     <w:p>
       <w:r>
@@ -5228,7 +5889,7 @@
 </file>
 
 <file path=word/footnotes.xml><?xml version="1.0" encoding="utf-8"?>
-<w:footnotes xmlns:wpc="http://schemas.microsoft.com/office/word/2010/wordprocessingCanvas" xmlns:cx="http://schemas.microsoft.com/office/drawing/2014/chartex" xmlns:cx1="http://schemas.microsoft.com/office/drawing/2015/9/8/chartex" xmlns:cx2="http://schemas.microsoft.com/office/drawing/2015/10/21/chartex" xmlns:cx3="http://schemas.microsoft.com/office/drawing/2016/5/9/chartex" xmlns:cx4="http://schemas.microsoft.com/office/drawing/2016/5/10/chartex" xmlns:cx5="http://schemas.microsoft.com/office/drawing/2016/5/11/chartex" xmlns:cx6="http://schemas.microsoft.com/office/drawing/2016/5/12/chartex" xmlns:cx7="http://schemas.microsoft.com/office/drawing/2016/5/13/chartex" xmlns:cx8="http://schemas.microsoft.com/office/drawing/2016/5/14/chartex" xmlns:mc="http://schemas.openxmlformats.org/markup-compatibility/2006" xmlns:aink="http://schemas.microsoft.com/office/drawing/2016/ink" xmlns:am3d="http://schemas.microsoft.com/office/drawing/2017/model3d" xmlns:o="urn:schemas-microsoft-com:office:office" xmlns:r="http://schemas.openxmlformats.org/officeDocument/2006/relationships" xmlns:m="http://schemas.openxmlformats.org/officeDocument/2006/math" xmlns:v="urn:schemas-microsoft-com:vml" xmlns:wp14="http://schemas.microsoft.com/office/word/2010/wordprocessingDrawing" xmlns:wp="http://schemas.openxmlformats.org/drawingml/2006/wordprocessingDrawing" xmlns:w10="urn:schemas-microsoft-com:office:word" xmlns:w="http://schemas.openxmlformats.org/wordprocessingml/2006/main" xmlns:w14="http://schemas.microsoft.com/office/word/2010/wordml" xmlns:w15="http://schemas.microsoft.com/office/word/2012/wordml" xmlns:w16cex="http://schemas.microsoft.com/office/word/2018/wordml/cex" xmlns:w16cid="http://schemas.microsoft.com/office/word/2016/wordml/cid" xmlns:w16="http://schemas.microsoft.com/office/word/2018/wordml" xmlns:w16sdtdh="http://schemas.microsoft.com/office/word/2020/wordml/sdtdatahash" xmlns:w16se="http://schemas.microsoft.com/office/word/2015/wordml/symex" xmlns:wpg="http://schemas.microsoft.com/office/word/2010/wordprocessingGroup" xmlns:wpi="http://schemas.microsoft.com/office/word/2010/wordprocessingInk" xmlns:wne="http://schemas.microsoft.com/office/word/2006/wordml" xmlns:wps="http://schemas.microsoft.com/office/word/2010/wordprocessingShape" mc:Ignorable="w14 w15 w16se w16cid w16 w16cex w16sdtdh wp14">
+<w:footnotes xmlns:wpc="http://schemas.microsoft.com/office/word/2010/wordprocessingCanvas" xmlns:cx="http://schemas.microsoft.com/office/drawing/2014/chartex" xmlns:cx1="http://schemas.microsoft.com/office/drawing/2015/9/8/chartex" xmlns:cx2="http://schemas.microsoft.com/office/drawing/2015/10/21/chartex" xmlns:cx3="http://schemas.microsoft.com/office/drawing/2016/5/9/chartex" xmlns:cx4="http://schemas.microsoft.com/office/drawing/2016/5/10/chartex" xmlns:cx5="http://schemas.microsoft.com/office/drawing/2016/5/11/chartex" xmlns:cx6="http://schemas.microsoft.com/office/drawing/2016/5/12/chartex" xmlns:cx7="http://schemas.microsoft.com/office/drawing/2016/5/13/chartex" xmlns:cx8="http://schemas.microsoft.com/office/drawing/2016/5/14/chartex" xmlns:mc="http://schemas.openxmlformats.org/markup-compatibility/2006" xmlns:aink="http://schemas.microsoft.com/office/drawing/2016/ink" xmlns:am3d="http://schemas.microsoft.com/office/drawing/2017/model3d" xmlns:o="urn:schemas-microsoft-com:office:office" xmlns:oel="http://schemas.microsoft.com/office/2019/extlst" xmlns:r="http://schemas.openxmlformats.org/officeDocument/2006/relationships" xmlns:m="http://schemas.openxmlformats.org/officeDocument/2006/math" xmlns:v="urn:schemas-microsoft-com:vml" xmlns:wp14="http://schemas.microsoft.com/office/word/2010/wordprocessingDrawing" xmlns:wp="http://schemas.openxmlformats.org/drawingml/2006/wordprocessingDrawing" xmlns:w10="urn:schemas-microsoft-com:office:word" xmlns:w="http://schemas.openxmlformats.org/wordprocessingml/2006/main" xmlns:w14="http://schemas.microsoft.com/office/word/2010/wordml" xmlns:w15="http://schemas.microsoft.com/office/word/2012/wordml" xmlns:w16cex="http://schemas.microsoft.com/office/word/2018/wordml/cex" xmlns:w16cid="http://schemas.microsoft.com/office/word/2016/wordml/cid" xmlns:w16="http://schemas.microsoft.com/office/word/2018/wordml" xmlns:w16sdtdh="http://schemas.microsoft.com/office/word/2020/wordml/sdtdatahash" xmlns:w16se="http://schemas.microsoft.com/office/word/2015/wordml/symex" xmlns:wpg="http://schemas.microsoft.com/office/word/2010/wordprocessingGroup" xmlns:wpi="http://schemas.microsoft.com/office/word/2010/wordprocessingInk" xmlns:wne="http://schemas.microsoft.com/office/word/2006/wordml" xmlns:wps="http://schemas.microsoft.com/office/word/2010/wordprocessingShape" mc:Ignorable="w14 w15 w16se w16cid w16 w16cex w16sdtdh wp14">
   <w:footnote w:type="separator" w:id="-1">
     <w:p>
       <w:r>
@@ -5247,7 +5908,7 @@
 </file>
 
 <file path=word/numbering.xml><?xml version="1.0" encoding="utf-8"?>
-<w:numbering xmlns:wpc="http://schemas.microsoft.com/office/word/2010/wordprocessingCanvas" xmlns:cx="http://schemas.microsoft.com/office/drawing/2014/chartex" xmlns:cx1="http://schemas.microsoft.com/office/drawing/2015/9/8/chartex" xmlns:cx2="http://schemas.microsoft.com/office/drawing/2015/10/21/chartex" xmlns:cx3="http://schemas.microsoft.com/office/drawing/2016/5/9/chartex" xmlns:cx4="http://schemas.microsoft.com/office/drawing/2016/5/10/chartex" xmlns:cx5="http://schemas.microsoft.com/office/drawing/2016/5/11/chartex" xmlns:cx6="http://schemas.microsoft.com/office/drawing/2016/5/12/chartex" xmlns:cx7="http://schemas.microsoft.com/office/drawing/2016/5/13/chartex" xmlns:cx8="http://schemas.microsoft.com/office/drawing/2016/5/14/chartex" xmlns:mc="http://schemas.openxmlformats.org/markup-compatibility/2006" xmlns:aink="http://schemas.microsoft.com/office/drawing/2016/ink" xmlns:am3d="http://schemas.microsoft.com/office/drawing/2017/model3d" xmlns:o="urn:schemas-microsoft-com:office:office" xmlns:r="http://schemas.openxmlformats.org/officeDocument/2006/relationships" xmlns:m="http://schemas.openxmlformats.org/officeDocument/2006/math" xmlns:v="urn:schemas-microsoft-com:vml" xmlns:wp14="http://schemas.microsoft.com/office/word/2010/wordprocessingDrawing" xmlns:wp="http://schemas.openxmlformats.org/drawingml/2006/wordprocessingDrawing" xmlns:w10="urn:schemas-microsoft-com:office:word" xmlns:w="http://schemas.openxmlformats.org/wordprocessingml/2006/main" xmlns:w14="http://schemas.microsoft.com/office/word/2010/wordml" xmlns:w15="http://schemas.microsoft.com/office/word/2012/wordml" xmlns:w16cex="http://schemas.microsoft.com/office/word/2018/wordml/cex" xmlns:w16cid="http://schemas.microsoft.com/office/word/2016/wordml/cid" xmlns:w16="http://schemas.microsoft.com/office/word/2018/wordml" xmlns:w16sdtdh="http://schemas.microsoft.com/office/word/2020/wordml/sdtdatahash" xmlns:w16se="http://schemas.microsoft.com/office/word/2015/wordml/symex" xmlns:wpg="http://schemas.microsoft.com/office/word/2010/wordprocessingGroup" xmlns:wpi="http://schemas.microsoft.com/office/word/2010/wordprocessingInk" xmlns:wne="http://schemas.microsoft.com/office/word/2006/wordml" xmlns:wps="http://schemas.microsoft.com/office/word/2010/wordprocessingShape" mc:Ignorable="w14 w15 w16se w16cid w16 w16cex w16sdtdh wp14">
+<w:numbering xmlns:wpc="http://schemas.microsoft.com/office/word/2010/wordprocessingCanvas" xmlns:cx="http://schemas.microsoft.com/office/drawing/2014/chartex" xmlns:cx1="http://schemas.microsoft.com/office/drawing/2015/9/8/chartex" xmlns:cx2="http://schemas.microsoft.com/office/drawing/2015/10/21/chartex" xmlns:cx3="http://schemas.microsoft.com/office/drawing/2016/5/9/chartex" xmlns:cx4="http://schemas.microsoft.com/office/drawing/2016/5/10/chartex" xmlns:cx5="http://schemas.microsoft.com/office/drawing/2016/5/11/chartex" xmlns:cx6="http://schemas.microsoft.com/office/drawing/2016/5/12/chartex" xmlns:cx7="http://schemas.microsoft.com/office/drawing/2016/5/13/chartex" xmlns:cx8="http://schemas.microsoft.com/office/drawing/2016/5/14/chartex" xmlns:mc="http://schemas.openxmlformats.org/markup-compatibility/2006" xmlns:aink="http://schemas.microsoft.com/office/drawing/2016/ink" xmlns:am3d="http://schemas.microsoft.com/office/drawing/2017/model3d" xmlns:o="urn:schemas-microsoft-com:office:office" xmlns:oel="http://schemas.microsoft.com/office/2019/extlst" xmlns:r="http://schemas.openxmlformats.org/officeDocument/2006/relationships" xmlns:m="http://schemas.openxmlformats.org/officeDocument/2006/math" xmlns:v="urn:schemas-microsoft-com:vml" xmlns:wp14="http://schemas.microsoft.com/office/word/2010/wordprocessingDrawing" xmlns:wp="http://schemas.openxmlformats.org/drawingml/2006/wordprocessingDrawing" xmlns:w10="urn:schemas-microsoft-com:office:word" xmlns:w="http://schemas.openxmlformats.org/wordprocessingml/2006/main" xmlns:w14="http://schemas.microsoft.com/office/word/2010/wordml" xmlns:w15="http://schemas.microsoft.com/office/word/2012/wordml" xmlns:w16cex="http://schemas.microsoft.com/office/word/2018/wordml/cex" xmlns:w16cid="http://schemas.microsoft.com/office/word/2016/wordml/cid" xmlns:w16="http://schemas.microsoft.com/office/word/2018/wordml" xmlns:w16sdtdh="http://schemas.microsoft.com/office/word/2020/wordml/sdtdatahash" xmlns:w16se="http://schemas.microsoft.com/office/word/2015/wordml/symex" xmlns:wpg="http://schemas.microsoft.com/office/word/2010/wordprocessingGroup" xmlns:wpi="http://schemas.microsoft.com/office/word/2010/wordprocessingInk" xmlns:wne="http://schemas.microsoft.com/office/word/2006/wordml" xmlns:wps="http://schemas.microsoft.com/office/word/2010/wordprocessingShape" mc:Ignorable="w14 w15 w16se w16cid w16 w16cex w16sdtdh wp14">
   <w:abstractNum w:abstractNumId="0" w15:restartNumberingAfterBreak="0">
     <w:nsid w:val="0B7D7DD4"/>
     <w:multiLevelType w:val="hybridMultilevel"/>
@@ -5962,25 +6623,25 @@
       </w:rPr>
     </w:lvl>
   </w:abstractNum>
-  <w:num w:numId="1">
+  <w:num w:numId="1" w16cid:durableId="119302194">
     <w:abstractNumId w:val="3"/>
   </w:num>
-  <w:num w:numId="2">
+  <w:num w:numId="2" w16cid:durableId="744451610">
     <w:abstractNumId w:val="2"/>
   </w:num>
-  <w:num w:numId="3">
+  <w:num w:numId="3" w16cid:durableId="775910793">
     <w:abstractNumId w:val="6"/>
   </w:num>
-  <w:num w:numId="4">
+  <w:num w:numId="4" w16cid:durableId="20398599">
     <w:abstractNumId w:val="1"/>
   </w:num>
-  <w:num w:numId="5">
+  <w:num w:numId="5" w16cid:durableId="1528635536">
     <w:abstractNumId w:val="0"/>
   </w:num>
-  <w:num w:numId="6">
+  <w:num w:numId="6" w16cid:durableId="297075298">
     <w:abstractNumId w:val="5"/>
   </w:num>
-  <w:num w:numId="7">
+  <w:num w:numId="7" w16cid:durableId="1352418884">
     <w:abstractNumId w:val="4"/>
   </w:num>
 </w:numbering>

</xml_diff>